<commit_message>
UI : Log updated for every command, minor changes to V0.5 manual
</commit_message>
<xml_diff>
--- a/iPlanner Documentation/[V0.5]/[F10-2C][V0.5].docx
+++ b/iPlanner Documentation/[V0.5]/[F10-2C][V0.5].docx
@@ -49,9 +49,9 @@
         </w:rPr>
         <w:drawing>
           <wp:inline distT="0" distB="0" distL="0" distR="0">
-            <wp:extent cx="3457575" cy="4695825"/>
-            <wp:effectExtent l="19050" t="0" r="9525" b="0"/>
-            <wp:docPr id="8" name="Picture 7" descr="UI.jpg"/>
+            <wp:extent cx="3820058" cy="5258534"/>
+            <wp:effectExtent l="19050" t="0" r="8992" b="0"/>
+            <wp:docPr id="9" name="Picture 8" descr="ui-f1.png"/>
             <wp:cNvGraphicFramePr>
               <a:graphicFrameLocks xmlns:a="http://schemas.openxmlformats.org/drawingml/2006/main" noChangeAspect="1"/>
             </wp:cNvGraphicFramePr>
@@ -59,7 +59,7 @@
               <a:graphicData uri="http://schemas.openxmlformats.org/drawingml/2006/picture">
                 <pic:pic xmlns:pic="http://schemas.openxmlformats.org/drawingml/2006/picture">
                   <pic:nvPicPr>
-                    <pic:cNvPr id="0" name="UI.jpg"/>
+                    <pic:cNvPr id="0" name="ui-f1.png"/>
                     <pic:cNvPicPr/>
                   </pic:nvPicPr>
                   <pic:blipFill>
@@ -71,7 +71,7 @@
                   <pic:spPr>
                     <a:xfrm>
                       <a:off x="0" y="0"/>
-                      <a:ext cx="3457575" cy="4695825"/>
+                      <a:ext cx="3820058" cy="5258534"/>
                     </a:xfrm>
                     <a:prstGeom prst="rect">
                       <a:avLst/>
@@ -92,15 +92,6 @@
           <w:lang w:val="en-US"/>
         </w:rPr>
       </w:pPr>
-    </w:p>
-    <w:p>
-      <w:pPr>
-        <w:pStyle w:val="NoSpacing"/>
-        <w:jc w:val="center"/>
-        <w:rPr>
-          <w:lang w:val="en-US"/>
-        </w:rPr>
-      </w:pPr>
       <w:r>
         <w:rPr>
           <w:b/>
@@ -153,15 +144,6 @@
         </w:rPr>
         <w:t xml:space="preserve"> Automated Testing</w:t>
       </w:r>
-    </w:p>
-    <w:p>
-      <w:pPr>
-        <w:pStyle w:val="NoSpacing"/>
-        <w:jc w:val="center"/>
-        <w:rPr>
-          <w:lang w:val="en-US"/>
-        </w:rPr>
-      </w:pPr>
     </w:p>
     <w:p>
       <w:pPr>
@@ -782,15 +764,6 @@
                 <w:lang w:val="en-US"/>
               </w:rPr>
             </w:pPr>
-          </w:p>
-          <w:p>
-            <w:pPr>
-              <w:pStyle w:val="NoSpacing"/>
-              <w:jc w:val="center"/>
-              <w:rPr>
-                <w:lang w:val="en-US"/>
-              </w:rPr>
-            </w:pPr>
             <w:r>
               <w:rPr>
                 <w:lang w:val="en-US"/>
@@ -835,15 +808,6 @@
                 <w:lang w:val="en-US"/>
               </w:rPr>
             </w:pPr>
-          </w:p>
-          <w:p>
-            <w:pPr>
-              <w:pStyle w:val="NoSpacing"/>
-              <w:jc w:val="center"/>
-              <w:rPr>
-                <w:lang w:val="en-US"/>
-              </w:rPr>
-            </w:pPr>
             <w:r>
               <w:rPr>
                 <w:lang w:val="en-US"/>
@@ -949,15 +913,6 @@
                 <w:lang w:val="en-US"/>
               </w:rPr>
             </w:pPr>
-          </w:p>
-          <w:p>
-            <w:pPr>
-              <w:pStyle w:val="NoSpacing"/>
-              <w:jc w:val="center"/>
-              <w:rPr>
-                <w:lang w:val="en-US"/>
-              </w:rPr>
-            </w:pPr>
             <w:r>
               <w:rPr>
                 <w:lang w:val="en-US"/>
@@ -996,15 +951,6 @@
                 <w:lang w:val="en-US"/>
               </w:rPr>
             </w:pPr>
-          </w:p>
-          <w:p>
-            <w:pPr>
-              <w:pStyle w:val="NoSpacing"/>
-              <w:jc w:val="center"/>
-              <w:rPr>
-                <w:lang w:val="en-US"/>
-              </w:rPr>
-            </w:pPr>
             <w:r>
               <w:rPr>
                 <w:lang w:val="en-US"/>
@@ -1039,14 +985,6 @@
           <w:lang w:val="en-US"/>
         </w:rPr>
       </w:pPr>
-    </w:p>
-    <w:p>
-      <w:pPr>
-        <w:pStyle w:val="NoSpacing"/>
-        <w:rPr>
-          <w:lang w:val="en-US"/>
-        </w:rPr>
-      </w:pPr>
       <w:r>
         <w:rPr>
           <w:lang w:val="en-US"/>
@@ -1668,9 +1606,8 @@
           <w:color w:val="000000"/>
           <w:szCs w:val="23"/>
         </w:rPr>
-        <w:t xml:space="preserve"> followed by sub-command of item entity to be </w:t>
-      </w:r>
-      <w:proofErr w:type="spellStart"/>
+        <w:t xml:space="preserve"> followed by sub-c</w:t>
+      </w:r>
       <w:r>
         <w:rPr>
           <w:rFonts w:ascii="Calibri" w:hAnsi="Calibri"/>
@@ -1679,9 +1616,38 @@
           <w:color w:val="000000"/>
           <w:szCs w:val="23"/>
         </w:rPr>
-        <w:t>editied</w:t>
-      </w:r>
-      <w:proofErr w:type="spellEnd"/>
+        <w:t>ommand of item entity to be ed</w:t>
+      </w:r>
+      <w:r>
+        <w:rPr>
+          <w:rFonts w:ascii="Calibri" w:hAnsi="Calibri"/>
+          <w:i/>
+          <w:iCs/>
+          <w:color w:val="000000"/>
+          <w:szCs w:val="23"/>
+        </w:rPr>
+        <w:t>i</w:t>
+      </w:r>
+      <w:r>
+        <w:rPr>
+          <w:rFonts w:ascii="Calibri" w:hAnsi="Calibri"/>
+          <w:i/>
+          <w:iCs/>
+          <w:color w:val="000000"/>
+          <w:szCs w:val="23"/>
+        </w:rPr>
+        <w:t>t</w:t>
+      </w:r>
+      <w:r>
+        <w:rPr>
+          <w:rFonts w:ascii="Calibri" w:hAnsi="Calibri"/>
+          <w:i/>
+          <w:iCs/>
+          <w:color w:val="000000"/>
+          <w:szCs w:val="23"/>
+        </w:rPr>
+        <w:t>ed</w:t>
+      </w:r>
       <w:r>
         <w:rPr>
           <w:rFonts w:ascii="Calibri" w:hAnsi="Calibri"/>
@@ -1999,25 +1965,7 @@
           <w:szCs w:val="23"/>
           <w:lang w:val="en-SG"/>
         </w:rPr>
-        <w:t>Specify</w:t>
-      </w:r>
-      <w:r>
-        <w:rPr>
-          <w:rFonts w:ascii="Calibri" w:hAnsi="Calibri"/>
-          <w:color w:val="000000"/>
-          <w:szCs w:val="23"/>
-          <w:lang w:val="en-SG"/>
-        </w:rPr>
-        <w:t>/modify</w:t>
-      </w:r>
-      <w:r>
-        <w:rPr>
-          <w:rFonts w:ascii="Calibri" w:hAnsi="Calibri"/>
-          <w:color w:val="000000"/>
-          <w:szCs w:val="23"/>
-          <w:lang w:val="en-SG"/>
-        </w:rPr>
-        <w:t xml:space="preserve"> start time by entering </w:t>
+        <w:t xml:space="preserve">Specify start time by entering </w:t>
       </w:r>
       <w:r>
         <w:rPr>
@@ -2261,25 +2209,7 @@
           <w:szCs w:val="23"/>
           <w:lang w:val="en-SG"/>
         </w:rPr>
-        <w:t>pecify</w:t>
-      </w:r>
-      <w:r>
-        <w:rPr>
-          <w:rFonts w:ascii="Calibri" w:hAnsi="Calibri"/>
-          <w:color w:val="000000"/>
-          <w:szCs w:val="23"/>
-          <w:lang w:val="en-SG"/>
-        </w:rPr>
-        <w:t>/modify</w:t>
-      </w:r>
-      <w:r>
-        <w:rPr>
-          <w:rFonts w:ascii="Calibri" w:hAnsi="Calibri"/>
-          <w:color w:val="000000"/>
-          <w:szCs w:val="23"/>
-          <w:lang w:val="en-SG"/>
-        </w:rPr>
-        <w:t xml:space="preserve"> en</w:t>
+        <w:t>pecify en</w:t>
       </w:r>
       <w:r>
         <w:rPr>
@@ -4216,41 +4146,43 @@
         <w:rPr>
           <w:i/>
         </w:rPr>
-        <w:t>date [</w:t>
-      </w:r>
-      <w:proofErr w:type="spellStart"/>
-      <w:r>
-        <w:rPr>
-          <w:i/>
-        </w:rPr>
-        <w:t>dd</w:t>
-      </w:r>
-      <w:proofErr w:type="spellEnd"/>
-      <w:r>
-        <w:rPr>
-          <w:i/>
-        </w:rPr>
-        <w:t>/mm/yyyy</w:t>
-      </w:r>
-      <w:r>
-        <w:rPr>
-          <w:i/>
-        </w:rPr>
-        <w:t>-1] [</w:t>
-      </w:r>
-      <w:proofErr w:type="spellStart"/>
-      <w:r>
-        <w:rPr>
-          <w:i/>
-        </w:rPr>
-        <w:t>dd</w:t>
-      </w:r>
-      <w:proofErr w:type="spellEnd"/>
-      <w:r>
-        <w:rPr>
-          <w:i/>
-        </w:rPr>
-        <w:t>//mm/yyy-2]</w:t>
+        <w:t>&lt;date1&gt;</w:t>
+      </w:r>
+      <w:r>
+        <w:rPr>
+          <w:i/>
+        </w:rPr>
+        <w:t xml:space="preserve"> </w:t>
+      </w:r>
+      <w:r>
+        <w:rPr>
+          <w:i/>
+        </w:rPr>
+        <w:t>&lt;</w:t>
+      </w:r>
+      <w:r>
+        <w:rPr>
+          <w:i/>
+        </w:rPr>
+        <w:t>d</w:t>
+      </w:r>
+      <w:r>
+        <w:rPr>
+          <w:i/>
+        </w:rPr>
+        <w:t>ate</w:t>
+      </w:r>
+      <w:r>
+        <w:rPr>
+          <w:i/>
+        </w:rPr>
+        <w:t>2</w:t>
+      </w:r>
+      <w:r>
+        <w:rPr>
+          <w:i/>
+        </w:rPr>
+        <w:t>&gt;</w:t>
       </w:r>
       <w:r>
         <w:t xml:space="preserve"> in</w:t>
@@ -10170,7 +10102,7 @@
         <w:noProof/>
         <w:lang w:val="en-US"/>
       </w:rPr>
-      <w:t>3</w:t>
+      <w:t>1</w:t>
     </w:r>
     <w:r>
       <w:rPr>

</xml_diff>

<commit_message>
Documentation: Start on developer guide
</commit_message>
<xml_diff>
--- a/iPlanner Documentation/[V0.5]/[F10-2C][V0.5].docx
+++ b/iPlanner Documentation/[V0.5]/[F10-2C][V0.5].docx
@@ -13,7 +13,6 @@
           <w:lang w:val="en-US"/>
         </w:rPr>
       </w:pPr>
-      <w:proofErr w:type="gramStart"/>
       <w:r>
         <w:rPr>
           <w:b/>
@@ -23,7 +22,6 @@
         </w:rPr>
         <w:t>iPlanner</w:t>
       </w:r>
-      <w:proofErr w:type="gramEnd"/>
     </w:p>
     <w:p>
       <w:pPr>
@@ -553,30 +551,8 @@
               <w:rPr>
                 <w:lang w:val="en-US"/>
               </w:rPr>
-              <w:t xml:space="preserve">Andy </w:t>
-            </w:r>
-            <w:proofErr w:type="spellStart"/>
-            <w:r>
-              <w:rPr>
-                <w:lang w:val="en-US"/>
-              </w:rPr>
-              <w:t>Soh</w:t>
-            </w:r>
-            <w:proofErr w:type="spellEnd"/>
-            <w:r>
-              <w:rPr>
-                <w:lang w:val="en-US"/>
-              </w:rPr>
-              <w:t xml:space="preserve"> Wei </w:t>
-            </w:r>
-            <w:proofErr w:type="spellStart"/>
-            <w:r>
-              <w:rPr>
-                <w:lang w:val="en-US"/>
-              </w:rPr>
-              <w:t>Zhi</w:t>
-            </w:r>
-            <w:proofErr w:type="spellEnd"/>
+              <w:t>Andy Soh Wei Zhi</w:t>
+            </w:r>
           </w:p>
         </w:tc>
         <w:tc>
@@ -629,16 +605,8 @@
               <w:rPr>
                 <w:lang w:val="en-US"/>
               </w:rPr>
-              <w:t xml:space="preserve">Yu </w:t>
-            </w:r>
-            <w:proofErr w:type="spellStart"/>
-            <w:r>
-              <w:rPr>
-                <w:lang w:val="en-US"/>
-              </w:rPr>
-              <w:t>Youngbin</w:t>
-            </w:r>
-            <w:proofErr w:type="spellEnd"/>
+              <w:t>Yu Youngbin</w:t>
+            </w:r>
           </w:p>
         </w:tc>
         <w:tc>
@@ -664,16 +632,8 @@
               <w:rPr>
                 <w:lang w:val="en-US"/>
               </w:rPr>
-              <w:t xml:space="preserve">Ng Chon </w:t>
-            </w:r>
-            <w:proofErr w:type="spellStart"/>
-            <w:r>
-              <w:rPr>
-                <w:lang w:val="en-US"/>
-              </w:rPr>
-              <w:t>Beng</w:t>
-            </w:r>
-            <w:proofErr w:type="spellEnd"/>
+              <w:t>Ng Chon Beng</w:t>
+            </w:r>
           </w:p>
         </w:tc>
         <w:tc>
@@ -958,6 +918,12 @@
           <w:lang w:val="en-US"/>
         </w:rPr>
         <w:lastRenderedPageBreak/>
+        <w:t xml:space="preserve">iPlanner </w:t>
+      </w:r>
+      <w:r>
+        <w:rPr>
+          <w:lang w:val="en-US"/>
+        </w:rPr>
         <w:t>User Guide</w:t>
       </w:r>
     </w:p>
@@ -1077,21 +1043,11 @@
           <w:lang w:val="en-US"/>
         </w:rPr>
       </w:pPr>
-      <w:proofErr w:type="spellStart"/>
-      <w:proofErr w:type="gramStart"/>
       <w:r>
         <w:rPr>
           <w:lang w:val="en-US"/>
         </w:rPr>
-        <w:t>iPlanner’s</w:t>
-      </w:r>
-      <w:proofErr w:type="spellEnd"/>
-      <w:proofErr w:type="gramEnd"/>
-      <w:r>
-        <w:rPr>
-          <w:lang w:val="en-US"/>
-        </w:rPr>
-        <w:t xml:space="preserve"> user interface is geared towards providing users with fast, understandable, and easily-understood feedback. Control of iPlanner is done completely via keyboard</w:t>
+        <w:t>iPlanner’s user interface is geared towards providing users with fast, understandable, and easily-understood feedback. Control of iPlanner is done completely via keyboard</w:t>
       </w:r>
       <w:r>
         <w:rPr>
@@ -1166,21 +1122,7 @@
         <w:rPr>
           <w:lang w:val="en-US"/>
         </w:rPr>
-        <w:t xml:space="preserve">The image above shows how items are displayed in iPlanner. An item has up to six fields to save information, namely Name, Description, Start Time, End Time, Priority, and Completion. The different fields have also been </w:t>
-      </w:r>
-      <w:proofErr w:type="spellStart"/>
-      <w:r>
-        <w:rPr>
-          <w:lang w:val="en-US"/>
-        </w:rPr>
-        <w:t>colour</w:t>
-      </w:r>
-      <w:proofErr w:type="spellEnd"/>
-      <w:r>
-        <w:rPr>
-          <w:lang w:val="en-US"/>
-        </w:rPr>
-        <w:t>-coded to ensure easy recognizing of elements that are important (e.g. High priority items).</w:t>
+        <w:t>The image above shows how items are displayed in iPlanner. An item has up to six fields to save information, namely Name, Description, Start Time, End Time, Priority, and Completion. The different fields have also been colour-coded to ensure easy recognizing of elements that are important (e.g. High priority items).</w:t>
       </w:r>
     </w:p>
     <w:p>
@@ -1209,13 +1151,8 @@
         <w:spacing w:line="240" w:lineRule="auto"/>
         <w:jc w:val="both"/>
       </w:pPr>
-      <w:proofErr w:type="gramStart"/>
-      <w:r>
-        <w:t>iPlanner</w:t>
-      </w:r>
-      <w:proofErr w:type="gramEnd"/>
-      <w:r>
-        <w:t xml:space="preserve"> supports entering multiple relevant commands in the sa</w:t>
+      <w:r>
+        <w:t>iPlanner supports entering multiple relevant commands in the sa</w:t>
       </w:r>
       <w:r>
         <w:t>me line. For example, entering:</w:t>
@@ -1226,19 +1163,11 @@
         <w:pStyle w:val="Normal1"/>
         <w:spacing w:line="240" w:lineRule="auto"/>
       </w:pPr>
-      <w:proofErr w:type="gramStart"/>
-      <w:r>
-        <w:rPr>
-          <w:i/>
-        </w:rPr>
-        <w:t>add</w:t>
-      </w:r>
-      <w:proofErr w:type="gramEnd"/>
-      <w:r>
-        <w:rPr>
-          <w:i/>
-        </w:rPr>
-        <w:t xml:space="preserve"> Boss’s birthday party </w:t>
+      <w:r>
+        <w:rPr>
+          <w:i/>
+        </w:rPr>
+        <w:t xml:space="preserve">add Boss’s birthday party </w:t>
       </w:r>
       <w:r>
         <w:rPr>
@@ -1270,19 +1199,11 @@
         </w:rPr>
         <w:t>-</w:t>
       </w:r>
-      <w:proofErr w:type="spellStart"/>
-      <w:r>
-        <w:rPr>
-          <w:i/>
-        </w:rPr>
-        <w:t>desc</w:t>
-      </w:r>
-      <w:proofErr w:type="spellEnd"/>
-      <w:r>
-        <w:rPr>
-          <w:i/>
-        </w:rPr>
-        <w:t xml:space="preserve"> 24 Kent Ridge Park, buy </w:t>
+      <w:r>
+        <w:rPr>
+          <w:i/>
+        </w:rPr>
+        <w:t xml:space="preserve">desc 24 Kent Ridge Park, buy </w:t>
       </w:r>
       <w:r>
         <w:rPr>
@@ -1474,11 +1395,9 @@
         <w:spacing w:after="0" w:line="240" w:lineRule="auto"/>
         <w:jc w:val="both"/>
       </w:pPr>
-      <w:proofErr w:type="gramStart"/>
       <w:r>
         <w:t>view</w:t>
       </w:r>
-      <w:proofErr w:type="gramEnd"/>
       <w:r>
         <w:tab/>
         <w:t>-</w:t>
@@ -1625,13 +1544,8 @@
         </w:numPr>
       </w:pPr>
       <w:r>
-        <w:t>-</w:t>
-      </w:r>
-      <w:proofErr w:type="spellStart"/>
-      <w:r>
-        <w:t>desc</w:t>
-      </w:r>
-      <w:proofErr w:type="spellEnd"/>
+        <w:t>-desc</w:t>
+      </w:r>
       <w:r>
         <w:tab/>
       </w:r>
@@ -1701,13 +1615,8 @@
       </w:r>
       <w:r>
         <w:tab/>
-        <w:t xml:space="preserve">Configure item </w:t>
-      </w:r>
-      <w:proofErr w:type="spellStart"/>
-      <w:r>
-        <w:t>prioirity</w:t>
-      </w:r>
-      <w:proofErr w:type="spellEnd"/>
+        <w:t>Configure item prioirity</w:t>
+      </w:r>
     </w:p>
     <w:p>
       <w:pPr>
@@ -1718,13 +1627,8 @@
         </w:numPr>
       </w:pPr>
       <w:r>
-        <w:t>-remove/-</w:t>
-      </w:r>
-      <w:proofErr w:type="spellStart"/>
-      <w:r>
-        <w:t>rmv</w:t>
-      </w:r>
-      <w:proofErr w:type="spellEnd"/>
+        <w:t>-remove/-rmv</w:t>
+      </w:r>
       <w:r>
         <w:tab/>
         <w:t>-</w:t>
@@ -2271,7 +2175,6 @@
         </w:rPr>
         <w:t xml:space="preserve">or </w:t>
       </w:r>
-      <w:proofErr w:type="gramStart"/>
       <w:r>
         <w:rPr>
           <w:rFonts w:ascii="Calibri" w:hAnsi="Calibri"/>
@@ -2290,7 +2193,6 @@
         </w:rPr>
         <w:t>l</w:t>
       </w:r>
-      <w:proofErr w:type="gramEnd"/>
       <w:r>
         <w:rPr>
           <w:rFonts w:ascii="Calibri" w:hAnsi="Calibri"/>
@@ -2622,72 +2524,36 @@
         </w:rPr>
         <w:t xml:space="preserve"> &lt;</w:t>
       </w:r>
-      <w:proofErr w:type="spellStart"/>
-      <w:r>
-        <w:rPr>
-          <w:rFonts w:ascii="Calibri" w:hAnsi="Calibri"/>
-          <w:i/>
-          <w:color w:val="000000"/>
-          <w:szCs w:val="23"/>
-          <w:lang w:val="en-SG"/>
-        </w:rPr>
-        <w:t>dd</w:t>
-      </w:r>
-      <w:proofErr w:type="spellEnd"/>
-      <w:r>
-        <w:rPr>
-          <w:rFonts w:ascii="Calibri" w:hAnsi="Calibri"/>
-          <w:i/>
-          <w:color w:val="000000"/>
-          <w:szCs w:val="23"/>
-          <w:lang w:val="en-SG"/>
-        </w:rPr>
-        <w:t>/mm</w:t>
-      </w:r>
-      <w:r>
-        <w:rPr>
-          <w:rFonts w:ascii="Calibri" w:hAnsi="Calibri"/>
-          <w:i/>
-          <w:color w:val="000000"/>
-          <w:szCs w:val="23"/>
-          <w:lang w:val="en-SG"/>
-        </w:rPr>
-        <w:t>/</w:t>
-      </w:r>
-      <w:proofErr w:type="spellStart"/>
-      <w:r>
-        <w:rPr>
-          <w:rFonts w:ascii="Calibri" w:hAnsi="Calibri"/>
-          <w:i/>
-          <w:color w:val="000000"/>
-          <w:szCs w:val="23"/>
-          <w:lang w:val="en-SG"/>
-        </w:rPr>
-        <w:t>yy</w:t>
-      </w:r>
-      <w:proofErr w:type="spellEnd"/>
-      <w:r>
-        <w:rPr>
-          <w:rFonts w:ascii="Calibri" w:hAnsi="Calibri"/>
-          <w:i/>
-          <w:color w:val="000000"/>
-          <w:szCs w:val="23"/>
-          <w:lang w:val="en-SG"/>
-        </w:rPr>
-        <w:t xml:space="preserve"> </w:t>
-      </w:r>
-      <w:proofErr w:type="spellStart"/>
-      <w:r>
-        <w:rPr>
-          <w:rFonts w:ascii="Calibri" w:hAnsi="Calibri"/>
-          <w:i/>
-          <w:color w:val="000000"/>
-          <w:szCs w:val="23"/>
-          <w:lang w:val="en-SG"/>
-        </w:rPr>
-        <w:t>hhmm</w:t>
-      </w:r>
-      <w:proofErr w:type="spellEnd"/>
+      <w:r>
+        <w:rPr>
+          <w:rFonts w:ascii="Calibri" w:hAnsi="Calibri"/>
+          <w:i/>
+          <w:color w:val="000000"/>
+          <w:szCs w:val="23"/>
+          <w:lang w:val="en-SG"/>
+        </w:rPr>
+        <w:t>dd/mm</w:t>
+      </w:r>
+      <w:r>
+        <w:rPr>
+          <w:rFonts w:ascii="Calibri" w:hAnsi="Calibri"/>
+          <w:i/>
+          <w:color w:val="000000"/>
+          <w:szCs w:val="23"/>
+          <w:lang w:val="en-SG"/>
+        </w:rPr>
+        <w:t>/yy</w:t>
+      </w:r>
+      <w:r>
+        <w:rPr>
+          <w:rFonts w:ascii="Calibri" w:hAnsi="Calibri"/>
+          <w:i/>
+          <w:color w:val="000000"/>
+          <w:szCs w:val="23"/>
+          <w:lang w:val="en-SG"/>
+        </w:rPr>
+        <w:t xml:space="preserve"> hhmm</w:t>
+      </w:r>
       <w:r>
         <w:rPr>
           <w:rFonts w:ascii="Calibri" w:hAnsi="Calibri"/>
@@ -2717,72 +2583,36 @@
         </w:rPr>
         <w:t xml:space="preserve"> &lt;</w:t>
       </w:r>
-      <w:proofErr w:type="spellStart"/>
-      <w:r>
-        <w:rPr>
-          <w:rFonts w:ascii="Calibri" w:hAnsi="Calibri"/>
-          <w:i/>
-          <w:color w:val="000000"/>
-          <w:szCs w:val="23"/>
-          <w:lang w:val="en-SG"/>
-        </w:rPr>
-        <w:t>dd</w:t>
-      </w:r>
-      <w:proofErr w:type="spellEnd"/>
-      <w:r>
-        <w:rPr>
-          <w:rFonts w:ascii="Calibri" w:hAnsi="Calibri"/>
-          <w:i/>
-          <w:color w:val="000000"/>
-          <w:szCs w:val="23"/>
-          <w:lang w:val="en-SG"/>
-        </w:rPr>
-        <w:t>/mm</w:t>
-      </w:r>
-      <w:r>
-        <w:rPr>
-          <w:rFonts w:ascii="Calibri" w:hAnsi="Calibri"/>
-          <w:i/>
-          <w:color w:val="000000"/>
-          <w:szCs w:val="23"/>
-          <w:lang w:val="en-SG"/>
-        </w:rPr>
-        <w:t>/</w:t>
-      </w:r>
-      <w:proofErr w:type="spellStart"/>
-      <w:r>
-        <w:rPr>
-          <w:rFonts w:ascii="Calibri" w:hAnsi="Calibri"/>
-          <w:i/>
-          <w:color w:val="000000"/>
-          <w:szCs w:val="23"/>
-          <w:lang w:val="en-SG"/>
-        </w:rPr>
-        <w:t>yy</w:t>
-      </w:r>
-      <w:proofErr w:type="spellEnd"/>
-      <w:r>
-        <w:rPr>
-          <w:rFonts w:ascii="Calibri" w:hAnsi="Calibri"/>
-          <w:i/>
-          <w:color w:val="000000"/>
-          <w:szCs w:val="23"/>
-          <w:lang w:val="en-SG"/>
-        </w:rPr>
-        <w:t xml:space="preserve"> </w:t>
-      </w:r>
-      <w:proofErr w:type="spellStart"/>
-      <w:r>
-        <w:rPr>
-          <w:rFonts w:ascii="Calibri" w:hAnsi="Calibri"/>
-          <w:i/>
-          <w:color w:val="000000"/>
-          <w:szCs w:val="23"/>
-          <w:lang w:val="en-SG"/>
-        </w:rPr>
-        <w:t>hhmm</w:t>
-      </w:r>
-      <w:proofErr w:type="spellEnd"/>
+      <w:r>
+        <w:rPr>
+          <w:rFonts w:ascii="Calibri" w:hAnsi="Calibri"/>
+          <w:i/>
+          <w:color w:val="000000"/>
+          <w:szCs w:val="23"/>
+          <w:lang w:val="en-SG"/>
+        </w:rPr>
+        <w:t>dd/mm</w:t>
+      </w:r>
+      <w:r>
+        <w:rPr>
+          <w:rFonts w:ascii="Calibri" w:hAnsi="Calibri"/>
+          <w:i/>
+          <w:color w:val="000000"/>
+          <w:szCs w:val="23"/>
+          <w:lang w:val="en-SG"/>
+        </w:rPr>
+        <w:t>/yy</w:t>
+      </w:r>
+      <w:r>
+        <w:rPr>
+          <w:rFonts w:ascii="Calibri" w:hAnsi="Calibri"/>
+          <w:i/>
+          <w:color w:val="000000"/>
+          <w:szCs w:val="23"/>
+          <w:lang w:val="en-SG"/>
+        </w:rPr>
+        <w:t xml:space="preserve"> hhmm</w:t>
+      </w:r>
       <w:r>
         <w:rPr>
           <w:rFonts w:ascii="Calibri" w:hAnsi="Calibri"/>
@@ -2882,72 +2712,36 @@
         </w:rPr>
         <w:t>end &lt;</w:t>
       </w:r>
-      <w:proofErr w:type="spellStart"/>
-      <w:r>
-        <w:rPr>
-          <w:rFonts w:ascii="Calibri" w:hAnsi="Calibri"/>
-          <w:i/>
-          <w:color w:val="000000"/>
-          <w:szCs w:val="23"/>
-          <w:lang w:val="en-SG"/>
-        </w:rPr>
-        <w:t>dd</w:t>
-      </w:r>
-      <w:proofErr w:type="spellEnd"/>
-      <w:r>
-        <w:rPr>
-          <w:rFonts w:ascii="Calibri" w:hAnsi="Calibri"/>
-          <w:i/>
-          <w:color w:val="000000"/>
-          <w:szCs w:val="23"/>
-          <w:lang w:val="en-SG"/>
-        </w:rPr>
-        <w:t>/mm</w:t>
-      </w:r>
-      <w:r>
-        <w:rPr>
-          <w:rFonts w:ascii="Calibri" w:hAnsi="Calibri"/>
-          <w:i/>
-          <w:color w:val="000000"/>
-          <w:szCs w:val="23"/>
-          <w:lang w:val="en-SG"/>
-        </w:rPr>
-        <w:t>/</w:t>
-      </w:r>
-      <w:proofErr w:type="spellStart"/>
-      <w:r>
-        <w:rPr>
-          <w:rFonts w:ascii="Calibri" w:hAnsi="Calibri"/>
-          <w:i/>
-          <w:color w:val="000000"/>
-          <w:szCs w:val="23"/>
-          <w:lang w:val="en-SG"/>
-        </w:rPr>
-        <w:t>yy</w:t>
-      </w:r>
-      <w:proofErr w:type="spellEnd"/>
-      <w:r>
-        <w:rPr>
-          <w:rFonts w:ascii="Calibri" w:hAnsi="Calibri"/>
-          <w:i/>
-          <w:color w:val="000000"/>
-          <w:szCs w:val="23"/>
-          <w:lang w:val="en-SG"/>
-        </w:rPr>
-        <w:t xml:space="preserve"> </w:t>
-      </w:r>
-      <w:proofErr w:type="spellStart"/>
-      <w:r>
-        <w:rPr>
-          <w:rFonts w:ascii="Calibri" w:hAnsi="Calibri"/>
-          <w:i/>
-          <w:color w:val="000000"/>
-          <w:szCs w:val="23"/>
-          <w:lang w:val="en-SG"/>
-        </w:rPr>
-        <w:t>hhmm</w:t>
-      </w:r>
-      <w:proofErr w:type="spellEnd"/>
+      <w:r>
+        <w:rPr>
+          <w:rFonts w:ascii="Calibri" w:hAnsi="Calibri"/>
+          <w:i/>
+          <w:color w:val="000000"/>
+          <w:szCs w:val="23"/>
+          <w:lang w:val="en-SG"/>
+        </w:rPr>
+        <w:t>dd/mm</w:t>
+      </w:r>
+      <w:r>
+        <w:rPr>
+          <w:rFonts w:ascii="Calibri" w:hAnsi="Calibri"/>
+          <w:i/>
+          <w:color w:val="000000"/>
+          <w:szCs w:val="23"/>
+          <w:lang w:val="en-SG"/>
+        </w:rPr>
+        <w:t>/yy</w:t>
+      </w:r>
+      <w:r>
+        <w:rPr>
+          <w:rFonts w:ascii="Calibri" w:hAnsi="Calibri"/>
+          <w:i/>
+          <w:color w:val="000000"/>
+          <w:szCs w:val="23"/>
+          <w:lang w:val="en-SG"/>
+        </w:rPr>
+        <w:t xml:space="preserve"> hhmm</w:t>
+      </w:r>
       <w:r>
         <w:rPr>
           <w:rFonts w:ascii="Calibri" w:hAnsi="Calibri"/>
@@ -2977,72 +2771,36 @@
         </w:rPr>
         <w:t>due &lt;</w:t>
       </w:r>
-      <w:proofErr w:type="spellStart"/>
-      <w:r>
-        <w:rPr>
-          <w:rFonts w:ascii="Calibri" w:hAnsi="Calibri"/>
-          <w:i/>
-          <w:color w:val="000000"/>
-          <w:szCs w:val="23"/>
-          <w:lang w:val="en-SG"/>
-        </w:rPr>
-        <w:t>dd</w:t>
-      </w:r>
-      <w:proofErr w:type="spellEnd"/>
-      <w:r>
-        <w:rPr>
-          <w:rFonts w:ascii="Calibri" w:hAnsi="Calibri"/>
-          <w:i/>
-          <w:color w:val="000000"/>
-          <w:szCs w:val="23"/>
-          <w:lang w:val="en-SG"/>
-        </w:rPr>
-        <w:t>/mm</w:t>
-      </w:r>
-      <w:r>
-        <w:rPr>
-          <w:rFonts w:ascii="Calibri" w:hAnsi="Calibri"/>
-          <w:i/>
-          <w:color w:val="000000"/>
-          <w:szCs w:val="23"/>
-          <w:lang w:val="en-SG"/>
-        </w:rPr>
-        <w:t>/</w:t>
-      </w:r>
-      <w:proofErr w:type="spellStart"/>
-      <w:r>
-        <w:rPr>
-          <w:rFonts w:ascii="Calibri" w:hAnsi="Calibri"/>
-          <w:i/>
-          <w:color w:val="000000"/>
-          <w:szCs w:val="23"/>
-          <w:lang w:val="en-SG"/>
-        </w:rPr>
-        <w:t>yy</w:t>
-      </w:r>
-      <w:proofErr w:type="spellEnd"/>
-      <w:r>
-        <w:rPr>
-          <w:rFonts w:ascii="Calibri" w:hAnsi="Calibri"/>
-          <w:i/>
-          <w:color w:val="000000"/>
-          <w:szCs w:val="23"/>
-          <w:lang w:val="en-SG"/>
-        </w:rPr>
-        <w:t xml:space="preserve"> </w:t>
-      </w:r>
-      <w:proofErr w:type="spellStart"/>
-      <w:r>
-        <w:rPr>
-          <w:rFonts w:ascii="Calibri" w:hAnsi="Calibri"/>
-          <w:i/>
-          <w:color w:val="000000"/>
-          <w:szCs w:val="23"/>
-          <w:lang w:val="en-SG"/>
-        </w:rPr>
-        <w:t>hhmm</w:t>
-      </w:r>
-      <w:proofErr w:type="spellEnd"/>
+      <w:r>
+        <w:rPr>
+          <w:rFonts w:ascii="Calibri" w:hAnsi="Calibri"/>
+          <w:i/>
+          <w:color w:val="000000"/>
+          <w:szCs w:val="23"/>
+          <w:lang w:val="en-SG"/>
+        </w:rPr>
+        <w:t>dd/mm</w:t>
+      </w:r>
+      <w:r>
+        <w:rPr>
+          <w:rFonts w:ascii="Calibri" w:hAnsi="Calibri"/>
+          <w:i/>
+          <w:color w:val="000000"/>
+          <w:szCs w:val="23"/>
+          <w:lang w:val="en-SG"/>
+        </w:rPr>
+        <w:t>/yy</w:t>
+      </w:r>
+      <w:r>
+        <w:rPr>
+          <w:rFonts w:ascii="Calibri" w:hAnsi="Calibri"/>
+          <w:i/>
+          <w:color w:val="000000"/>
+          <w:szCs w:val="23"/>
+          <w:lang w:val="en-SG"/>
+        </w:rPr>
+        <w:t xml:space="preserve"> hhmm</w:t>
+      </w:r>
       <w:r>
         <w:rPr>
           <w:rFonts w:ascii="Calibri" w:hAnsi="Calibri"/>
@@ -3069,14 +2827,12 @@
           <w:lang w:val="en-SG"/>
         </w:rPr>
       </w:pPr>
-      <w:proofErr w:type="gramStart"/>
       <w:r>
         <w:rPr>
           <w:lang w:val="en-SG"/>
         </w:rPr>
         <w:t>iPlanner</w:t>
       </w:r>
-      <w:proofErr w:type="gramEnd"/>
       <w:r>
         <w:rPr>
           <w:lang w:val="en-SG"/>
@@ -3303,39 +3059,7 @@
           <w:i/>
           <w:lang w:val="en-SG"/>
         </w:rPr>
-        <w:t>&lt;</w:t>
-      </w:r>
-      <w:proofErr w:type="spellStart"/>
-      <w:r>
-        <w:rPr>
-          <w:i/>
-          <w:lang w:val="en-SG"/>
-        </w:rPr>
-        <w:t>dd</w:t>
-      </w:r>
-      <w:proofErr w:type="spellEnd"/>
-      <w:r>
-        <w:rPr>
-          <w:i/>
-          <w:lang w:val="en-SG"/>
-        </w:rPr>
-        <w:t>/mm/</w:t>
-      </w:r>
-      <w:proofErr w:type="spellStart"/>
-      <w:r>
-        <w:rPr>
-          <w:i/>
-          <w:lang w:val="en-SG"/>
-        </w:rPr>
-        <w:t>yyyy</w:t>
-      </w:r>
-      <w:proofErr w:type="spellEnd"/>
-      <w:r>
-        <w:rPr>
-          <w:i/>
-          <w:lang w:val="en-SG"/>
-        </w:rPr>
-        <w:t>&gt;</w:t>
+        <w:t>&lt;dd/mm/yyyy&gt;</w:t>
       </w:r>
     </w:p>
     <w:p>
@@ -3366,55 +3090,7 @@
           <w:i/>
           <w:lang w:val="en-SG"/>
         </w:rPr>
-        <w:t>&lt;</w:t>
-      </w:r>
-      <w:proofErr w:type="spellStart"/>
-      <w:r>
-        <w:rPr>
-          <w:i/>
-          <w:lang w:val="en-SG"/>
-        </w:rPr>
-        <w:t>dd</w:t>
-      </w:r>
-      <w:proofErr w:type="spellEnd"/>
-      <w:r>
-        <w:rPr>
-          <w:i/>
-          <w:lang w:val="en-SG"/>
-        </w:rPr>
-        <w:t xml:space="preserve"> </w:t>
-      </w:r>
-      <w:proofErr w:type="spellStart"/>
-      <w:r>
-        <w:rPr>
-          <w:i/>
-          <w:lang w:val="en-SG"/>
-        </w:rPr>
-        <w:t>MonthName</w:t>
-      </w:r>
-      <w:proofErr w:type="spellEnd"/>
-      <w:r>
-        <w:rPr>
-          <w:i/>
-          <w:lang w:val="en-SG"/>
-        </w:rPr>
-        <w:t xml:space="preserve"> </w:t>
-      </w:r>
-      <w:proofErr w:type="spellStart"/>
-      <w:r>
-        <w:rPr>
-          <w:i/>
-          <w:lang w:val="en-SG"/>
-        </w:rPr>
-        <w:t>yyyy</w:t>
-      </w:r>
-      <w:proofErr w:type="spellEnd"/>
-      <w:r>
-        <w:rPr>
-          <w:i/>
-          <w:lang w:val="en-SG"/>
-        </w:rPr>
-        <w:t>&gt;</w:t>
+        <w:t>&lt;dd MonthName yyyy&gt;</w:t>
       </w:r>
     </w:p>
     <w:p>
@@ -3452,55 +3128,7 @@
           <w:i/>
           <w:lang w:val="en-SG"/>
         </w:rPr>
-        <w:t>&lt;</w:t>
-      </w:r>
-      <w:proofErr w:type="spellStart"/>
-      <w:r>
-        <w:rPr>
-          <w:i/>
-          <w:lang w:val="en-SG"/>
-        </w:rPr>
-        <w:t>dd</w:t>
-      </w:r>
-      <w:proofErr w:type="spellEnd"/>
-      <w:r>
-        <w:rPr>
-          <w:i/>
-          <w:lang w:val="en-SG"/>
-        </w:rPr>
-        <w:t xml:space="preserve"> </w:t>
-      </w:r>
-      <w:proofErr w:type="spellStart"/>
-      <w:r>
-        <w:rPr>
-          <w:i/>
-          <w:lang w:val="en-SG"/>
-        </w:rPr>
-        <w:t>ShortMonthName</w:t>
-      </w:r>
-      <w:proofErr w:type="spellEnd"/>
-      <w:r>
-        <w:rPr>
-          <w:i/>
-          <w:lang w:val="en-SG"/>
-        </w:rPr>
-        <w:t xml:space="preserve"> </w:t>
-      </w:r>
-      <w:proofErr w:type="spellStart"/>
-      <w:r>
-        <w:rPr>
-          <w:i/>
-          <w:lang w:val="en-SG"/>
-        </w:rPr>
-        <w:t>yyyy</w:t>
-      </w:r>
-      <w:proofErr w:type="spellEnd"/>
-      <w:r>
-        <w:rPr>
-          <w:i/>
-          <w:lang w:val="en-SG"/>
-        </w:rPr>
-        <w:t>&gt;</w:t>
+        <w:t>&lt;dd ShortMonthName yyyy&gt;</w:t>
       </w:r>
     </w:p>
     <w:p>
@@ -3543,23 +3171,7 @@
           <w:i/>
           <w:lang w:val="en-SG"/>
         </w:rPr>
-        <w:t>&lt;</w:t>
-      </w:r>
-      <w:proofErr w:type="spellStart"/>
-      <w:r>
-        <w:rPr>
-          <w:i/>
-          <w:lang w:val="en-SG"/>
-        </w:rPr>
-        <w:t>dd</w:t>
-      </w:r>
-      <w:proofErr w:type="spellEnd"/>
-      <w:r>
-        <w:rPr>
-          <w:i/>
-          <w:lang w:val="en-SG"/>
-        </w:rPr>
-        <w:t>/mm&gt;</w:t>
+        <w:t>&lt;dd/mm&gt;</w:t>
       </w:r>
       <w:r>
         <w:rPr>
@@ -3602,39 +3214,7 @@
           <w:i/>
           <w:lang w:val="en-SG"/>
         </w:rPr>
-        <w:t>&lt;</w:t>
-      </w:r>
-      <w:proofErr w:type="spellStart"/>
-      <w:r>
-        <w:rPr>
-          <w:i/>
-          <w:lang w:val="en-SG"/>
-        </w:rPr>
-        <w:t>dd</w:t>
-      </w:r>
-      <w:proofErr w:type="spellEnd"/>
-      <w:r>
-        <w:rPr>
-          <w:i/>
-          <w:lang w:val="en-SG"/>
-        </w:rPr>
-        <w:t xml:space="preserve"> </w:t>
-      </w:r>
-      <w:proofErr w:type="spellStart"/>
-      <w:r>
-        <w:rPr>
-          <w:i/>
-          <w:lang w:val="en-SG"/>
-        </w:rPr>
-        <w:t>MonthName</w:t>
-      </w:r>
-      <w:proofErr w:type="spellEnd"/>
-      <w:r>
-        <w:rPr>
-          <w:i/>
-          <w:lang w:val="en-SG"/>
-        </w:rPr>
-        <w:t>&gt;</w:t>
+        <w:t>&lt;dd MonthName&gt;</w:t>
       </w:r>
       <w:r>
         <w:rPr>
@@ -3683,39 +3263,7 @@
           <w:i/>
           <w:lang w:val="en-SG"/>
         </w:rPr>
-        <w:t>&lt;</w:t>
-      </w:r>
-      <w:proofErr w:type="spellStart"/>
-      <w:r>
-        <w:rPr>
-          <w:i/>
-          <w:lang w:val="en-SG"/>
-        </w:rPr>
-        <w:t>dd</w:t>
-      </w:r>
-      <w:proofErr w:type="spellEnd"/>
-      <w:r>
-        <w:rPr>
-          <w:i/>
-          <w:lang w:val="en-SG"/>
-        </w:rPr>
-        <w:t xml:space="preserve"> </w:t>
-      </w:r>
-      <w:proofErr w:type="spellStart"/>
-      <w:r>
-        <w:rPr>
-          <w:i/>
-          <w:lang w:val="en-SG"/>
-        </w:rPr>
-        <w:t>ShortMonthName</w:t>
-      </w:r>
-      <w:proofErr w:type="spellEnd"/>
-      <w:r>
-        <w:rPr>
-          <w:i/>
-          <w:lang w:val="en-SG"/>
-        </w:rPr>
-        <w:t>&gt;</w:t>
+        <w:t>&lt;dd ShortMonthName&gt;</w:t>
       </w:r>
       <w:r>
         <w:rPr>
@@ -3766,23 +3314,7 @@
           <w:i/>
           <w:lang w:val="en-SG"/>
         </w:rPr>
-        <w:t>&lt;</w:t>
-      </w:r>
-      <w:proofErr w:type="spellStart"/>
-      <w:r>
-        <w:rPr>
-          <w:i/>
-          <w:lang w:val="en-SG"/>
-        </w:rPr>
-        <w:t>hh:mm</w:t>
-      </w:r>
-      <w:proofErr w:type="spellEnd"/>
-      <w:r>
-        <w:rPr>
-          <w:i/>
-          <w:lang w:val="en-SG"/>
-        </w:rPr>
-        <w:t xml:space="preserve">&gt; </w:t>
+        <w:t xml:space="preserve">&lt;hh:mm&gt; </w:t>
       </w:r>
       <w:r>
         <w:rPr>
@@ -3795,23 +3327,7 @@
           <w:i/>
           <w:lang w:val="en-SG"/>
         </w:rPr>
-        <w:t>&lt;</w:t>
-      </w:r>
-      <w:proofErr w:type="spellStart"/>
-      <w:r>
-        <w:rPr>
-          <w:i/>
-          <w:lang w:val="en-SG"/>
-        </w:rPr>
-        <w:t>hhmm</w:t>
-      </w:r>
-      <w:proofErr w:type="spellEnd"/>
-      <w:r>
-        <w:rPr>
-          <w:i/>
-          <w:lang w:val="en-SG"/>
-        </w:rPr>
-        <w:t xml:space="preserve">&gt; </w:t>
+        <w:t xml:space="preserve">&lt;hhmm&gt; </w:t>
       </w:r>
       <w:r>
         <w:rPr>
@@ -3848,23 +3364,7 @@
           <w:i/>
           <w:lang w:val="en-SG"/>
         </w:rPr>
-        <w:t>&lt;</w:t>
-      </w:r>
-      <w:proofErr w:type="spellStart"/>
-      <w:r>
-        <w:rPr>
-          <w:i/>
-          <w:lang w:val="en-SG"/>
-        </w:rPr>
-        <w:t>hh:mm</w:t>
-      </w:r>
-      <w:proofErr w:type="spellEnd"/>
-      <w:r>
-        <w:rPr>
-          <w:i/>
-          <w:lang w:val="en-SG"/>
-        </w:rPr>
-        <w:t>&gt;</w:t>
+        <w:t>&lt;hh:mm&gt;</w:t>
       </w:r>
       <w:r>
         <w:rPr>
@@ -3891,23 +3391,7 @@
           <w:i/>
           <w:lang w:val="en-SG"/>
         </w:rPr>
-        <w:t>&lt;</w:t>
-      </w:r>
-      <w:proofErr w:type="spellStart"/>
-      <w:r>
-        <w:rPr>
-          <w:i/>
-          <w:lang w:val="en-SG"/>
-        </w:rPr>
-        <w:t>hhmm</w:t>
-      </w:r>
-      <w:proofErr w:type="spellEnd"/>
-      <w:r>
-        <w:rPr>
-          <w:i/>
-          <w:lang w:val="en-SG"/>
-        </w:rPr>
-        <w:t>&gt;</w:t>
+        <w:t>&lt;hhmm&gt;</w:t>
       </w:r>
       <w:r>
         <w:rPr>
@@ -3970,23 +3454,7 @@
           <w:i/>
           <w:lang w:val="en-SG"/>
         </w:rPr>
-        <w:t>&lt;</w:t>
-      </w:r>
-      <w:proofErr w:type="spellStart"/>
-      <w:r>
-        <w:rPr>
-          <w:i/>
-          <w:lang w:val="en-SG"/>
-        </w:rPr>
-        <w:t>hh</w:t>
-      </w:r>
-      <w:proofErr w:type="spellEnd"/>
-      <w:r>
-        <w:rPr>
-          <w:i/>
-          <w:lang w:val="en-SG"/>
-        </w:rPr>
-        <w:t>&gt;am/pm</w:t>
+        <w:t>&lt;hh&gt;am/pm</w:t>
       </w:r>
       <w:r>
         <w:rPr>
@@ -4023,14 +3491,12 @@
         </w:rPr>
         <w:t>/</w:t>
       </w:r>
-      <w:proofErr w:type="spellStart"/>
       <w:r>
         <w:rPr>
           <w:i/>
         </w:rPr>
         <w:t>desc</w:t>
       </w:r>
-      <w:proofErr w:type="spellEnd"/>
     </w:p>
     <w:p>
       <w:pPr>
@@ -4078,23 +3544,7 @@
           <w:i/>
           <w:iCs/>
         </w:rPr>
-        <w:t>-</w:t>
-      </w:r>
-      <w:proofErr w:type="spellStart"/>
-      <w:r>
-        <w:rPr>
-          <w:i/>
-          <w:iCs/>
-        </w:rPr>
-        <w:t>desc</w:t>
-      </w:r>
-      <w:proofErr w:type="spellEnd"/>
-      <w:r>
-        <w:rPr>
-          <w:i/>
-          <w:iCs/>
-        </w:rPr>
-        <w:t xml:space="preserve"> &lt;</w:t>
+        <w:t>-desc &lt;</w:t>
       </w:r>
       <w:r>
         <w:rPr>
@@ -4646,16 +4096,8 @@
         <w:rPr>
           <w:i/>
         </w:rPr>
-        <w:t>remove/</w:t>
-      </w:r>
-      <w:proofErr w:type="spellStart"/>
-      <w:r>
-        <w:rPr>
-          <w:i/>
-        </w:rPr>
-        <w:t>rmv</w:t>
-      </w:r>
-      <w:proofErr w:type="spellEnd"/>
+        <w:t>remove/rmv</w:t>
+      </w:r>
     </w:p>
     <w:p>
       <w:pPr>
@@ -4750,16 +4192,8 @@
         <w:rPr>
           <w:i/>
         </w:rPr>
-        <w:t>-remove description/</w:t>
-      </w:r>
-      <w:proofErr w:type="spellStart"/>
-      <w:r>
-        <w:rPr>
-          <w:i/>
-        </w:rPr>
-        <w:t>desc</w:t>
-      </w:r>
-      <w:proofErr w:type="spellEnd"/>
+        <w:t>-remove description/desc</w:t>
+      </w:r>
       <w:r>
         <w:t xml:space="preserve"> or </w:t>
       </w:r>
@@ -4767,30 +4201,8 @@
         <w:rPr>
           <w:i/>
         </w:rPr>
-        <w:t>-</w:t>
-      </w:r>
-      <w:proofErr w:type="spellStart"/>
-      <w:r>
-        <w:rPr>
-          <w:i/>
-        </w:rPr>
-        <w:t>rmv</w:t>
-      </w:r>
-      <w:proofErr w:type="spellEnd"/>
-      <w:r>
-        <w:rPr>
-          <w:i/>
-        </w:rPr>
-        <w:t xml:space="preserve"> description/</w:t>
-      </w:r>
-      <w:proofErr w:type="spellStart"/>
-      <w:r>
-        <w:rPr>
-          <w:i/>
-        </w:rPr>
-        <w:t>desc</w:t>
-      </w:r>
-      <w:proofErr w:type="spellEnd"/>
+        <w:t>-rmv description/desc</w:t>
+      </w:r>
       <w:r>
         <w:t xml:space="preserve"> in the user interface.</w:t>
       </w:r>
@@ -4832,21 +4244,7 @@
         <w:rPr>
           <w:i/>
         </w:rPr>
-        <w:t>-</w:t>
-      </w:r>
-      <w:proofErr w:type="spellStart"/>
-      <w:r>
-        <w:rPr>
-          <w:i/>
-        </w:rPr>
-        <w:t>rmv</w:t>
-      </w:r>
-      <w:proofErr w:type="spellEnd"/>
-      <w:r>
-        <w:rPr>
-          <w:i/>
-        </w:rPr>
-        <w:t xml:space="preserve"> start</w:t>
+        <w:t>-rmv start</w:t>
       </w:r>
       <w:r>
         <w:t xml:space="preserve"> in the user interface.</w:t>
@@ -4883,21 +4281,7 @@
         <w:rPr>
           <w:i/>
         </w:rPr>
-        <w:t>-</w:t>
-      </w:r>
-      <w:proofErr w:type="spellStart"/>
-      <w:r>
-        <w:rPr>
-          <w:i/>
-        </w:rPr>
-        <w:t>rmv</w:t>
-      </w:r>
-      <w:proofErr w:type="spellEnd"/>
-      <w:r>
-        <w:rPr>
-          <w:i/>
-        </w:rPr>
-        <w:t xml:space="preserve"> end</w:t>
+        <w:t>-rmv end</w:t>
       </w:r>
       <w:r>
         <w:t xml:space="preserve"> in the user interface.</w:t>
@@ -4930,19 +4314,11 @@
       <w:r>
         <w:t>or -</w:t>
       </w:r>
-      <w:proofErr w:type="spellStart"/>
-      <w:r>
-        <w:rPr>
-          <w:i/>
-        </w:rPr>
-        <w:t>rmv</w:t>
-      </w:r>
-      <w:proofErr w:type="spellEnd"/>
-      <w:r>
-        <w:rPr>
-          <w:i/>
-        </w:rPr>
-        <w:t xml:space="preserve"> date</w:t>
+      <w:r>
+        <w:rPr>
+          <w:i/>
+        </w:rPr>
+        <w:t>rmv date</w:t>
       </w:r>
       <w:r>
         <w:t xml:space="preserve"> in the user interface.</w:t>
@@ -5080,21 +4456,7 @@
         <w:rPr>
           <w:lang w:val="en-SG"/>
         </w:rPr>
-        <w:t xml:space="preserve">“Not </w:t>
-      </w:r>
-      <w:proofErr w:type="gramStart"/>
-      <w:r>
-        <w:rPr>
-          <w:lang w:val="en-SG"/>
-        </w:rPr>
-        <w:t>Done</w:t>
-      </w:r>
-      <w:proofErr w:type="gramEnd"/>
-      <w:r>
-        <w:rPr>
-          <w:lang w:val="en-SG"/>
-        </w:rPr>
-        <w:t>”</w:t>
+        <w:t>“Not Done”</w:t>
       </w:r>
       <w:r>
         <w:rPr>
@@ -5914,16 +5276,11 @@
         <w:t>view all</w:t>
       </w:r>
       <w:r>
-        <w:t xml:space="preserve"> in the user </w:t>
-      </w:r>
-      <w:proofErr w:type="spellStart"/>
-      <w:r>
-        <w:t>interface.</w:t>
+        <w:t xml:space="preserve"> in the user interface.</w:t>
       </w:r>
       <w:r>
         <w:t>I</w:t>
       </w:r>
-      <w:proofErr w:type="spellEnd"/>
     </w:p>
     <w:p>
       <w:pPr>
@@ -6429,8 +5786,6 @@
           </wp:inline>
         </w:drawing>
       </w:r>
-      <w:bookmarkStart w:id="0" w:name="_GoBack"/>
-      <w:bookmarkEnd w:id="0"/>
     </w:p>
     <w:p>
       <w:pPr>
@@ -6488,6 +5843,9 @@
       </w:pPr>
       <w:r>
         <w:lastRenderedPageBreak/>
+        <w:t xml:space="preserve">iPlanner </w:t>
+      </w:r>
+      <w:r>
         <w:t>Developer Guide</w:t>
       </w:r>
     </w:p>
@@ -6497,8 +5855,10 @@
         <w:jc w:val="both"/>
       </w:pPr>
       <w:r>
-        <w:t>At this point in time, we have implemented the most basic functions (Create, Read, Update, Delete), and have set up the preliminary skeletons and code for other more advanced ones (Sort, Search, Filter, etc.) although the latter are not fully implementable at this period in time. Additionally, plans have been made to modify some of the current implementation and APIs in order to conform more closely to the Object Oriented paradigm. In the following section of the guide, an overview of the project is provided.</w:t>
-      </w:r>
+        <w:t>Welcome to the Developer Guide for iPlanner. iPlanner</w:t>
+      </w:r>
+      <w:bookmarkStart w:id="0" w:name="_GoBack"/>
+      <w:bookmarkEnd w:id="0"/>
     </w:p>
     <w:p>
       <w:pPr>
@@ -6519,10 +5879,10 @@
           <w:lang w:val="en-US"/>
         </w:rPr>
         <w:drawing>
-          <wp:inline distT="0" distB="0" distL="0" distR="0">
-            <wp:extent cx="5760000" cy="3888917"/>
-            <wp:effectExtent l="19050" t="0" r="0" b="0"/>
-            <wp:docPr id="4" name="Picture 4"/>
+          <wp:inline distT="0" distB="0" distL="0" distR="0" wp14:anchorId="6A837BB7">
+            <wp:extent cx="4572000" cy="2498337"/>
+            <wp:effectExtent l="0" t="0" r="0" b="0"/>
+            <wp:docPr id="74" name="Picture 74"/>
             <wp:cNvGraphicFramePr>
               <a:graphicFrameLocks xmlns:a="http://schemas.openxmlformats.org/drawingml/2006/main" noChangeAspect="1"/>
             </wp:cNvGraphicFramePr>
@@ -6530,14 +5890,20 @@
               <a:graphicData uri="http://schemas.openxmlformats.org/drawingml/2006/picture">
                 <pic:pic xmlns:pic="http://schemas.openxmlformats.org/drawingml/2006/picture">
                   <pic:nvPicPr>
-                    <pic:cNvPr id="0" name="Picture 4"/>
+                    <pic:cNvPr id="0" name="Picture 73"/>
                     <pic:cNvPicPr>
                       <a:picLocks noChangeAspect="1" noChangeArrowheads="1"/>
                     </pic:cNvPicPr>
                   </pic:nvPicPr>
                   <pic:blipFill>
-                    <a:blip r:embed="rId18" cstate="print"/>
-                    <a:srcRect l="11621" t="3937" r="11621" b="3937"/>
+                    <a:blip r:embed="rId18" cstate="print">
+                      <a:extLst>
+                        <a:ext uri="{28A0092B-C50C-407E-A947-70E740481C1C}">
+                          <a14:useLocalDpi xmlns:a14="http://schemas.microsoft.com/office/drawing/2010/main" val="0"/>
+                        </a:ext>
+                      </a:extLst>
+                    </a:blip>
+                    <a:srcRect/>
                     <a:stretch>
                       <a:fillRect/>
                     </a:stretch>
@@ -6545,18 +5911,12 @@
                   <pic:spPr bwMode="auto">
                     <a:xfrm>
                       <a:off x="0" y="0"/>
-                      <a:ext cx="5760000" cy="3888917"/>
+                      <a:ext cx="4572000" cy="2498337"/>
                     </a:xfrm>
                     <a:prstGeom prst="rect">
                       <a:avLst/>
                     </a:prstGeom>
                     <a:noFill/>
-                    <a:ln w="9525">
-                      <a:noFill/>
-                      <a:miter lim="800000"/>
-                      <a:headEnd/>
-                      <a:tailEnd/>
-                    </a:ln>
                   </pic:spPr>
                 </pic:pic>
               </a:graphicData>
@@ -6703,15 +6063,15 @@
         <w:jc w:val="both"/>
       </w:pPr>
       <w:r>
+        <w:t>UI displays a message to inform the user about the completion of the action and displays the contents of the vector.</w:t>
+      </w:r>
+    </w:p>
+    <w:p>
+      <w:pPr>
+        <w:pStyle w:val="Heading3"/>
+      </w:pPr>
+      <w:r>
         <w:lastRenderedPageBreak/>
-        <w:t>UI displays a message to inform the user about the completion of the action and displays the contents of the vector.</w:t>
-      </w:r>
-    </w:p>
-    <w:p>
-      <w:pPr>
-        <w:pStyle w:val="Heading3"/>
-      </w:pPr>
-      <w:r>
         <w:t>Addition of Valid Item</w:t>
       </w:r>
     </w:p>
@@ -6907,7 +6267,6 @@
         <w:pStyle w:val="Heading3"/>
       </w:pPr>
       <w:r>
-        <w:lastRenderedPageBreak/>
         <w:t>Addition of Invalid Item</w:t>
       </w:r>
     </w:p>
@@ -6973,6 +6332,7 @@
         <w:pStyle w:val="Heading3"/>
       </w:pPr>
       <w:r>
+        <w:lastRenderedPageBreak/>
         <w:t>Deletion of Invalid Item</w:t>
       </w:r>
     </w:p>
@@ -7078,36 +6438,30 @@
       <w:r>
         <w:t xml:space="preserve">Logic calls for a parser to get command. It executes basic functions like add, delete and edit depending on </w:t>
       </w:r>
-      <w:proofErr w:type="spellStart"/>
       <w:r>
         <w:rPr>
           <w:i/>
         </w:rPr>
         <w:t>parseInfo</w:t>
       </w:r>
-      <w:proofErr w:type="spellEnd"/>
       <w:r>
         <w:t xml:space="preserve"> given by the parser. Upon receiving </w:t>
       </w:r>
-      <w:proofErr w:type="spellStart"/>
       <w:r>
         <w:rPr>
           <w:i/>
         </w:rPr>
         <w:t>parseInfo</w:t>
       </w:r>
-      <w:proofErr w:type="spellEnd"/>
       <w:r>
         <w:t xml:space="preserve">, logic calls </w:t>
       </w:r>
-      <w:proofErr w:type="spellStart"/>
       <w:r>
         <w:rPr>
           <w:i/>
         </w:rPr>
         <w:t>ItemVerification</w:t>
       </w:r>
-      <w:proofErr w:type="spellEnd"/>
       <w:r>
         <w:t xml:space="preserve"> to check whether the parsed item is valid to execute certain function. And finally, if the item is verified, logic is given access to schedule and modify it appropriately. </w:t>
       </w:r>
@@ -7223,24 +6577,14 @@
         <w:jc w:val="both"/>
       </w:pPr>
       <w:r>
-        <w:t>Parser receives user input passed as a string data type and parser’s job is to split the user input into the respective commands and texts. Each user input is identified by the token “</w:t>
-      </w:r>
-      <w:proofErr w:type="gramStart"/>
-      <w:r>
-        <w:t>::”</w:t>
-      </w:r>
-      <w:proofErr w:type="gramEnd"/>
-      <w:r>
-        <w:t xml:space="preserve">. It is to be noted that the strings split must contain a command but is not necessary accompanied with a text. With each split strings, the parser does a check in the command type and adds the data into </w:t>
-      </w:r>
-      <w:proofErr w:type="spellStart"/>
+        <w:t xml:space="preserve">Parser receives user input passed as a string data type and parser’s job is to split the user input into the respective commands and texts. Each user input is identified by the token “::”. It is to be noted that the strings split must contain a command but is not necessary accompanied with a text. With each split strings, the parser does a check in the command type and adds the data into </w:t>
+      </w:r>
       <w:r>
         <w:rPr>
           <w:i/>
         </w:rPr>
         <w:t>ParseInfo</w:t>
       </w:r>
-      <w:proofErr w:type="spellEnd"/>
       <w:r>
         <w:t xml:space="preserve"> class attribute.</w:t>
       </w:r>
@@ -7427,14 +6771,12 @@
       <w:r>
         <w:t xml:space="preserve">, and </w:t>
       </w:r>
-      <w:proofErr w:type="spellStart"/>
       <w:r>
         <w:rPr>
           <w:i/>
         </w:rPr>
         <w:t>dateTime</w:t>
       </w:r>
-      <w:proofErr w:type="spellEnd"/>
       <w:r>
         <w:t xml:space="preserve">, has the basic setters (used to assign values during </w:t>
       </w:r>
@@ -7515,14 +6857,12 @@
       <w:r>
         <w:t xml:space="preserve"> or </w:t>
       </w:r>
-      <w:proofErr w:type="spellStart"/>
       <w:r>
         <w:rPr>
           <w:i/>
         </w:rPr>
         <w:t>dateTime</w:t>
       </w:r>
-      <w:proofErr w:type="spellEnd"/>
       <w:r>
         <w:t xml:space="preserve"> objects via the getters (pass by reference). Local copies will be passed via the getter methods.</w:t>
       </w:r>
@@ -7533,49 +6873,13 @@
         <w:jc w:val="both"/>
       </w:pPr>
       <w:r>
-        <w:t xml:space="preserve">For the Storage component, test-driven development has been employed in most parts (exception to Schedule).  Current tests are fairly comprehensive, although more efficient methods should be written in future to better compare between class objects (overload of Boolean == </w:t>
-      </w:r>
-      <w:proofErr w:type="gramStart"/>
-      <w:r>
-        <w:t>and !</w:t>
-      </w:r>
-      <w:proofErr w:type="gramEnd"/>
-      <w:r>
-        <w:t xml:space="preserve">=, for example). This would allow better and less time-consuming usage of </w:t>
-      </w:r>
-      <w:r>
-        <w:rPr>
-          <w:i/>
-        </w:rPr>
-        <w:t>Assert::</w:t>
-      </w:r>
-      <w:proofErr w:type="spellStart"/>
-      <w:r>
-        <w:rPr>
-          <w:i/>
-        </w:rPr>
-        <w:t>AreEqual</w:t>
-      </w:r>
-      <w:proofErr w:type="spellEnd"/>
-      <w:r>
-        <w:rPr>
-          <w:i/>
-        </w:rPr>
-        <w:t xml:space="preserve"> (</w:t>
-      </w:r>
-      <w:proofErr w:type="gramStart"/>
-      <w:r>
-        <w:rPr>
-          <w:i/>
-        </w:rPr>
-        <w:t>... ,</w:t>
-      </w:r>
-      <w:proofErr w:type="gramEnd"/>
-      <w:r>
-        <w:rPr>
-          <w:i/>
-        </w:rPr>
-        <w:t xml:space="preserve"> ...)</w:t>
+        <w:t xml:space="preserve">For the Storage component, test-driven development has been employed in most parts (exception to Schedule).  Current tests are fairly comprehensive, although more efficient methods should be written in future to better compare between class objects (overload of Boolean == and !=, for example). This would allow better and less time-consuming usage of </w:t>
+      </w:r>
+      <w:r>
+        <w:rPr>
+          <w:i/>
+        </w:rPr>
+        <w:t>Assert::AreEqual (... , ...)</w:t>
       </w:r>
       <w:r>
         <w:t>.</w:t>
@@ -7655,13 +6959,8 @@
       </w:pPr>
       <w:r>
         <w:lastRenderedPageBreak/>
-        <w:t>Appendix A: User Stories. As a user</w:t>
-      </w:r>
-      <w:proofErr w:type="gramStart"/>
-      <w:r>
-        <w:t>, ...</w:t>
-      </w:r>
-      <w:proofErr w:type="gramEnd"/>
+        <w:t>Appendix A: User Stories. As a user, ...</w:t>
+      </w:r>
     </w:p>
     <w:p>
       <w:pPr>
@@ -7811,11 +7110,9 @@
               <w:pStyle w:val="NoSpacing"/>
               <w:jc w:val="both"/>
             </w:pPr>
-            <w:proofErr w:type="spellStart"/>
             <w:r>
               <w:t>addTask</w:t>
             </w:r>
-            <w:proofErr w:type="spellEnd"/>
           </w:p>
         </w:tc>
         <w:tc>
@@ -7896,11 +7193,9 @@
               <w:pStyle w:val="NoSpacing"/>
               <w:jc w:val="both"/>
             </w:pPr>
-            <w:proofErr w:type="spellStart"/>
             <w:r>
               <w:t>editTask</w:t>
             </w:r>
-            <w:proofErr w:type="spellEnd"/>
           </w:p>
         </w:tc>
         <w:tc>
@@ -7981,11 +7276,9 @@
               <w:pStyle w:val="NoSpacing"/>
               <w:jc w:val="both"/>
             </w:pPr>
-            <w:proofErr w:type="spellStart"/>
             <w:r>
               <w:t>removeTask</w:t>
             </w:r>
-            <w:proofErr w:type="spellEnd"/>
           </w:p>
         </w:tc>
         <w:tc>
@@ -8066,11 +7359,9 @@
               <w:pStyle w:val="NoSpacing"/>
               <w:jc w:val="both"/>
             </w:pPr>
-            <w:proofErr w:type="spellStart"/>
             <w:r>
               <w:t>rescheduleTask</w:t>
             </w:r>
-            <w:proofErr w:type="spellEnd"/>
           </w:p>
         </w:tc>
         <w:tc>
@@ -8151,11 +7442,9 @@
               <w:pStyle w:val="NoSpacing"/>
               <w:jc w:val="both"/>
             </w:pPr>
-            <w:proofErr w:type="spellStart"/>
             <w:r>
               <w:t>undoLastAction</w:t>
             </w:r>
-            <w:proofErr w:type="spellEnd"/>
           </w:p>
         </w:tc>
         <w:tc>
@@ -8236,22 +7525,18 @@
               <w:pStyle w:val="NoSpacing"/>
               <w:jc w:val="both"/>
             </w:pPr>
-            <w:proofErr w:type="spellStart"/>
             <w:r>
               <w:t>specifyDeadline</w:t>
             </w:r>
-            <w:proofErr w:type="spellEnd"/>
-          </w:p>
-          <w:p>
-            <w:pPr>
-              <w:pStyle w:val="NoSpacing"/>
-              <w:jc w:val="both"/>
-            </w:pPr>
-            <w:proofErr w:type="spellStart"/>
+          </w:p>
+          <w:p>
+            <w:pPr>
+              <w:pStyle w:val="NoSpacing"/>
+              <w:jc w:val="both"/>
+            </w:pPr>
             <w:r>
               <w:t>specifyTimedTask</w:t>
             </w:r>
-            <w:proofErr w:type="spellEnd"/>
           </w:p>
         </w:tc>
         <w:tc>
@@ -8332,11 +7617,9 @@
               <w:pStyle w:val="NoSpacing"/>
               <w:jc w:val="both"/>
             </w:pPr>
-            <w:proofErr w:type="spellStart"/>
             <w:r>
               <w:t>clearTasks</w:t>
             </w:r>
-            <w:proofErr w:type="spellEnd"/>
           </w:p>
         </w:tc>
         <w:tc>
@@ -8417,11 +7700,9 @@
               <w:pStyle w:val="NoSpacing"/>
               <w:jc w:val="both"/>
             </w:pPr>
-            <w:proofErr w:type="spellStart"/>
             <w:r>
               <w:t>addToArchive</w:t>
             </w:r>
-            <w:proofErr w:type="spellEnd"/>
           </w:p>
         </w:tc>
         <w:tc>
@@ -8502,11 +7783,9 @@
               <w:pStyle w:val="NoSpacing"/>
               <w:jc w:val="both"/>
             </w:pPr>
-            <w:proofErr w:type="spellStart"/>
             <w:r>
               <w:t>markAsComplete</w:t>
             </w:r>
-            <w:proofErr w:type="spellEnd"/>
           </w:p>
         </w:tc>
         <w:tc>
@@ -8587,11 +7866,9 @@
               <w:pStyle w:val="NoSpacing"/>
               <w:jc w:val="both"/>
             </w:pPr>
-            <w:proofErr w:type="spellStart"/>
             <w:r>
               <w:t>chooseSaveFolder</w:t>
             </w:r>
-            <w:proofErr w:type="spellEnd"/>
           </w:p>
         </w:tc>
         <w:tc>
@@ -8672,11 +7949,9 @@
               <w:pStyle w:val="NoSpacing"/>
               <w:jc w:val="both"/>
             </w:pPr>
-            <w:proofErr w:type="spellStart"/>
             <w:r>
               <w:t>viewTasks</w:t>
             </w:r>
-            <w:proofErr w:type="spellEnd"/>
           </w:p>
         </w:tc>
         <w:tc>
@@ -8757,11 +8032,9 @@
               <w:pStyle w:val="NoSpacing"/>
               <w:jc w:val="both"/>
             </w:pPr>
-            <w:proofErr w:type="spellStart"/>
             <w:r>
               <w:t>searchTask</w:t>
             </w:r>
-            <w:proofErr w:type="spellEnd"/>
           </w:p>
         </w:tc>
         <w:tc>
@@ -8842,11 +8115,9 @@
               <w:pStyle w:val="NoSpacing"/>
               <w:jc w:val="both"/>
             </w:pPr>
-            <w:proofErr w:type="spellStart"/>
             <w:r>
               <w:t>labelItem</w:t>
             </w:r>
-            <w:proofErr w:type="spellEnd"/>
           </w:p>
         </w:tc>
         <w:tc>
@@ -8927,11 +8198,9 @@
               <w:pStyle w:val="NoSpacing"/>
               <w:jc w:val="both"/>
             </w:pPr>
-            <w:proofErr w:type="spellStart"/>
             <w:r>
               <w:t>addSubTask</w:t>
             </w:r>
-            <w:proofErr w:type="spellEnd"/>
           </w:p>
         </w:tc>
         <w:tc>
@@ -9012,11 +8281,9 @@
               <w:pStyle w:val="NoSpacing"/>
               <w:jc w:val="both"/>
             </w:pPr>
-            <w:proofErr w:type="spellStart"/>
             <w:r>
               <w:t>addDescription</w:t>
             </w:r>
-            <w:proofErr w:type="spellEnd"/>
           </w:p>
         </w:tc>
         <w:tc>
@@ -9097,11 +8364,9 @@
               <w:pStyle w:val="NoSpacing"/>
               <w:jc w:val="both"/>
             </w:pPr>
-            <w:proofErr w:type="spellStart"/>
             <w:r>
               <w:t>assignPriority</w:t>
             </w:r>
-            <w:proofErr w:type="spellEnd"/>
           </w:p>
         </w:tc>
         <w:tc>
@@ -9182,11 +8447,9 @@
               <w:pStyle w:val="NoSpacing"/>
               <w:jc w:val="both"/>
             </w:pPr>
-            <w:proofErr w:type="spellStart"/>
             <w:r>
               <w:t>recurringTasks</w:t>
             </w:r>
-            <w:proofErr w:type="spellEnd"/>
           </w:p>
           <w:p>
             <w:pPr>
@@ -9408,11 +8671,9 @@
               <w:pStyle w:val="NoSpacing"/>
               <w:jc w:val="both"/>
             </w:pPr>
-            <w:proofErr w:type="spellStart"/>
             <w:r>
               <w:t>executeHotKey</w:t>
             </w:r>
-            <w:proofErr w:type="spellEnd"/>
           </w:p>
         </w:tc>
         <w:tc>
@@ -9493,11 +8754,9 @@
               <w:pStyle w:val="NoSpacing"/>
               <w:jc w:val="both"/>
             </w:pPr>
-            <w:proofErr w:type="spellStart"/>
             <w:r>
               <w:t>notifyClash</w:t>
             </w:r>
-            <w:proofErr w:type="spellEnd"/>
           </w:p>
         </w:tc>
         <w:tc>
@@ -9578,11 +8837,9 @@
               <w:pStyle w:val="NoSpacing"/>
               <w:jc w:val="both"/>
             </w:pPr>
-            <w:proofErr w:type="spellStart"/>
             <w:r>
               <w:t>changeView</w:t>
             </w:r>
-            <w:proofErr w:type="spellEnd"/>
           </w:p>
         </w:tc>
         <w:tc>
@@ -9608,15 +8865,7 @@
               <w:jc w:val="both"/>
             </w:pPr>
             <w:r>
-              <w:t xml:space="preserve">can filter my tasks in views which </w:t>
-            </w:r>
-            <w:proofErr w:type="spellStart"/>
-            <w:r>
-              <w:t>i</w:t>
-            </w:r>
-            <w:proofErr w:type="spellEnd"/>
-            <w:r>
-              <w:t xml:space="preserve"> want to see (e.g. category, date, priority etc)</w:t>
+              <w:t>can filter my tasks in views which i want to see (e.g. category, date, priority etc)</w:t>
             </w:r>
           </w:p>
         </w:tc>
@@ -9671,12 +8920,10 @@
               <w:pStyle w:val="NoSpacing"/>
               <w:jc w:val="both"/>
             </w:pPr>
-            <w:proofErr w:type="spellStart"/>
             <w:r>
               <w:lastRenderedPageBreak/>
               <w:t>setReminder</w:t>
             </w:r>
-            <w:proofErr w:type="spellEnd"/>
           </w:p>
         </w:tc>
         <w:tc>
@@ -9757,11 +9004,9 @@
               <w:pStyle w:val="NoSpacing"/>
               <w:jc w:val="both"/>
             </w:pPr>
-            <w:proofErr w:type="spellStart"/>
             <w:r>
               <w:t>viewFreeTime</w:t>
             </w:r>
-            <w:proofErr w:type="spellEnd"/>
           </w:p>
         </w:tc>
         <w:tc>
@@ -9842,11 +9087,9 @@
               <w:pStyle w:val="NoSpacing"/>
               <w:jc w:val="both"/>
             </w:pPr>
-            <w:proofErr w:type="spellStart"/>
             <w:r>
               <w:t>viewHelp</w:t>
             </w:r>
-            <w:proofErr w:type="spellEnd"/>
           </w:p>
         </w:tc>
         <w:tc>
@@ -9957,19 +9200,11 @@
           <w:lang w:val="en-SG"/>
         </w:rPr>
       </w:pPr>
-      <w:proofErr w:type="gramStart"/>
-      <w:r>
-        <w:rPr>
-          <w:lang w:val="en-SG"/>
-        </w:rPr>
-        <w:t>iPlanner</w:t>
-      </w:r>
-      <w:proofErr w:type="gramEnd"/>
-      <w:r>
-        <w:rPr>
-          <w:lang w:val="en-SG"/>
-        </w:rPr>
-        <w:t xml:space="preserve"> will work on a desktop or laptop without network or Internet connection. It is not a mobile application or cloud-based application.</w:t>
+      <w:r>
+        <w:rPr>
+          <w:lang w:val="en-SG"/>
+        </w:rPr>
+        <w:t>iPlanner will work on a desktop or laptop without network or Internet connection. It is not a mobile application or cloud-based application.</w:t>
       </w:r>
     </w:p>
     <w:p>
@@ -9994,19 +9229,11 @@
           <w:lang w:val="en-SG"/>
         </w:rPr>
       </w:pPr>
-      <w:proofErr w:type="gramStart"/>
-      <w:r>
-        <w:rPr>
-          <w:lang w:val="en-SG"/>
-        </w:rPr>
-        <w:t>iPlanner</w:t>
-      </w:r>
-      <w:proofErr w:type="gramEnd"/>
-      <w:r>
-        <w:rPr>
-          <w:lang w:val="en-SG"/>
-        </w:rPr>
-        <w:t xml:space="preserve"> will work on Windows 7 or Windows Vista OS, and on both 32 bit and 64 bit personal computers.</w:t>
+      <w:r>
+        <w:rPr>
+          <w:lang w:val="en-SG"/>
+        </w:rPr>
+        <w:t>iPlanner will work on Windows 7 or Windows Vista OS, and on both 32 bit and 64 bit personal computers.</w:t>
       </w:r>
     </w:p>
     <w:p>
@@ -10031,14 +9258,12 @@
           <w:lang w:val="en-SG"/>
         </w:rPr>
       </w:pPr>
-      <w:proofErr w:type="gramStart"/>
       <w:r>
         <w:rPr>
           <w:lang w:val="en-SG"/>
         </w:rPr>
         <w:t>iPlanner</w:t>
       </w:r>
-      <w:proofErr w:type="gramEnd"/>
       <w:r>
         <w:rPr>
           <w:lang w:val="en-SG"/>
@@ -10116,14 +9341,12 @@
           <w:lang w:val="en-SG"/>
         </w:rPr>
       </w:pPr>
-      <w:proofErr w:type="gramStart"/>
       <w:r>
         <w:rPr>
           <w:lang w:val="en-SG"/>
         </w:rPr>
         <w:t>iPlanner</w:t>
       </w:r>
-      <w:proofErr w:type="gramEnd"/>
       <w:r>
         <w:rPr>
           <w:lang w:val="en-SG"/>
@@ -10493,15 +9716,7 @@
               <w:jc w:val="both"/>
             </w:pPr>
             <w:r>
-              <w:t>Easy undo-</w:t>
-            </w:r>
-            <w:proofErr w:type="spellStart"/>
-            <w:r>
-              <w:t>ing</w:t>
-            </w:r>
-            <w:proofErr w:type="spellEnd"/>
-            <w:r>
-              <w:t xml:space="preserve"> of accidental actions</w:t>
+              <w:t>Easy undo-ing of accidental actions</w:t>
             </w:r>
           </w:p>
           <w:p>
@@ -10631,7 +9846,6 @@
             <w:r>
               <w:tab/>
             </w:r>
-            <w:proofErr w:type="spellStart"/>
             <w:r>
               <w:rPr>
                 <w:b/>
@@ -10639,7 +9853,6 @@
               </w:rPr>
               <w:t>wunderlist</w:t>
             </w:r>
-            <w:proofErr w:type="spellEnd"/>
           </w:p>
           <w:p>
             <w:pPr>
@@ -10698,23 +9911,7 @@
               <w:jc w:val="both"/>
             </w:pPr>
             <w:r>
-              <w:t xml:space="preserve">It is easy to post on </w:t>
-            </w:r>
-            <w:proofErr w:type="spellStart"/>
-            <w:r>
-              <w:t>facebook</w:t>
-            </w:r>
-            <w:proofErr w:type="spellEnd"/>
-            <w:r>
-              <w:t xml:space="preserve"> immediately since it is connected to </w:t>
-            </w:r>
-            <w:proofErr w:type="spellStart"/>
-            <w:r>
-              <w:t>facebook</w:t>
-            </w:r>
-            <w:proofErr w:type="spellEnd"/>
-            <w:r>
-              <w:t xml:space="preserve"> account.</w:t>
+              <w:t>It is easy to post on facebook immediately since it is connected to facebook account.</w:t>
             </w:r>
           </w:p>
           <w:p>
@@ -11006,17 +10203,8 @@
                 <w:b/>
                 <w:u w:val="single"/>
               </w:rPr>
-              <w:t xml:space="preserve">Ng Chon </w:t>
-            </w:r>
-            <w:proofErr w:type="spellStart"/>
-            <w:r>
-              <w:rPr>
-                <w:b/>
-                <w:u w:val="single"/>
-              </w:rPr>
-              <w:t>Beng</w:t>
-            </w:r>
-            <w:proofErr w:type="spellEnd"/>
+              <w:t>Ng Chon Beng</w:t>
+            </w:r>
           </w:p>
           <w:p>
             <w:pPr>
@@ -11454,23 +10642,7 @@
               <w:jc w:val="both"/>
             </w:pPr>
             <w:r>
-              <w:t xml:space="preserve">User is allowed to sync other </w:t>
-            </w:r>
-            <w:proofErr w:type="gramStart"/>
-            <w:r>
-              <w:t>calendar(</w:t>
-            </w:r>
-            <w:proofErr w:type="gramEnd"/>
-            <w:r>
-              <w:t>.</w:t>
-            </w:r>
-            <w:proofErr w:type="spellStart"/>
-            <w:r>
-              <w:t>ics</w:t>
-            </w:r>
-            <w:proofErr w:type="spellEnd"/>
-            <w:r>
-              <w:t>) files.</w:t>
+              <w:t>User is allowed to sync other calendar(.ics) files.</w:t>
             </w:r>
           </w:p>
           <w:p>
@@ -11625,7 +10797,6 @@
               </w:rPr>
               <w:tab/>
             </w:r>
-            <w:proofErr w:type="spellStart"/>
             <w:r>
               <w:rPr>
                 <w:b/>
@@ -11633,7 +10804,6 @@
               </w:rPr>
               <w:t>ColorNote</w:t>
             </w:r>
-            <w:proofErr w:type="spellEnd"/>
           </w:p>
           <w:p>
             <w:pPr>
@@ -11661,39 +10831,7 @@
                 <w:b/>
                 <w:u w:val="single"/>
               </w:rPr>
-              <w:t xml:space="preserve">Andy </w:t>
-            </w:r>
-            <w:proofErr w:type="spellStart"/>
-            <w:r>
-              <w:rPr>
-                <w:b/>
-                <w:u w:val="single"/>
-              </w:rPr>
-              <w:t>Soh</w:t>
-            </w:r>
-            <w:proofErr w:type="spellEnd"/>
-            <w:r>
-              <w:rPr>
-                <w:b/>
-                <w:u w:val="single"/>
-              </w:rPr>
-              <w:t xml:space="preserve"> Wei </w:t>
-            </w:r>
-            <w:proofErr w:type="spellStart"/>
-            <w:r>
-              <w:rPr>
-                <w:b/>
-                <w:u w:val="single"/>
-              </w:rPr>
-              <w:t>Zhi</w:t>
-            </w:r>
-            <w:proofErr w:type="spellEnd"/>
-            <w:r>
-              <w:rPr>
-                <w:b/>
-                <w:u w:val="single"/>
-              </w:rPr>
-              <w:t xml:space="preserve"> </w:t>
+              <w:t xml:space="preserve">Andy Soh Wei Zhi </w:t>
             </w:r>
           </w:p>
           <w:p>

</xml_diff>

<commit_message>
Documentation: Structure for Developer Guide is up. User Guide should be done
</commit_message>
<xml_diff>
--- a/iPlanner Documentation/[V0.5]/[F10-2C][V0.5].docx
+++ b/iPlanner Documentation/[V0.5]/[F10-2C][V0.5].docx
@@ -909,21 +909,12 @@
     <w:p>
       <w:pPr>
         <w:pStyle w:val="Heading1"/>
-        <w:rPr>
-          <w:lang w:val="en-US"/>
-        </w:rPr>
-      </w:pPr>
-      <w:r>
-        <w:rPr>
-          <w:lang w:val="en-US"/>
-        </w:rPr>
+      </w:pPr>
+      <w:r>
         <w:lastRenderedPageBreak/>
         <w:t xml:space="preserve">iPlanner </w:t>
       </w:r>
       <w:r>
-        <w:rPr>
-          <w:lang w:val="en-US"/>
-        </w:rPr>
         <w:t>User Guide</w:t>
       </w:r>
     </w:p>
@@ -1026,14 +1017,8 @@
     <w:p>
       <w:pPr>
         <w:pStyle w:val="Heading2"/>
-        <w:rPr>
-          <w:lang w:val="en-US"/>
-        </w:rPr>
-      </w:pPr>
-      <w:r>
-        <w:rPr>
-          <w:lang w:val="en-US"/>
-        </w:rPr>
+      </w:pPr>
+      <w:r>
         <w:t>The User Interface</w:t>
       </w:r>
     </w:p>
@@ -1128,20 +1113,11 @@
     <w:p>
       <w:pPr>
         <w:pStyle w:val="Heading2"/>
-        <w:rPr>
-          <w:lang w:val="en-US"/>
-        </w:rPr>
-      </w:pPr>
-      <w:r>
-        <w:rPr>
-          <w:lang w:val="en-US"/>
-        </w:rPr>
+      </w:pPr>
+      <w:r>
         <w:t xml:space="preserve">How </w:t>
       </w:r>
       <w:r>
-        <w:rPr>
-          <w:lang w:val="en-US"/>
-        </w:rPr>
         <w:t>Commands Work</w:t>
       </w:r>
     </w:p>
@@ -1681,20 +1657,11 @@
     <w:p>
       <w:pPr>
         <w:pStyle w:val="Heading2"/>
-        <w:rPr>
-          <w:lang w:val="en-US"/>
-        </w:rPr>
-      </w:pPr>
-      <w:r>
-        <w:rPr>
-          <w:lang w:val="en-US"/>
-        </w:rPr>
+      </w:pPr>
+      <w:r>
         <w:t xml:space="preserve">Add New </w:t>
       </w:r>
       <w:r>
-        <w:rPr>
-          <w:lang w:val="en-US"/>
-        </w:rPr>
         <w:t>Item</w:t>
       </w:r>
     </w:p>
@@ -4657,26 +4624,16 @@
     <w:p>
       <w:pPr>
         <w:pStyle w:val="Heading2"/>
-        <w:rPr>
-          <w:lang w:val="en-SG"/>
-        </w:rPr>
-      </w:pPr>
-      <w:r>
-        <w:rPr>
-          <w:lang w:val="en-SG"/>
-        </w:rPr>
+      </w:pPr>
+      <w:r>
         <w:t>Search</w:t>
       </w:r>
       <w:r>
-        <w:rPr>
-          <w:lang w:val="en-SG"/>
-        </w:rPr>
         <w:t xml:space="preserve"> – </w:t>
       </w:r>
       <w:r>
         <w:rPr>
           <w:i/>
-          <w:lang w:val="en-SG"/>
         </w:rPr>
         <w:t>search</w:t>
       </w:r>
@@ -5851,26 +5808,42 @@
     </w:p>
     <w:p>
       <w:pPr>
+        <w:pStyle w:val="Heading2"/>
+      </w:pPr>
+      <w:r>
+        <w:t>1   Introduction</w:t>
+      </w:r>
+    </w:p>
+    <w:p>
+      <w:pPr>
         <w:pStyle w:val="NoSpacing"/>
         <w:jc w:val="both"/>
       </w:pPr>
+    </w:p>
+    <w:p>
+      <w:pPr>
+        <w:pStyle w:val="NoSpacing"/>
+        <w:jc w:val="both"/>
+      </w:pPr>
       <w:r>
         <w:t>Welcome to the Developer Guide for iPlanner. iPlanner</w:t>
       </w:r>
-      <w:bookmarkStart w:id="0" w:name="_GoBack"/>
-      <w:bookmarkEnd w:id="0"/>
     </w:p>
     <w:p>
       <w:pPr>
         <w:pStyle w:val="Heading2"/>
       </w:pPr>
       <w:r>
+        <w:t xml:space="preserve">2   </w:t>
+      </w:r>
+      <w:r>
         <w:t>Architecture</w:t>
       </w:r>
     </w:p>
     <w:p>
       <w:pPr>
         <w:pStyle w:val="NoSpacing"/>
+        <w:spacing w:after="240"/>
         <w:jc w:val="center"/>
       </w:pPr>
       <w:r>
@@ -5930,140 +5903,23 @@
         <w:pStyle w:val="Heading2"/>
       </w:pPr>
       <w:r>
-        <w:t>Sequence Diagrams</w:t>
-      </w:r>
-    </w:p>
-    <w:p>
-      <w:pPr>
-        <w:pStyle w:val="ListParagraph"/>
-        <w:numPr>
-          <w:ilvl w:val="0"/>
-          <w:numId w:val="12"/>
-        </w:numPr>
-        <w:jc w:val="both"/>
-      </w:pPr>
-      <w:r>
-        <w:t>Assuming that no exceptions occur and all cases are valid, a</w:t>
-      </w:r>
-      <w:r>
-        <w:t>fter the user enters input in the User Interface, the input string is passed to the Logic component, which goes on to pass it to the Parser component.</w:t>
-      </w:r>
-    </w:p>
-    <w:p>
-      <w:pPr>
-        <w:pStyle w:val="ListParagraph"/>
-        <w:numPr>
-          <w:ilvl w:val="0"/>
-          <w:numId w:val="12"/>
-        </w:numPr>
-        <w:jc w:val="both"/>
-      </w:pPr>
-      <w:r>
-        <w:t>Parser decomposes and interprets the input string, returning the parsed command back to Logic in the form of an Instruction object.</w:t>
-      </w:r>
-    </w:p>
-    <w:p>
-      <w:pPr>
-        <w:pStyle w:val="ListParagraph"/>
-        <w:numPr>
-          <w:ilvl w:val="0"/>
-          <w:numId w:val="12"/>
-        </w:numPr>
-        <w:jc w:val="both"/>
-      </w:pPr>
-      <w:r>
-        <w:t>According to the instructions received from Parser, Logic will either</w:t>
-      </w:r>
-    </w:p>
-    <w:p>
-      <w:pPr>
-        <w:pStyle w:val="ListParagraph"/>
-        <w:numPr>
-          <w:ilvl w:val="1"/>
-          <w:numId w:val="12"/>
-        </w:numPr>
-        <w:jc w:val="both"/>
-      </w:pPr>
-      <w:r>
-        <w:t>Add: Create a new Item and pass its address to Storage,</w:t>
-      </w:r>
-    </w:p>
-    <w:p>
-      <w:pPr>
-        <w:pStyle w:val="ListParagraph"/>
-        <w:numPr>
-          <w:ilvl w:val="1"/>
-          <w:numId w:val="12"/>
-        </w:numPr>
-        <w:jc w:val="both"/>
-      </w:pPr>
-      <w:r>
-        <w:t>Delete: Instruct Storage to delete and existing Item,</w:t>
-      </w:r>
-    </w:p>
-    <w:p>
-      <w:pPr>
-        <w:pStyle w:val="ListParagraph"/>
-        <w:numPr>
-          <w:ilvl w:val="1"/>
-          <w:numId w:val="12"/>
-        </w:numPr>
-        <w:jc w:val="both"/>
-      </w:pPr>
-      <w:r>
-        <w:t>Edit: Retrieve a copy of an existing Item, make necessary changes to it, and pass the address of an edited Item to Storage to replace the old Item.</w:t>
-      </w:r>
-    </w:p>
-    <w:p>
-      <w:pPr>
-        <w:pStyle w:val="ListParagraph"/>
-        <w:numPr>
-          <w:ilvl w:val="0"/>
-          <w:numId w:val="12"/>
-        </w:numPr>
-        <w:jc w:val="both"/>
-      </w:pPr>
-      <w:r>
-        <w:t>Once Storage has made its necessary changes, it returns a Success message back to Logic.</w:t>
-      </w:r>
-    </w:p>
-    <w:p>
-      <w:pPr>
-        <w:pStyle w:val="ListParagraph"/>
-        <w:numPr>
-          <w:ilvl w:val="0"/>
-          <w:numId w:val="12"/>
-        </w:numPr>
-        <w:jc w:val="both"/>
-      </w:pPr>
-      <w:r>
-        <w:t>Upon receiving Success confirmation from Storage, Logic calls Storage again to retrieve a copy of vector of Items that will be displayed to the user.</w:t>
-      </w:r>
-    </w:p>
-    <w:p>
-      <w:pPr>
-        <w:pStyle w:val="ListParagraph"/>
-        <w:numPr>
-          <w:ilvl w:val="0"/>
-          <w:numId w:val="12"/>
-        </w:numPr>
-        <w:jc w:val="both"/>
-      </w:pPr>
-      <w:r>
-        <w:t>Logic passes this vector to UI, along with the Success message, in a Feedback object.</w:t>
-      </w:r>
-    </w:p>
-    <w:p>
-      <w:pPr>
-        <w:pStyle w:val="ListParagraph"/>
-        <w:numPr>
-          <w:ilvl w:val="0"/>
-          <w:numId w:val="12"/>
-        </w:numPr>
-        <w:jc w:val="both"/>
-      </w:pPr>
-      <w:r>
-        <w:t>UI displays a message to inform the user about the completion of the action and displays the contents of the vector.</w:t>
+        <w:t>3   Basic Operation Process</w:t>
+      </w:r>
+    </w:p>
+    <w:p>
+      <w:pPr>
+        <w:pStyle w:val="NoSpacing"/>
+      </w:pPr>
+      <w:r>
+        <w:t>(sequence diagrams for general cases)</w:t>
+      </w:r>
+    </w:p>
+    <w:p>
+      <w:pPr>
+        <w:pStyle w:val="Heading2"/>
+      </w:pPr>
+      <w:r>
+        <w:t>4   iPlanner Components</w:t>
       </w:r>
     </w:p>
     <w:p>
@@ -6071,8 +5927,203 @@
         <w:pStyle w:val="Heading3"/>
       </w:pPr>
       <w:r>
+        <w:t>4.1   GUI</w:t>
+      </w:r>
+    </w:p>
+    <w:p>
+      <w:pPr>
+        <w:pStyle w:val="NoSpacing"/>
+        <w:rPr>
+          <w:lang w:val="en-SG"/>
+        </w:rPr>
+      </w:pPr>
+    </w:p>
+    <w:p>
+      <w:pPr>
+        <w:pStyle w:val="Heading3"/>
+      </w:pPr>
+      <w:r>
+        <w:t>4.2   Logic</w:t>
+      </w:r>
+    </w:p>
+    <w:p>
+      <w:pPr>
+        <w:pStyle w:val="Heading4"/>
+      </w:pPr>
+      <w:r>
+        <w:t>4.2.1   Important APIs of Logic</w:t>
+      </w:r>
+    </w:p>
+    <w:p>
+      <w:pPr>
+        <w:pStyle w:val="NoSpacing"/>
+        <w:rPr>
+          <w:lang w:val="en-SG"/>
+        </w:rPr>
+      </w:pPr>
+    </w:p>
+    <w:p>
+      <w:pPr>
+        <w:pStyle w:val="Heading4"/>
+      </w:pPr>
+      <w:r>
+        <w:t>4.2.2   Item and DateTime Verification</w:t>
+      </w:r>
+    </w:p>
+    <w:p>
+      <w:pPr>
+        <w:pStyle w:val="NoSpacing"/>
+        <w:rPr>
+          <w:lang w:val="en-SG"/>
+        </w:rPr>
+      </w:pPr>
+    </w:p>
+    <w:p>
+      <w:pPr>
+        <w:pStyle w:val="Heading3"/>
+      </w:pPr>
+      <w:r>
+        <w:t>4.3   Parser</w:t>
+      </w:r>
+    </w:p>
+    <w:p>
+      <w:pPr>
+        <w:pStyle w:val="NoSpacing"/>
+        <w:rPr>
+          <w:lang w:val="en-SG"/>
+        </w:rPr>
+      </w:pPr>
+    </w:p>
+    <w:p>
+      <w:pPr>
+        <w:pStyle w:val="Heading3"/>
+      </w:pPr>
+      <w:r>
+        <w:t>4.4   Storage</w:t>
+      </w:r>
+    </w:p>
+    <w:p>
+      <w:pPr>
+        <w:rPr>
+          <w:lang w:val="en-SG"/>
+        </w:rPr>
+      </w:pPr>
+    </w:p>
+    <w:p>
+      <w:pPr>
+        <w:pStyle w:val="Heading3"/>
+      </w:pPr>
+      <w:r>
+        <w:t>4.5   Shared Components</w:t>
+      </w:r>
+    </w:p>
+    <w:p>
+      <w:pPr>
+        <w:pStyle w:val="Heading4"/>
+      </w:pPr>
+      <w:r>
+        <w:t>4.5.1   Item Class</w:t>
+      </w:r>
+    </w:p>
+    <w:p>
+      <w:pPr>
+        <w:pStyle w:val="NoSpacing"/>
+        <w:rPr>
+          <w:lang w:val="en-SG"/>
+        </w:rPr>
+      </w:pPr>
+    </w:p>
+    <w:p>
+      <w:pPr>
+        <w:pStyle w:val="Heading4"/>
+      </w:pPr>
+      <w:r>
+        <w:t>4.5.2   DateTime Class</w:t>
+      </w:r>
+    </w:p>
+    <w:p>
+      <w:pPr>
+        <w:pStyle w:val="NoSpacing"/>
+        <w:rPr>
+          <w:lang w:val="en-SG"/>
+        </w:rPr>
+      </w:pPr>
+    </w:p>
+    <w:p>
+      <w:pPr>
+        <w:pStyle w:val="Heading2"/>
+      </w:pPr>
+      <w:r>
         <w:lastRenderedPageBreak/>
-        <w:t>Addition of Valid Item</w:t>
+        <w:t>5   Testing</w:t>
+      </w:r>
+    </w:p>
+    <w:p>
+      <w:pPr>
+        <w:pStyle w:val="Heading2"/>
+      </w:pPr>
+    </w:p>
+    <w:p>
+      <w:pPr>
+        <w:rPr>
+          <w:rFonts w:asciiTheme="majorHAnsi" w:eastAsiaTheme="majorEastAsia" w:hAnsiTheme="majorHAnsi" w:cstheme="majorBidi"/>
+          <w:b/>
+          <w:bCs/>
+          <w:sz w:val="26"/>
+          <w:szCs w:val="26"/>
+          <w:lang w:val="en-US"/>
+        </w:rPr>
+      </w:pPr>
+      <w:r>
+        <w:br w:type="page"/>
+      </w:r>
+    </w:p>
+    <w:p>
+      <w:pPr>
+        <w:pStyle w:val="Heading2"/>
+      </w:pPr>
+      <w:r>
+        <w:lastRenderedPageBreak/>
+        <w:t>// EVERYTHING BELOW THIS LINE IS FROM V0.2</w:t>
+      </w:r>
+      <w:bookmarkStart w:id="0" w:name="_GoBack"/>
+      <w:bookmarkEnd w:id="0"/>
+    </w:p>
+    <w:p>
+      <w:pPr>
+        <w:pStyle w:val="Heading2"/>
+      </w:pPr>
+      <w:r>
+        <w:t>User Interface</w:t>
+      </w:r>
+    </w:p>
+    <w:p>
+      <w:pPr>
+        <w:pStyle w:val="NoSpacing"/>
+      </w:pPr>
+      <w:r>
+        <w:t>A basic graphic user interface is implemented. The User interface passes the command entered to Logic which processes the command entered by the user. Logic returns a vector of Items to be displayed and the outcome of the command as an outcome string. The vector of Items is displayed as the Schedule and the outcome of the command is displayed to the user.</w:t>
+      </w:r>
+    </w:p>
+    <w:p>
+      <w:pPr>
+        <w:pStyle w:val="NoSpacing"/>
+      </w:pPr>
+    </w:p>
+    <w:p>
+      <w:pPr>
+        <w:pStyle w:val="NoSpacing"/>
+      </w:pPr>
+      <w:r>
+        <w:t>The User Interface also shows the list of commands that the user can write, with their syntax, for the user's reference.</w:t>
+      </w:r>
+    </w:p>
+    <w:p>
+      <w:pPr>
+        <w:pStyle w:val="Heading2"/>
+      </w:pPr>
+      <w:r>
+        <w:t>Logic</w:t>
       </w:r>
     </w:p>
     <w:p>
@@ -6081,441 +6132,85 @@
         <w:jc w:val="both"/>
       </w:pPr>
       <w:r>
+        <w:t xml:space="preserve">Logic calls for a parser to get command. It executes basic functions like add, delete and edit depending on </w:t>
+      </w:r>
+      <w:r>
+        <w:rPr>
+          <w:i/>
+        </w:rPr>
+        <w:t>parseInfo</w:t>
+      </w:r>
+      <w:r>
+        <w:t xml:space="preserve"> given by the parser. Upon receiving </w:t>
+      </w:r>
+      <w:r>
+        <w:rPr>
+          <w:i/>
+        </w:rPr>
+        <w:t>parseInfo</w:t>
+      </w:r>
+      <w:r>
+        <w:t xml:space="preserve">, logic calls </w:t>
+      </w:r>
+      <w:r>
+        <w:rPr>
+          <w:i/>
+        </w:rPr>
+        <w:t>ItemVerification</w:t>
+      </w:r>
+      <w:r>
+        <w:t xml:space="preserve"> to check whether the parsed item is valid to execute certain function. And finally, if the item is verified, logic is given access to schedule and modify it appropriately. </w:t>
+      </w:r>
+    </w:p>
+    <w:p>
+      <w:pPr>
+        <w:pStyle w:val="NoSpacing"/>
+        <w:jc w:val="both"/>
+      </w:pPr>
+    </w:p>
+    <w:p>
+      <w:pPr>
+        <w:pStyle w:val="NoSpacing"/>
+        <w:jc w:val="both"/>
+      </w:pPr>
+      <w:r>
+        <w:t xml:space="preserve">For now, logic is granted to access schedule and item and to make changes directly. However, from V0.2 onwards, logic will only be able to pass the address or pointer to </w:t>
+      </w:r>
+      <w:r>
+        <w:rPr>
+          <w:i/>
+        </w:rPr>
+        <w:t>Schedule</w:t>
+      </w:r>
+      <w:r>
+        <w:t xml:space="preserve"> and only </w:t>
+      </w:r>
+      <w:r>
+        <w:rPr>
+          <w:i/>
+        </w:rPr>
+        <w:t>Schedule</w:t>
+      </w:r>
+      <w:r>
+        <w:t xml:space="preserve"> will make the necessary adjustments.</w:t>
+      </w:r>
+    </w:p>
+    <w:p>
+      <w:pPr>
+        <w:pStyle w:val="NoSpacing"/>
+        <w:jc w:val="both"/>
+      </w:pPr>
+    </w:p>
+    <w:p>
+      <w:pPr>
+        <w:pStyle w:val="NoSpacing"/>
+        <w:jc w:val="both"/>
+      </w:pPr>
+      <w:r>
         <w:rPr>
           <w:noProof/>
           <w:lang w:val="en-US"/>
         </w:rPr>
-        <w:drawing>
-          <wp:inline distT="0" distB="0" distL="0" distR="0">
-            <wp:extent cx="5737694" cy="2019631"/>
-            <wp:effectExtent l="19050" t="0" r="0" b="0"/>
-            <wp:docPr id="10" name="Picture 10"/>
-            <wp:cNvGraphicFramePr>
-              <a:graphicFrameLocks xmlns:a="http://schemas.openxmlformats.org/drawingml/2006/main" noChangeAspect="1"/>
-            </wp:cNvGraphicFramePr>
-            <a:graphic xmlns:a="http://schemas.openxmlformats.org/drawingml/2006/main">
-              <a:graphicData uri="http://schemas.openxmlformats.org/drawingml/2006/picture">
-                <pic:pic xmlns:pic="http://schemas.openxmlformats.org/drawingml/2006/picture">
-                  <pic:nvPicPr>
-                    <pic:cNvPr id="0" name="Picture 10"/>
-                    <pic:cNvPicPr>
-                      <a:picLocks noChangeAspect="1" noChangeArrowheads="1"/>
-                    </pic:cNvPicPr>
-                  </pic:nvPicPr>
-                  <pic:blipFill>
-                    <a:blip r:embed="rId19" cstate="print"/>
-                    <a:srcRect t="8395" b="28889"/>
-                    <a:stretch>
-                      <a:fillRect/>
-                    </a:stretch>
-                  </pic:blipFill>
-                  <pic:spPr bwMode="auto">
-                    <a:xfrm>
-                      <a:off x="0" y="0"/>
-                      <a:ext cx="5737694" cy="2019631"/>
-                    </a:xfrm>
-                    <a:prstGeom prst="rect">
-                      <a:avLst/>
-                    </a:prstGeom>
-                    <a:noFill/>
-                    <a:ln w="9525">
-                      <a:noFill/>
-                      <a:miter lim="800000"/>
-                      <a:headEnd/>
-                      <a:tailEnd/>
-                    </a:ln>
-                  </pic:spPr>
-                </pic:pic>
-              </a:graphicData>
-            </a:graphic>
-          </wp:inline>
-        </w:drawing>
-      </w:r>
-    </w:p>
-    <w:p>
-      <w:pPr>
-        <w:pStyle w:val="Heading3"/>
-      </w:pPr>
-      <w:r>
-        <w:t>Deletion of Valid Item</w:t>
-      </w:r>
-    </w:p>
-    <w:p>
-      <w:pPr>
-        <w:pStyle w:val="NoSpacing"/>
-        <w:jc w:val="both"/>
-      </w:pPr>
-      <w:r>
-        <w:rPr>
-          <w:noProof/>
-          <w:lang w:val="en-US"/>
-        </w:rPr>
-        <w:drawing>
-          <wp:inline distT="0" distB="0" distL="0" distR="0">
-            <wp:extent cx="5737694" cy="2059387"/>
-            <wp:effectExtent l="19050" t="0" r="0" b="0"/>
-            <wp:docPr id="13" name="Picture 13"/>
-            <wp:cNvGraphicFramePr>
-              <a:graphicFrameLocks xmlns:a="http://schemas.openxmlformats.org/drawingml/2006/main" noChangeAspect="1"/>
-            </wp:cNvGraphicFramePr>
-            <a:graphic xmlns:a="http://schemas.openxmlformats.org/drawingml/2006/main">
-              <a:graphicData uri="http://schemas.openxmlformats.org/drawingml/2006/picture">
-                <pic:pic xmlns:pic="http://schemas.openxmlformats.org/drawingml/2006/picture">
-                  <pic:nvPicPr>
-                    <pic:cNvPr id="0" name="Picture 13"/>
-                    <pic:cNvPicPr>
-                      <a:picLocks noChangeAspect="1" noChangeArrowheads="1"/>
-                    </pic:cNvPicPr>
-                  </pic:nvPicPr>
-                  <pic:blipFill>
-                    <a:blip r:embed="rId20" cstate="print"/>
-                    <a:srcRect t="7654" b="28395"/>
-                    <a:stretch>
-                      <a:fillRect/>
-                    </a:stretch>
-                  </pic:blipFill>
-                  <pic:spPr bwMode="auto">
-                    <a:xfrm>
-                      <a:off x="0" y="0"/>
-                      <a:ext cx="5737694" cy="2059387"/>
-                    </a:xfrm>
-                    <a:prstGeom prst="rect">
-                      <a:avLst/>
-                    </a:prstGeom>
-                    <a:noFill/>
-                    <a:ln w="9525">
-                      <a:noFill/>
-                      <a:miter lim="800000"/>
-                      <a:headEnd/>
-                      <a:tailEnd/>
-                    </a:ln>
-                  </pic:spPr>
-                </pic:pic>
-              </a:graphicData>
-            </a:graphic>
-          </wp:inline>
-        </w:drawing>
-      </w:r>
-    </w:p>
-    <w:p>
-      <w:pPr>
-        <w:pStyle w:val="Heading3"/>
-      </w:pPr>
-      <w:r>
-        <w:t>Editing of Valid Item</w:t>
-      </w:r>
-    </w:p>
-    <w:p>
-      <w:pPr>
-        <w:pStyle w:val="NoSpacing"/>
-        <w:jc w:val="both"/>
-      </w:pPr>
-      <w:r>
-        <w:rPr>
-          <w:noProof/>
-          <w:lang w:val="en-US"/>
-        </w:rPr>
-        <w:drawing>
-          <wp:inline distT="0" distB="0" distL="0" distR="0">
-            <wp:extent cx="5737694" cy="2361538"/>
-            <wp:effectExtent l="19050" t="0" r="0" b="0"/>
-            <wp:docPr id="16" name="Picture 16"/>
-            <wp:cNvGraphicFramePr>
-              <a:graphicFrameLocks xmlns:a="http://schemas.openxmlformats.org/drawingml/2006/main" noChangeAspect="1"/>
-            </wp:cNvGraphicFramePr>
-            <a:graphic xmlns:a="http://schemas.openxmlformats.org/drawingml/2006/main">
-              <a:graphicData uri="http://schemas.openxmlformats.org/drawingml/2006/picture">
-                <pic:pic xmlns:pic="http://schemas.openxmlformats.org/drawingml/2006/picture">
-                  <pic:nvPicPr>
-                    <pic:cNvPr id="0" name="Picture 16"/>
-                    <pic:cNvPicPr>
-                      <a:picLocks noChangeAspect="1" noChangeArrowheads="1"/>
-                    </pic:cNvPicPr>
-                  </pic:nvPicPr>
-                  <pic:blipFill>
-                    <a:blip r:embed="rId21" cstate="print"/>
-                    <a:srcRect t="8395" b="18272"/>
-                    <a:stretch>
-                      <a:fillRect/>
-                    </a:stretch>
-                  </pic:blipFill>
-                  <pic:spPr bwMode="auto">
-                    <a:xfrm>
-                      <a:off x="0" y="0"/>
-                      <a:ext cx="5737694" cy="2361538"/>
-                    </a:xfrm>
-                    <a:prstGeom prst="rect">
-                      <a:avLst/>
-                    </a:prstGeom>
-                    <a:noFill/>
-                    <a:ln w="9525">
-                      <a:noFill/>
-                      <a:miter lim="800000"/>
-                      <a:headEnd/>
-                      <a:tailEnd/>
-                    </a:ln>
-                  </pic:spPr>
-                </pic:pic>
-              </a:graphicData>
-            </a:graphic>
-          </wp:inline>
-        </w:drawing>
-      </w:r>
-    </w:p>
-    <w:p>
-      <w:pPr>
-        <w:pStyle w:val="Heading3"/>
-      </w:pPr>
-      <w:r>
-        <w:t>Addition of Invalid Item</w:t>
-      </w:r>
-    </w:p>
-    <w:p>
-      <w:pPr>
-        <w:pStyle w:val="NoSpacing"/>
-        <w:jc w:val="both"/>
-      </w:pPr>
-      <w:r>
-        <w:rPr>
-          <w:noProof/>
-          <w:lang w:val="en-US"/>
-        </w:rPr>
-        <w:drawing>
-          <wp:inline distT="0" distB="0" distL="0" distR="0">
-            <wp:extent cx="5737694" cy="1280160"/>
-            <wp:effectExtent l="19050" t="0" r="0" b="0"/>
-            <wp:docPr id="19" name="Picture 19"/>
-            <wp:cNvGraphicFramePr>
-              <a:graphicFrameLocks xmlns:a="http://schemas.openxmlformats.org/drawingml/2006/main" noChangeAspect="1"/>
-            </wp:cNvGraphicFramePr>
-            <a:graphic xmlns:a="http://schemas.openxmlformats.org/drawingml/2006/main">
-              <a:graphicData uri="http://schemas.openxmlformats.org/drawingml/2006/picture">
-                <pic:pic xmlns:pic="http://schemas.openxmlformats.org/drawingml/2006/picture">
-                  <pic:nvPicPr>
-                    <pic:cNvPr id="0" name="Picture 19"/>
-                    <pic:cNvPicPr>
-                      <a:picLocks noChangeAspect="1" noChangeArrowheads="1"/>
-                    </pic:cNvPicPr>
-                  </pic:nvPicPr>
-                  <pic:blipFill>
-                    <a:blip r:embed="rId22" cstate="print"/>
-                    <a:srcRect t="4938" b="55309"/>
-                    <a:stretch>
-                      <a:fillRect/>
-                    </a:stretch>
-                  </pic:blipFill>
-                  <pic:spPr bwMode="auto">
-                    <a:xfrm>
-                      <a:off x="0" y="0"/>
-                      <a:ext cx="5737694" cy="1280160"/>
-                    </a:xfrm>
-                    <a:prstGeom prst="rect">
-                      <a:avLst/>
-                    </a:prstGeom>
-                    <a:noFill/>
-                    <a:ln w="9525">
-                      <a:noFill/>
-                      <a:miter lim="800000"/>
-                      <a:headEnd/>
-                      <a:tailEnd/>
-                    </a:ln>
-                  </pic:spPr>
-                </pic:pic>
-              </a:graphicData>
-            </a:graphic>
-          </wp:inline>
-        </w:drawing>
-      </w:r>
-    </w:p>
-    <w:p>
-      <w:pPr>
-        <w:pStyle w:val="Heading3"/>
-      </w:pPr>
-      <w:r>
-        <w:lastRenderedPageBreak/>
-        <w:t>Deletion of Invalid Item</w:t>
-      </w:r>
-    </w:p>
-    <w:p>
-      <w:pPr>
-        <w:pStyle w:val="NoSpacing"/>
-        <w:jc w:val="both"/>
-      </w:pPr>
-      <w:r>
-        <w:rPr>
-          <w:noProof/>
-          <w:lang w:val="en-US"/>
-        </w:rPr>
-        <w:drawing>
-          <wp:inline distT="0" distB="0" distL="0" distR="0">
-            <wp:extent cx="5737694" cy="1987826"/>
-            <wp:effectExtent l="19050" t="0" r="0" b="0"/>
-            <wp:docPr id="22" name="Picture 22"/>
-            <wp:cNvGraphicFramePr>
-              <a:graphicFrameLocks xmlns:a="http://schemas.openxmlformats.org/drawingml/2006/main" noChangeAspect="1"/>
-            </wp:cNvGraphicFramePr>
-            <a:graphic xmlns:a="http://schemas.openxmlformats.org/drawingml/2006/main">
-              <a:graphicData uri="http://schemas.openxmlformats.org/drawingml/2006/picture">
-                <pic:pic xmlns:pic="http://schemas.openxmlformats.org/drawingml/2006/picture">
-                  <pic:nvPicPr>
-                    <pic:cNvPr id="0" name="Picture 22"/>
-                    <pic:cNvPicPr>
-                      <a:picLocks noChangeAspect="1" noChangeArrowheads="1"/>
-                    </pic:cNvPicPr>
-                  </pic:nvPicPr>
-                  <pic:blipFill>
-                    <a:blip r:embed="rId23" cstate="print"/>
-                    <a:srcRect t="8889" b="29383"/>
-                    <a:stretch>
-                      <a:fillRect/>
-                    </a:stretch>
-                  </pic:blipFill>
-                  <pic:spPr bwMode="auto">
-                    <a:xfrm>
-                      <a:off x="0" y="0"/>
-                      <a:ext cx="5737694" cy="1987826"/>
-                    </a:xfrm>
-                    <a:prstGeom prst="rect">
-                      <a:avLst/>
-                    </a:prstGeom>
-                    <a:noFill/>
-                    <a:ln w="9525">
-                      <a:noFill/>
-                      <a:miter lim="800000"/>
-                      <a:headEnd/>
-                      <a:tailEnd/>
-                    </a:ln>
-                  </pic:spPr>
-                </pic:pic>
-              </a:graphicData>
-            </a:graphic>
-          </wp:inline>
-        </w:drawing>
-      </w:r>
-    </w:p>
-    <w:p>
-      <w:pPr>
-        <w:pStyle w:val="Heading2"/>
-      </w:pPr>
-      <w:r>
-        <w:t>User Interface</w:t>
-      </w:r>
-    </w:p>
-    <w:p>
-      <w:pPr>
-        <w:pStyle w:val="NoSpacing"/>
-      </w:pPr>
-      <w:r>
-        <w:t>A basic graphic user interface is implemented. The User interface passes the command entered to Logic which processes the command entered by the user. Logic returns a vector of Items to be displayed and the outcome of the command as an outcome string. The vector of Items is displayed as the Schedule and the outcome of the command is displayed to the user.</w:t>
-      </w:r>
-    </w:p>
-    <w:p>
-      <w:pPr>
-        <w:pStyle w:val="NoSpacing"/>
-      </w:pPr>
-    </w:p>
-    <w:p>
-      <w:pPr>
-        <w:pStyle w:val="NoSpacing"/>
-      </w:pPr>
-      <w:r>
-        <w:t>The User Interface also shows the list of commands that the user can write, with their syntax, for the user's reference.</w:t>
-      </w:r>
-    </w:p>
-    <w:p>
-      <w:pPr>
-        <w:pStyle w:val="Heading2"/>
-      </w:pPr>
-      <w:r>
-        <w:t>Logic</w:t>
-      </w:r>
-    </w:p>
-    <w:p>
-      <w:pPr>
-        <w:pStyle w:val="NoSpacing"/>
-        <w:jc w:val="both"/>
-      </w:pPr>
-      <w:r>
-        <w:t xml:space="preserve">Logic calls for a parser to get command. It executes basic functions like add, delete and edit depending on </w:t>
-      </w:r>
-      <w:r>
-        <w:rPr>
-          <w:i/>
-        </w:rPr>
-        <w:t>parseInfo</w:t>
-      </w:r>
-      <w:r>
-        <w:t xml:space="preserve"> given by the parser. Upon receiving </w:t>
-      </w:r>
-      <w:r>
-        <w:rPr>
-          <w:i/>
-        </w:rPr>
-        <w:t>parseInfo</w:t>
-      </w:r>
-      <w:r>
-        <w:t xml:space="preserve">, logic calls </w:t>
-      </w:r>
-      <w:r>
-        <w:rPr>
-          <w:i/>
-        </w:rPr>
-        <w:t>ItemVerification</w:t>
-      </w:r>
-      <w:r>
-        <w:t xml:space="preserve"> to check whether the parsed item is valid to execute certain function. And finally, if the item is verified, logic is given access to schedule and modify it appropriately. </w:t>
-      </w:r>
-    </w:p>
-    <w:p>
-      <w:pPr>
-        <w:pStyle w:val="NoSpacing"/>
-        <w:jc w:val="both"/>
-      </w:pPr>
-    </w:p>
-    <w:p>
-      <w:pPr>
-        <w:pStyle w:val="NoSpacing"/>
-        <w:jc w:val="both"/>
-      </w:pPr>
-      <w:r>
-        <w:t xml:space="preserve">For now, logic is granted to access schedule and item and to make changes directly. However, from V0.2 onwards, logic will only be able to pass the address or pointer to </w:t>
-      </w:r>
-      <w:r>
-        <w:rPr>
-          <w:i/>
-        </w:rPr>
-        <w:t>Schedule</w:t>
-      </w:r>
-      <w:r>
-        <w:t xml:space="preserve"> and only </w:t>
-      </w:r>
-      <w:r>
-        <w:rPr>
-          <w:i/>
-        </w:rPr>
-        <w:t>Schedule</w:t>
-      </w:r>
-      <w:r>
-        <w:t xml:space="preserve"> will make the necessary adjustments.</w:t>
-      </w:r>
-    </w:p>
-    <w:p>
-      <w:pPr>
-        <w:pStyle w:val="NoSpacing"/>
-        <w:jc w:val="both"/>
-      </w:pPr>
-    </w:p>
-    <w:p>
-      <w:pPr>
-        <w:pStyle w:val="NoSpacing"/>
-        <w:jc w:val="both"/>
-      </w:pPr>
-      <w:r>
-        <w:rPr>
-          <w:noProof/>
-          <w:lang w:val="en-US"/>
-        </w:rPr>
-        <w:lastRenderedPageBreak/>
         <w:drawing>
           <wp:inline distT="0" distB="0" distL="0" distR="0">
             <wp:extent cx="5760000" cy="4949874"/>
@@ -6534,7 +6229,7 @@
                     </pic:cNvPicPr>
                   </pic:nvPicPr>
                   <pic:blipFill>
-                    <a:blip r:embed="rId24" cstate="print"/>
+                    <a:blip r:embed="rId19" cstate="print"/>
                     <a:srcRect l="12284" r="22324"/>
                     <a:stretch>
                       <a:fillRect/>
@@ -6568,6 +6263,7 @@
         <w:pStyle w:val="Heading2"/>
       </w:pPr>
       <w:r>
+        <w:lastRenderedPageBreak/>
         <w:t>Parser</w:t>
       </w:r>
     </w:p>
@@ -6689,7 +6385,6 @@
           <w:noProof/>
           <w:lang w:val="en-US"/>
         </w:rPr>
-        <w:lastRenderedPageBreak/>
         <w:drawing>
           <wp:inline distT="0" distB="0" distL="0" distR="0">
             <wp:extent cx="5721792" cy="5503431"/>
@@ -6708,7 +6403,7 @@
                     </pic:cNvPicPr>
                   </pic:nvPicPr>
                   <pic:blipFill>
-                    <a:blip r:embed="rId25" cstate="print"/>
+                    <a:blip r:embed="rId20" cstate="print"/>
                     <a:srcRect l="26839" t="10335" r="25178" b="7382"/>
                     <a:stretch>
                       <a:fillRect/>
@@ -6796,7 +6491,11 @@
         <w:t>edit</w:t>
       </w:r>
       <w:r>
-        <w:t xml:space="preserve"> functions) and getters (used extensively in </w:t>
+        <w:t xml:space="preserve"> functions) and </w:t>
+      </w:r>
+      <w:r>
+        <w:lastRenderedPageBreak/>
+        <w:t xml:space="preserve">getters (used extensively in </w:t>
       </w:r>
       <w:r>
         <w:rPr>
@@ -6897,7 +6596,6 @@
           <w:noProof/>
           <w:lang w:val="en-US"/>
         </w:rPr>
-        <w:lastRenderedPageBreak/>
         <w:drawing>
           <wp:inline distT="0" distB="0" distL="0" distR="0">
             <wp:extent cx="5760000" cy="4310382"/>
@@ -6916,7 +6614,7 @@
                     </pic:cNvPicPr>
                   </pic:nvPicPr>
                   <pic:blipFill>
-                    <a:blip r:embed="rId26" cstate="print"/>
+                    <a:blip r:embed="rId21" cstate="print"/>
                     <a:srcRect l="12424" r="12562"/>
                     <a:stretch>
                       <a:fillRect/>
@@ -8520,14 +8218,8 @@
     <w:p>
       <w:pPr>
         <w:pStyle w:val="Heading2"/>
-        <w:rPr>
-          <w:lang w:val="en-SG"/>
-        </w:rPr>
-      </w:pPr>
-      <w:r>
-        <w:rPr>
-          <w:lang w:val="en-SG"/>
-        </w:rPr>
+      </w:pPr>
+      <w:r>
         <w:t>[Unlikely]</w:t>
       </w:r>
     </w:p>
@@ -9166,14 +8858,8 @@
     <w:p>
       <w:pPr>
         <w:pStyle w:val="Heading1"/>
-        <w:rPr>
-          <w:lang w:val="en-SG"/>
-        </w:rPr>
-      </w:pPr>
-      <w:r>
-        <w:rPr>
-          <w:lang w:val="en-SG"/>
-        </w:rPr>
+      </w:pPr>
+      <w:r>
         <w:lastRenderedPageBreak/>
         <w:t>Appendix B: Non-Functional Requirements</w:t>
       </w:r>
@@ -9181,14 +8867,8 @@
     <w:p>
       <w:pPr>
         <w:pStyle w:val="Heading2"/>
-        <w:rPr>
-          <w:lang w:val="en-SG"/>
-        </w:rPr>
-      </w:pPr>
-      <w:r>
-        <w:rPr>
-          <w:lang w:val="en-SG"/>
-        </w:rPr>
+      </w:pPr>
+      <w:r>
         <w:t>Desktop</w:t>
       </w:r>
     </w:p>
@@ -9210,14 +8890,8 @@
     <w:p>
       <w:pPr>
         <w:pStyle w:val="Heading2"/>
-        <w:rPr>
-          <w:lang w:val="en-SG"/>
-        </w:rPr>
-      </w:pPr>
-      <w:r>
-        <w:rPr>
-          <w:lang w:val="en-SG"/>
-        </w:rPr>
+      </w:pPr>
+      <w:r>
         <w:t>Windows</w:t>
       </w:r>
     </w:p>
@@ -9239,14 +8913,8 @@
     <w:p>
       <w:pPr>
         <w:pStyle w:val="Heading2"/>
-        <w:rPr>
-          <w:lang w:val="en-SG"/>
-        </w:rPr>
-      </w:pPr>
-      <w:r>
-        <w:rPr>
-          <w:lang w:val="en-SG"/>
-        </w:rPr>
+      </w:pPr>
+      <w:r>
         <w:t>Standalone</w:t>
       </w:r>
     </w:p>
@@ -9322,14 +8990,8 @@
     <w:p>
       <w:pPr>
         <w:pStyle w:val="Heading2"/>
-        <w:rPr>
-          <w:lang w:val="en-SG"/>
-        </w:rPr>
-      </w:pPr>
-      <w:r>
-        <w:rPr>
-          <w:lang w:val="en-SG"/>
-        </w:rPr>
+      </w:pPr>
+      <w:r>
         <w:t>Non-Installation</w:t>
       </w:r>
     </w:p>
@@ -9369,14 +9031,8 @@
     <w:p>
       <w:pPr>
         <w:pStyle w:val="Heading2"/>
-        <w:rPr>
-          <w:lang w:val="en-SG"/>
-        </w:rPr>
-      </w:pPr>
-      <w:r>
-        <w:rPr>
-          <w:lang w:val="en-SG"/>
-        </w:rPr>
+      </w:pPr>
+      <w:r>
         <w:t>Command Line Interface</w:t>
       </w:r>
     </w:p>
@@ -9404,14 +9060,8 @@
     <w:p>
       <w:pPr>
         <w:pStyle w:val="Heading2"/>
-        <w:rPr>
-          <w:lang w:val="en-SG"/>
-        </w:rPr>
-      </w:pPr>
-      <w:r>
-        <w:rPr>
-          <w:lang w:val="en-SG"/>
-        </w:rPr>
+      </w:pPr>
+      <w:r>
         <w:t>Data Storage</w:t>
       </w:r>
     </w:p>
@@ -9433,14 +9083,8 @@
     <w:p>
       <w:pPr>
         <w:pStyle w:val="Heading2"/>
-        <w:rPr>
-          <w:lang w:val="en-SG"/>
-        </w:rPr>
-      </w:pPr>
-      <w:r>
-        <w:rPr>
-          <w:lang w:val="en-SG"/>
-        </w:rPr>
+      </w:pPr>
+      <w:r>
         <w:t>Object-Oriented Programming</w:t>
       </w:r>
     </w:p>
@@ -9477,14 +9121,8 @@
     <w:p>
       <w:pPr>
         <w:pStyle w:val="Heading1"/>
-        <w:rPr>
-          <w:lang w:val="en-SG"/>
-        </w:rPr>
-      </w:pPr>
-      <w:r>
-        <w:rPr>
-          <w:lang w:val="en-SG"/>
-        </w:rPr>
+      </w:pPr>
+      <w:r>
         <w:lastRenderedPageBreak/>
         <w:t>Appendix C: Product Survey</w:t>
       </w:r>
@@ -11104,8 +10742,8 @@
       </w:pPr>
     </w:p>
     <w:sectPr>
-      <w:headerReference w:type="default" r:id="rId27"/>
-      <w:footerReference w:type="default" r:id="rId28"/>
+      <w:headerReference w:type="default" r:id="rId22"/>
+      <w:footerReference w:type="default" r:id="rId23"/>
       <w:pgSz w:w="11906" w:h="16838"/>
       <w:pgMar w:top="1440" w:right="1440" w:bottom="1440" w:left="1440" w:header="708" w:footer="708" w:gutter="0"/>
       <w:cols w:space="708"/>
@@ -11142,6 +10780,65 @@
 
 <file path=word/footer1.xml><?xml version="1.0" encoding="utf-8"?>
 <w:ftr xmlns:wpc="http://schemas.microsoft.com/office/word/2010/wordprocessingCanvas" xmlns:mc="http://schemas.openxmlformats.org/markup-compatibility/2006" xmlns:o="urn:schemas-microsoft-com:office:office" xmlns:r="http://schemas.openxmlformats.org/officeDocument/2006/relationships" xmlns:m="http://schemas.openxmlformats.org/officeDocument/2006/math" xmlns:v="urn:schemas-microsoft-com:vml" xmlns:wp14="http://schemas.microsoft.com/office/word/2010/wordprocessingDrawing" xmlns:wp="http://schemas.openxmlformats.org/drawingml/2006/wordprocessingDrawing" xmlns:w10="urn:schemas-microsoft-com:office:word" xmlns:w="http://schemas.openxmlformats.org/wordprocessingml/2006/main" xmlns:w14="http://schemas.microsoft.com/office/word/2010/wordml" xmlns:w15="http://schemas.microsoft.com/office/word/2012/wordml" xmlns:wpg="http://schemas.microsoft.com/office/word/2010/wordprocessingGroup" xmlns:wpi="http://schemas.microsoft.com/office/word/2010/wordprocessingInk" xmlns:wne="http://schemas.microsoft.com/office/word/2006/wordml" xmlns:wps="http://schemas.microsoft.com/office/word/2010/wordprocessingShape" mc:Ignorable="w14 w15 wp14">
+  <w:sdt>
+    <w:sdtPr>
+      <w:id w:val="1689484649"/>
+      <w:docPartObj>
+        <w:docPartGallery w:val="Page Numbers (Bottom of Page)"/>
+        <w:docPartUnique/>
+      </w:docPartObj>
+    </w:sdtPr>
+    <w:sdtEndPr>
+      <w:rPr>
+        <w:noProof/>
+      </w:rPr>
+    </w:sdtEndPr>
+    <w:sdtContent>
+      <w:p>
+        <w:pPr>
+          <w:pStyle w:val="Footer"/>
+          <w:jc w:val="right"/>
+        </w:pPr>
+        <w:r>
+          <w:rPr>
+            <w:rFonts w:ascii="Segoe UI" w:hAnsi="Segoe UI" w:cs="Segoe UI"/>
+            <w:sz w:val="20"/>
+          </w:rPr>
+          <w:fldChar w:fldCharType="begin"/>
+        </w:r>
+        <w:r>
+          <w:rPr>
+            <w:rFonts w:ascii="Segoe UI" w:hAnsi="Segoe UI" w:cs="Segoe UI"/>
+            <w:sz w:val="20"/>
+          </w:rPr>
+          <w:instrText xml:space="preserve"> PAGE   \* MERGEFORMAT </w:instrText>
+        </w:r>
+        <w:r>
+          <w:rPr>
+            <w:rFonts w:ascii="Segoe UI" w:hAnsi="Segoe UI" w:cs="Segoe UI"/>
+            <w:sz w:val="20"/>
+          </w:rPr>
+          <w:fldChar w:fldCharType="separate"/>
+        </w:r>
+        <w:r>
+          <w:rPr>
+            <w:rFonts w:ascii="Segoe UI" w:hAnsi="Segoe UI" w:cs="Segoe UI"/>
+            <w:noProof/>
+            <w:sz w:val="20"/>
+          </w:rPr>
+          <w:t>8</w:t>
+        </w:r>
+        <w:r>
+          <w:rPr>
+            <w:rFonts w:ascii="Segoe UI" w:hAnsi="Segoe UI" w:cs="Segoe UI"/>
+            <w:noProof/>
+            <w:sz w:val="20"/>
+          </w:rPr>
+          <w:fldChar w:fldCharType="end"/>
+        </w:r>
+      </w:p>
+    </w:sdtContent>
+  </w:sdt>
   <w:p>
     <w:pPr>
       <w:pStyle w:val="Footer"/>
@@ -11154,49 +10851,6 @@
         <w:lang w:val="en-US"/>
       </w:rPr>
     </w:pPr>
-    <w:r>
-      <w:rPr>
-        <w:lang w:val="en-US"/>
-      </w:rPr>
-      <w:t xml:space="preserve">Page </w:t>
-    </w:r>
-    <w:r>
-      <w:rPr>
-        <w:lang w:val="en-US"/>
-      </w:rPr>
-      <w:fldChar w:fldCharType="begin"/>
-    </w:r>
-    <w:r>
-      <w:rPr>
-        <w:lang w:val="en-US"/>
-      </w:rPr>
-      <w:instrText xml:space="preserve"> PAGE   \* MERGEFORMAT </w:instrText>
-    </w:r>
-    <w:r>
-      <w:rPr>
-        <w:lang w:val="en-US"/>
-      </w:rPr>
-      <w:fldChar w:fldCharType="separate"/>
-    </w:r>
-    <w:r>
-      <w:rPr>
-        <w:noProof/>
-        <w:lang w:val="en-US"/>
-      </w:rPr>
-      <w:t>7</w:t>
-    </w:r>
-    <w:r>
-      <w:rPr>
-        <w:lang w:val="en-US"/>
-      </w:rPr>
-      <w:fldChar w:fldCharType="end"/>
-    </w:r>
-    <w:r>
-      <w:rPr>
-        <w:lang w:val="en-US"/>
-      </w:rPr>
-      <w:t xml:space="preserve"> of 10</w:t>
-    </w:r>
   </w:p>
 </w:ftr>
 </file>
@@ -12213,6 +11867,95 @@
     </w:lvl>
   </w:abstractNum>
   <w:abstractNum w:abstractNumId="8">
+    <w:nsid w:val="23AD6BB3"/>
+    <w:multiLevelType w:val="hybridMultilevel"/>
+    <w:tmpl w:val="F4F4B5A6"/>
+    <w:lvl w:ilvl="0" w:tplc="0409000F">
+      <w:start w:val="1"/>
+      <w:numFmt w:val="decimal"/>
+      <w:lvlText w:val="%1."/>
+      <w:lvlJc w:val="left"/>
+      <w:pPr>
+        <w:ind w:left="720" w:hanging="360"/>
+      </w:pPr>
+      <w:rPr>
+        <w:rFonts w:hint="default"/>
+      </w:rPr>
+    </w:lvl>
+    <w:lvl w:ilvl="1" w:tplc="04090019" w:tentative="1">
+      <w:start w:val="1"/>
+      <w:numFmt w:val="lowerLetter"/>
+      <w:lvlText w:val="%2."/>
+      <w:lvlJc w:val="left"/>
+      <w:pPr>
+        <w:ind w:left="1440" w:hanging="360"/>
+      </w:pPr>
+    </w:lvl>
+    <w:lvl w:ilvl="2" w:tplc="0409001B" w:tentative="1">
+      <w:start w:val="1"/>
+      <w:numFmt w:val="lowerRoman"/>
+      <w:lvlText w:val="%3."/>
+      <w:lvlJc w:val="right"/>
+      <w:pPr>
+        <w:ind w:left="2160" w:hanging="180"/>
+      </w:pPr>
+    </w:lvl>
+    <w:lvl w:ilvl="3" w:tplc="0409000F" w:tentative="1">
+      <w:start w:val="1"/>
+      <w:numFmt w:val="decimal"/>
+      <w:lvlText w:val="%4."/>
+      <w:lvlJc w:val="left"/>
+      <w:pPr>
+        <w:ind w:left="2880" w:hanging="360"/>
+      </w:pPr>
+    </w:lvl>
+    <w:lvl w:ilvl="4" w:tplc="04090019" w:tentative="1">
+      <w:start w:val="1"/>
+      <w:numFmt w:val="lowerLetter"/>
+      <w:lvlText w:val="%5."/>
+      <w:lvlJc w:val="left"/>
+      <w:pPr>
+        <w:ind w:left="3600" w:hanging="360"/>
+      </w:pPr>
+    </w:lvl>
+    <w:lvl w:ilvl="5" w:tplc="0409001B" w:tentative="1">
+      <w:start w:val="1"/>
+      <w:numFmt w:val="lowerRoman"/>
+      <w:lvlText w:val="%6."/>
+      <w:lvlJc w:val="right"/>
+      <w:pPr>
+        <w:ind w:left="4320" w:hanging="180"/>
+      </w:pPr>
+    </w:lvl>
+    <w:lvl w:ilvl="6" w:tplc="0409000F" w:tentative="1">
+      <w:start w:val="1"/>
+      <w:numFmt w:val="decimal"/>
+      <w:lvlText w:val="%7."/>
+      <w:lvlJc w:val="left"/>
+      <w:pPr>
+        <w:ind w:left="5040" w:hanging="360"/>
+      </w:pPr>
+    </w:lvl>
+    <w:lvl w:ilvl="7" w:tplc="04090019" w:tentative="1">
+      <w:start w:val="1"/>
+      <w:numFmt w:val="lowerLetter"/>
+      <w:lvlText w:val="%8."/>
+      <w:lvlJc w:val="left"/>
+      <w:pPr>
+        <w:ind w:left="5760" w:hanging="360"/>
+      </w:pPr>
+    </w:lvl>
+    <w:lvl w:ilvl="8" w:tplc="0409001B" w:tentative="1">
+      <w:start w:val="1"/>
+      <w:numFmt w:val="lowerRoman"/>
+      <w:lvlText w:val="%9."/>
+      <w:lvlJc w:val="right"/>
+      <w:pPr>
+        <w:ind w:left="6480" w:hanging="180"/>
+      </w:pPr>
+    </w:lvl>
+  </w:abstractNum>
+  <w:abstractNum w:abstractNumId="9">
     <w:nsid w:val="281B56A8"/>
     <w:multiLevelType w:val="hybridMultilevel"/>
     <w:tmpl w:val="79E48BF2"/>
@@ -12325,7 +12068,96 @@
       </w:rPr>
     </w:lvl>
   </w:abstractNum>
-  <w:abstractNum w:abstractNumId="9">
+  <w:abstractNum w:abstractNumId="10">
+    <w:nsid w:val="2B2E46A1"/>
+    <w:multiLevelType w:val="hybridMultilevel"/>
+    <w:tmpl w:val="7CFC5FFA"/>
+    <w:lvl w:ilvl="0" w:tplc="38DE1A98">
+      <w:start w:val="1"/>
+      <w:numFmt w:val="decimal"/>
+      <w:lvlText w:val="%1"/>
+      <w:lvlJc w:val="left"/>
+      <w:pPr>
+        <w:ind w:left="720" w:hanging="360"/>
+      </w:pPr>
+      <w:rPr>
+        <w:rFonts w:hint="default"/>
+      </w:rPr>
+    </w:lvl>
+    <w:lvl w:ilvl="1" w:tplc="04090019" w:tentative="1">
+      <w:start w:val="1"/>
+      <w:numFmt w:val="lowerLetter"/>
+      <w:lvlText w:val="%2."/>
+      <w:lvlJc w:val="left"/>
+      <w:pPr>
+        <w:ind w:left="1440" w:hanging="360"/>
+      </w:pPr>
+    </w:lvl>
+    <w:lvl w:ilvl="2" w:tplc="0409001B" w:tentative="1">
+      <w:start w:val="1"/>
+      <w:numFmt w:val="lowerRoman"/>
+      <w:lvlText w:val="%3."/>
+      <w:lvlJc w:val="right"/>
+      <w:pPr>
+        <w:ind w:left="2160" w:hanging="180"/>
+      </w:pPr>
+    </w:lvl>
+    <w:lvl w:ilvl="3" w:tplc="0409000F" w:tentative="1">
+      <w:start w:val="1"/>
+      <w:numFmt w:val="decimal"/>
+      <w:lvlText w:val="%4."/>
+      <w:lvlJc w:val="left"/>
+      <w:pPr>
+        <w:ind w:left="2880" w:hanging="360"/>
+      </w:pPr>
+    </w:lvl>
+    <w:lvl w:ilvl="4" w:tplc="04090019" w:tentative="1">
+      <w:start w:val="1"/>
+      <w:numFmt w:val="lowerLetter"/>
+      <w:lvlText w:val="%5."/>
+      <w:lvlJc w:val="left"/>
+      <w:pPr>
+        <w:ind w:left="3600" w:hanging="360"/>
+      </w:pPr>
+    </w:lvl>
+    <w:lvl w:ilvl="5" w:tplc="0409001B" w:tentative="1">
+      <w:start w:val="1"/>
+      <w:numFmt w:val="lowerRoman"/>
+      <w:lvlText w:val="%6."/>
+      <w:lvlJc w:val="right"/>
+      <w:pPr>
+        <w:ind w:left="4320" w:hanging="180"/>
+      </w:pPr>
+    </w:lvl>
+    <w:lvl w:ilvl="6" w:tplc="0409000F" w:tentative="1">
+      <w:start w:val="1"/>
+      <w:numFmt w:val="decimal"/>
+      <w:lvlText w:val="%7."/>
+      <w:lvlJc w:val="left"/>
+      <w:pPr>
+        <w:ind w:left="5040" w:hanging="360"/>
+      </w:pPr>
+    </w:lvl>
+    <w:lvl w:ilvl="7" w:tplc="04090019" w:tentative="1">
+      <w:start w:val="1"/>
+      <w:numFmt w:val="lowerLetter"/>
+      <w:lvlText w:val="%8."/>
+      <w:lvlJc w:val="left"/>
+      <w:pPr>
+        <w:ind w:left="5760" w:hanging="360"/>
+      </w:pPr>
+    </w:lvl>
+    <w:lvl w:ilvl="8" w:tplc="0409001B" w:tentative="1">
+      <w:start w:val="1"/>
+      <w:numFmt w:val="lowerRoman"/>
+      <w:lvlText w:val="%9."/>
+      <w:lvlJc w:val="right"/>
+      <w:pPr>
+        <w:ind w:left="6480" w:hanging="180"/>
+      </w:pPr>
+    </w:lvl>
+  </w:abstractNum>
+  <w:abstractNum w:abstractNumId="11">
     <w:nsid w:val="2BCC68BA"/>
     <w:multiLevelType w:val="hybridMultilevel"/>
     <w:tmpl w:val="D790700E"/>
@@ -12438,7 +12270,7 @@
       </w:rPr>
     </w:lvl>
   </w:abstractNum>
-  <w:abstractNum w:abstractNumId="10">
+  <w:abstractNum w:abstractNumId="12">
     <w:nsid w:val="2DB8224B"/>
     <w:multiLevelType w:val="multilevel"/>
     <w:tmpl w:val="8EB08502"/>
@@ -12587,7 +12419,7 @@
       </w:rPr>
     </w:lvl>
   </w:abstractNum>
-  <w:abstractNum w:abstractNumId="11">
+  <w:abstractNum w:abstractNumId="13">
     <w:nsid w:val="2E925F14"/>
     <w:multiLevelType w:val="multilevel"/>
     <w:tmpl w:val="9B34820A"/>
@@ -12736,7 +12568,7 @@
       </w:rPr>
     </w:lvl>
   </w:abstractNum>
-  <w:abstractNum w:abstractNumId="12">
+  <w:abstractNum w:abstractNumId="14">
     <w:nsid w:val="391F1A02"/>
     <w:multiLevelType w:val="hybridMultilevel"/>
     <w:tmpl w:val="C37E3254"/>
@@ -12849,7 +12681,7 @@
       </w:rPr>
     </w:lvl>
   </w:abstractNum>
-  <w:abstractNum w:abstractNumId="13">
+  <w:abstractNum w:abstractNumId="15">
     <w:nsid w:val="40B4784C"/>
     <w:multiLevelType w:val="hybridMultilevel"/>
     <w:tmpl w:val="9664FA50"/>
@@ -12962,7 +12794,7 @@
       </w:rPr>
     </w:lvl>
   </w:abstractNum>
-  <w:abstractNum w:abstractNumId="14">
+  <w:abstractNum w:abstractNumId="16">
     <w:nsid w:val="412565F3"/>
     <w:multiLevelType w:val="hybridMultilevel"/>
     <w:tmpl w:val="5DCE2F60"/>
@@ -13051,7 +12883,7 @@
       </w:pPr>
     </w:lvl>
   </w:abstractNum>
-  <w:abstractNum w:abstractNumId="15">
+  <w:abstractNum w:abstractNumId="17">
     <w:nsid w:val="444672EF"/>
     <w:multiLevelType w:val="hybridMultilevel"/>
     <w:tmpl w:val="34CCD8DA"/>
@@ -13164,7 +12996,7 @@
       </w:rPr>
     </w:lvl>
   </w:abstractNum>
-  <w:abstractNum w:abstractNumId="16">
+  <w:abstractNum w:abstractNumId="18">
     <w:nsid w:val="46D514FD"/>
     <w:multiLevelType w:val="multilevel"/>
     <w:tmpl w:val="AAF2A5CC"/>
@@ -13313,7 +13145,7 @@
       </w:rPr>
     </w:lvl>
   </w:abstractNum>
-  <w:abstractNum w:abstractNumId="17">
+  <w:abstractNum w:abstractNumId="19">
     <w:nsid w:val="4B565E82"/>
     <w:multiLevelType w:val="hybridMultilevel"/>
     <w:tmpl w:val="E5A448FC"/>
@@ -13426,7 +13258,7 @@
       </w:rPr>
     </w:lvl>
   </w:abstractNum>
-  <w:abstractNum w:abstractNumId="18">
+  <w:abstractNum w:abstractNumId="20">
     <w:nsid w:val="52B06EDF"/>
     <w:multiLevelType w:val="hybridMultilevel"/>
     <w:tmpl w:val="556C8132"/>
@@ -13539,7 +13371,7 @@
       </w:rPr>
     </w:lvl>
   </w:abstractNum>
-  <w:abstractNum w:abstractNumId="19">
+  <w:abstractNum w:abstractNumId="21">
     <w:nsid w:val="567040F3"/>
     <w:multiLevelType w:val="multilevel"/>
     <w:tmpl w:val="B2C01990"/>
@@ -13688,7 +13520,7 @@
       </w:rPr>
     </w:lvl>
   </w:abstractNum>
-  <w:abstractNum w:abstractNumId="20">
+  <w:abstractNum w:abstractNumId="22">
     <w:nsid w:val="58743430"/>
     <w:multiLevelType w:val="hybridMultilevel"/>
     <w:tmpl w:val="8FC4D986"/>
@@ -13801,7 +13633,7 @@
       </w:rPr>
     </w:lvl>
   </w:abstractNum>
-  <w:abstractNum w:abstractNumId="21">
+  <w:abstractNum w:abstractNumId="23">
     <w:nsid w:val="6C7B7B82"/>
     <w:multiLevelType w:val="hybridMultilevel"/>
     <w:tmpl w:val="E7125862"/>
@@ -13914,7 +13746,7 @@
       </w:rPr>
     </w:lvl>
   </w:abstractNum>
-  <w:abstractNum w:abstractNumId="22">
+  <w:abstractNum w:abstractNumId="24">
     <w:nsid w:val="72DC41E4"/>
     <w:multiLevelType w:val="hybridMultilevel"/>
     <w:tmpl w:val="FF8E82E8"/>
@@ -14003,7 +13835,7 @@
       </w:pPr>
     </w:lvl>
   </w:abstractNum>
-  <w:abstractNum w:abstractNumId="23">
+  <w:abstractNum w:abstractNumId="25">
     <w:nsid w:val="7C3E2E43"/>
     <w:multiLevelType w:val="multilevel"/>
     <w:tmpl w:val="0672B3A6"/>
@@ -14153,25 +13985,25 @@
     </w:lvl>
   </w:abstractNum>
   <w:num w:numId="1">
-    <w:abstractNumId w:val="14"/>
+    <w:abstractNumId w:val="16"/>
   </w:num>
   <w:num w:numId="2">
-    <w:abstractNumId w:val="22"/>
+    <w:abstractNumId w:val="24"/>
   </w:num>
   <w:num w:numId="3">
-    <w:abstractNumId w:val="19"/>
+    <w:abstractNumId w:val="21"/>
   </w:num>
   <w:num w:numId="4">
-    <w:abstractNumId w:val="23"/>
+    <w:abstractNumId w:val="25"/>
   </w:num>
   <w:num w:numId="5">
-    <w:abstractNumId w:val="11"/>
+    <w:abstractNumId w:val="13"/>
   </w:num>
   <w:num w:numId="6">
     <w:abstractNumId w:val="2"/>
   </w:num>
   <w:num w:numId="7">
-    <w:abstractNumId w:val="16"/>
+    <w:abstractNumId w:val="18"/>
   </w:num>
   <w:num w:numId="8">
     <w:abstractNumId w:val="0"/>
@@ -14180,7 +14012,7 @@
     <w:abstractNumId w:val="1"/>
   </w:num>
   <w:num w:numId="10">
-    <w:abstractNumId w:val="10"/>
+    <w:abstractNumId w:val="12"/>
   </w:num>
   <w:num w:numId="11">
     <w:abstractNumId w:val="7"/>
@@ -14189,40 +14021,46 @@
     <w:abstractNumId w:val="4"/>
   </w:num>
   <w:num w:numId="13">
-    <w:abstractNumId w:val="8"/>
+    <w:abstractNumId w:val="9"/>
   </w:num>
   <w:num w:numId="14">
     <w:abstractNumId w:val="3"/>
   </w:num>
   <w:num w:numId="15">
-    <w:abstractNumId w:val="21"/>
+    <w:abstractNumId w:val="23"/>
   </w:num>
   <w:num w:numId="16">
-    <w:abstractNumId w:val="20"/>
+    <w:abstractNumId w:val="22"/>
   </w:num>
   <w:num w:numId="17">
-    <w:abstractNumId w:val="17"/>
+    <w:abstractNumId w:val="19"/>
   </w:num>
   <w:num w:numId="18">
     <w:abstractNumId w:val="5"/>
   </w:num>
   <w:num w:numId="19">
-    <w:abstractNumId w:val="12"/>
+    <w:abstractNumId w:val="14"/>
   </w:num>
   <w:num w:numId="20">
-    <w:abstractNumId w:val="13"/>
+    <w:abstractNumId w:val="15"/>
   </w:num>
   <w:num w:numId="21">
-    <w:abstractNumId w:val="9"/>
+    <w:abstractNumId w:val="11"/>
   </w:num>
   <w:num w:numId="22">
-    <w:abstractNumId w:val="15"/>
+    <w:abstractNumId w:val="17"/>
   </w:num>
   <w:num w:numId="23">
     <w:abstractNumId w:val="6"/>
   </w:num>
   <w:num w:numId="24">
-    <w:abstractNumId w:val="18"/>
+    <w:abstractNumId w:val="20"/>
+  </w:num>
+  <w:num w:numId="25">
+    <w:abstractNumId w:val="8"/>
+  </w:num>
+  <w:num w:numId="26">
+    <w:abstractNumId w:val="10"/>
   </w:num>
 </w:numbering>
 </file>
@@ -14632,7 +14470,7 @@
     <w:link w:val="Heading1Char"/>
     <w:uiPriority w:val="9"/>
     <w:qFormat/>
-    <w:rsid w:val="00D10D59"/>
+    <w:rsid w:val="004732EC"/>
     <w:pPr>
       <w:keepNext/>
       <w:keepLines/>
@@ -14643,9 +14481,9 @@
       <w:rFonts w:asciiTheme="majorHAnsi" w:eastAsiaTheme="majorEastAsia" w:hAnsiTheme="majorHAnsi" w:cstheme="majorBidi"/>
       <w:b/>
       <w:bCs/>
-      <w:color w:val="365F91" w:themeColor="accent1" w:themeShade="BF"/>
       <w:sz w:val="28"/>
       <w:szCs w:val="28"/>
+      <w:lang w:val="en-US"/>
     </w:rPr>
   </w:style>
   <w:style w:type="paragraph" w:styleId="Heading2">
@@ -14656,7 +14494,7 @@
     <w:uiPriority w:val="9"/>
     <w:unhideWhenUsed/>
     <w:qFormat/>
-    <w:rsid w:val="00EE0962"/>
+    <w:rsid w:val="004732EC"/>
     <w:pPr>
       <w:keepNext/>
       <w:keepLines/>
@@ -14667,9 +14505,9 @@
       <w:rFonts w:asciiTheme="majorHAnsi" w:eastAsiaTheme="majorEastAsia" w:hAnsiTheme="majorHAnsi" w:cstheme="majorBidi"/>
       <w:b/>
       <w:bCs/>
-      <w:color w:val="4F81BD" w:themeColor="accent1"/>
       <w:sz w:val="26"/>
       <w:szCs w:val="26"/>
+      <w:lang w:val="en-US"/>
     </w:rPr>
   </w:style>
   <w:style w:type="paragraph" w:styleId="Heading3">
@@ -14680,7 +14518,7 @@
     <w:uiPriority w:val="9"/>
     <w:unhideWhenUsed/>
     <w:qFormat/>
-    <w:rsid w:val="00250989"/>
+    <w:rsid w:val="004732EC"/>
     <w:pPr>
       <w:keepNext/>
       <w:keepLines/>
@@ -14692,7 +14530,7 @@
       <w:rFonts w:asciiTheme="majorHAnsi" w:eastAsiaTheme="majorEastAsia" w:hAnsiTheme="majorHAnsi" w:cstheme="majorBidi"/>
       <w:b/>
       <w:bCs/>
-      <w:color w:val="4F81BD" w:themeColor="accent1"/>
+      <w:u w:val="single"/>
       <w:lang w:val="en-SG"/>
     </w:rPr>
   </w:style>
@@ -14704,7 +14542,7 @@
     <w:uiPriority w:val="9"/>
     <w:unhideWhenUsed/>
     <w:qFormat/>
-    <w:rsid w:val="005B3DFE"/>
+    <w:rsid w:val="004732EC"/>
     <w:pPr>
       <w:keepNext/>
       <w:keepLines/>
@@ -14716,7 +14554,6 @@
       <w:rFonts w:asciiTheme="majorHAnsi" w:eastAsiaTheme="majorEastAsia" w:hAnsiTheme="majorHAnsi" w:cstheme="majorBidi"/>
       <w:i/>
       <w:iCs/>
-      <w:color w:val="365F91" w:themeColor="accent1" w:themeShade="BF"/>
       <w:lang w:val="en-SG"/>
     </w:rPr>
   </w:style>
@@ -14864,15 +14701,14 @@
     <w:basedOn w:val="DefaultParagraphFont"/>
     <w:link w:val="Heading1"/>
     <w:uiPriority w:val="9"/>
-    <w:rsid w:val="00D10D59"/>
+    <w:rsid w:val="004732EC"/>
     <w:rPr>
       <w:rFonts w:asciiTheme="majorHAnsi" w:eastAsiaTheme="majorEastAsia" w:hAnsiTheme="majorHAnsi" w:cstheme="majorBidi"/>
       <w:b/>
       <w:bCs/>
-      <w:color w:val="365F91" w:themeColor="accent1" w:themeShade="BF"/>
       <w:sz w:val="28"/>
       <w:szCs w:val="28"/>
-      <w:lang w:val="en-GB"/>
+      <w:lang w:val="en-US"/>
     </w:rPr>
   </w:style>
   <w:style w:type="character" w:customStyle="1" w:styleId="Heading2Char">
@@ -14880,15 +14716,14 @@
     <w:basedOn w:val="DefaultParagraphFont"/>
     <w:link w:val="Heading2"/>
     <w:uiPriority w:val="9"/>
-    <w:rsid w:val="00EE0962"/>
+    <w:rsid w:val="004732EC"/>
     <w:rPr>
       <w:rFonts w:asciiTheme="majorHAnsi" w:eastAsiaTheme="majorEastAsia" w:hAnsiTheme="majorHAnsi" w:cstheme="majorBidi"/>
       <w:b/>
       <w:bCs/>
-      <w:color w:val="4F81BD" w:themeColor="accent1"/>
       <w:sz w:val="26"/>
       <w:szCs w:val="26"/>
-      <w:lang w:val="en-GB"/>
+      <w:lang w:val="en-US"/>
     </w:rPr>
   </w:style>
   <w:style w:type="paragraph" w:styleId="NormalWeb">
@@ -14912,12 +14747,12 @@
     <w:basedOn w:val="DefaultParagraphFont"/>
     <w:link w:val="Heading3"/>
     <w:uiPriority w:val="9"/>
-    <w:rsid w:val="00250989"/>
+    <w:rsid w:val="004732EC"/>
     <w:rPr>
       <w:rFonts w:asciiTheme="majorHAnsi" w:eastAsiaTheme="majorEastAsia" w:hAnsiTheme="majorHAnsi" w:cstheme="majorBidi"/>
       <w:b/>
       <w:bCs/>
-      <w:color w:val="4F81BD" w:themeColor="accent1"/>
+      <w:u w:val="single"/>
     </w:rPr>
   </w:style>
   <w:style w:type="character" w:customStyle="1" w:styleId="apple-tab-span">
@@ -14951,12 +14786,11 @@
     <w:basedOn w:val="DefaultParagraphFont"/>
     <w:link w:val="Heading4"/>
     <w:uiPriority w:val="9"/>
-    <w:rsid w:val="005B3DFE"/>
+    <w:rsid w:val="004732EC"/>
     <w:rPr>
       <w:rFonts w:asciiTheme="majorHAnsi" w:eastAsiaTheme="majorEastAsia" w:hAnsiTheme="majorHAnsi" w:cstheme="majorBidi"/>
       <w:i/>
       <w:iCs/>
-      <w:color w:val="365F91" w:themeColor="accent1" w:themeShade="BF"/>
     </w:rPr>
   </w:style>
 </w:styles>

</xml_diff>

<commit_message>
Documentation: added some sequence diagrams. need explanation
</commit_message>
<xml_diff>
--- a/iPlanner Documentation/[V0.5]/[F10-2C][V0.5].docx
+++ b/iPlanner Documentation/[V0.5]/[F10-2C][V0.5].docx
@@ -2149,25 +2149,7 @@
           <w:color w:val="000000"/>
           <w:szCs w:val="23"/>
         </w:rPr>
-        <w:t>de</w:t>
-      </w:r>
-      <w:r>
-        <w:rPr>
-          <w:rFonts w:ascii="Calibri" w:hAnsi="Calibri"/>
-          <w:i/>
-          <w:color w:val="000000"/>
-          <w:szCs w:val="23"/>
-        </w:rPr>
-        <w:t>l</w:t>
-      </w:r>
-      <w:r>
-        <w:rPr>
-          <w:rFonts w:ascii="Calibri" w:hAnsi="Calibri"/>
-          <w:i/>
-          <w:color w:val="000000"/>
-          <w:szCs w:val="23"/>
-        </w:rPr>
-        <w:t xml:space="preserve"> &lt;display index of task to be deleted</w:t>
+        <w:t>del &lt;display index of task to be deleted</w:t>
       </w:r>
       <w:r>
         <w:rPr>
@@ -5819,14 +5801,11 @@
         <w:pStyle w:val="NoSpacing"/>
         <w:jc w:val="both"/>
       </w:pPr>
-    </w:p>
-    <w:p>
-      <w:pPr>
-        <w:pStyle w:val="NoSpacing"/>
-        <w:jc w:val="both"/>
-      </w:pPr>
       <w:r>
         <w:t>Welcome to the Developer Guide for iPlanner. iPlanner</w:t>
+      </w:r>
+      <w:r>
+        <w:t xml:space="preserve"> aims to be a lightweight, yet functional and efficient to-do list manager software. The aim of this developer guide is to familiarise new iPlanner developers like yourself with the essential components and design of iPlanner.</w:t>
       </w:r>
     </w:p>
     <w:p>
@@ -5844,6 +5823,52 @@
       <w:pPr>
         <w:pStyle w:val="NoSpacing"/>
         <w:spacing w:after="240"/>
+        <w:jc w:val="both"/>
+        <w:rPr>
+          <w:lang w:val="en-US"/>
+        </w:rPr>
+      </w:pPr>
+      <w:r>
+        <w:rPr>
+          <w:lang w:val="en-US"/>
+        </w:rPr>
+        <w:t>Architecture-wise, iPlanner is a relatively simple software, consisting of four main components, the Graphic User Interface (GUI), Logic, Parser, and Storage.</w:t>
+      </w:r>
+      <w:r>
+        <w:rPr>
+          <w:lang w:val="en-US"/>
+        </w:rPr>
+        <w:t xml:space="preserve"> GUI shares an association with Logic, while Logic shares associations with Parser and Storage.</w:t>
+      </w:r>
+      <w:r>
+        <w:rPr>
+          <w:lang w:val="en-US"/>
+        </w:rPr>
+        <w:t xml:space="preserve"> Besides this, the GUI, Logic and Storage components also share a dependency on the Item and DateTime classes. The relationship between the different components is illustrated in the </w:t>
+      </w:r>
+      <w:r>
+        <w:rPr>
+          <w:lang w:val="en-US"/>
+        </w:rPr>
+        <w:t>architecture</w:t>
+      </w:r>
+      <w:r>
+        <w:rPr>
+          <w:lang w:val="en-US"/>
+        </w:rPr>
+        <w:t xml:space="preserve"> diagram below</w:t>
+      </w:r>
+      <w:r>
+        <w:rPr>
+          <w:lang w:val="en-US"/>
+        </w:rPr>
+        <w:t>.</w:t>
+      </w:r>
+    </w:p>
+    <w:p>
+      <w:pPr>
+        <w:pStyle w:val="NoSpacing"/>
+        <w:spacing w:after="240" w:line="276" w:lineRule="auto"/>
         <w:jc w:val="center"/>
       </w:pPr>
       <w:r>
@@ -5903,16 +5928,253 @@
         <w:pStyle w:val="Heading2"/>
       </w:pPr>
       <w:r>
-        <w:t>3   Basic Operation Process</w:t>
+        <w:t xml:space="preserve">3   </w:t>
+      </w:r>
+      <w:r>
+        <w:t xml:space="preserve">Component Introduction &amp; </w:t>
+      </w:r>
+      <w:r>
+        <w:t xml:space="preserve">Basic </w:t>
+      </w:r>
+      <w:r>
+        <w:t>Workflow</w:t>
       </w:r>
     </w:p>
     <w:p>
       <w:pPr>
         <w:pStyle w:val="NoSpacing"/>
-      </w:pPr>
-      <w:r>
-        <w:t>(sequence diagrams for general cases)</w:t>
-      </w:r>
+        <w:spacing w:after="240"/>
+        <w:jc w:val="both"/>
+      </w:pPr>
+      <w:r>
+        <w:t>GUI: The “entry” and “exit” point of the entire programme. When a user inputs a command, the GUI starts a propagation of actions deeper into Logic, and subsequently, Parser and Storage. GUI then refreshes the display for the user with a feedback message and updated schedule.</w:t>
+      </w:r>
+    </w:p>
+    <w:p>
+      <w:pPr>
+        <w:pStyle w:val="NoSpacing"/>
+        <w:spacing w:after="240"/>
+        <w:jc w:val="both"/>
+      </w:pPr>
+      <w:r>
+        <w:t xml:space="preserve">Logic: </w:t>
+      </w:r>
+      <w:r>
+        <w:t>T</w:t>
+      </w:r>
+      <w:r>
+        <w:t xml:space="preserve">akes the raw user input that it receives from GUI, and hands it to Parser to convert it into a </w:t>
+      </w:r>
+      <w:r>
+        <w:t>form that is more easily interpretable by Logic. Running through the list of instructions received from Parser, Logic is able to dictate most of what iPlanner does, and finally returns GUI with a feedback message and updated schedule to display to the user.</w:t>
+      </w:r>
+    </w:p>
+    <w:p>
+      <w:pPr>
+        <w:pStyle w:val="NoSpacing"/>
+        <w:spacing w:after="240"/>
+        <w:jc w:val="both"/>
+      </w:pPr>
+      <w:r>
+        <w:t>Parser:</w:t>
+      </w:r>
+      <w:r>
+        <w:t xml:space="preserve"> Upon receiving the raw user input from Logic, Parser</w:t>
+      </w:r>
+      <w:r>
+        <w:t xml:space="preserve"> interprets it and</w:t>
+      </w:r>
+      <w:r>
+        <w:t xml:space="preserve"> constructs a list of instructions for Logic </w:t>
+      </w:r>
+      <w:r>
+        <w:t>to execute.</w:t>
+      </w:r>
+    </w:p>
+    <w:p>
+      <w:pPr>
+        <w:pStyle w:val="NoSpacing"/>
+        <w:spacing w:after="240"/>
+        <w:jc w:val="both"/>
+      </w:pPr>
+      <w:r>
+        <w:t>Storage:</w:t>
+      </w:r>
+      <w:r>
+        <w:t xml:space="preserve"> </w:t>
+      </w:r>
+      <w:r>
+        <w:t>Responsible for</w:t>
+      </w:r>
+      <w:r>
+        <w:t xml:space="preserve"> the record-keeping of iPlanner. This includes keeping track of all the items in the iPlanner schedule, organising the items in the schedule that has to be displayed to the user, and </w:t>
+      </w:r>
+      <w:r>
+        <w:t>handling the undo functionality of iPlanner.</w:t>
+      </w:r>
+    </w:p>
+    <w:p>
+      <w:pPr>
+        <w:pStyle w:val="Heading3"/>
+      </w:pPr>
+      <w:r>
+        <w:t>3.1   Sequence Diagrams</w:t>
+      </w:r>
+    </w:p>
+    <w:p>
+      <w:pPr>
+        <w:pStyle w:val="NoSpacing"/>
+        <w:spacing w:after="240"/>
+        <w:jc w:val="both"/>
+      </w:pPr>
+      <w:r>
+        <w:t xml:space="preserve">Sequence diagrams for </w:t>
+      </w:r>
+      <w:r>
+        <w:t xml:space="preserve">several </w:t>
+      </w:r>
+      <w:r>
+        <w:t>general use cases are illustrated below.</w:t>
+      </w:r>
+    </w:p>
+    <w:p>
+      <w:pPr>
+        <w:pStyle w:val="NoSpacing"/>
+        <w:spacing w:after="240"/>
+        <w:jc w:val="both"/>
+      </w:pPr>
+      <w:r>
+        <w:rPr>
+          <w:noProof/>
+          <w:lang w:val="en-US"/>
+        </w:rPr>
+        <w:lastRenderedPageBreak/>
+        <w:drawing>
+          <wp:inline distT="0" distB="0" distL="0" distR="0" wp14:anchorId="42E20340">
+            <wp:extent cx="5760720" cy="2521859"/>
+            <wp:effectExtent l="0" t="0" r="0" b="0"/>
+            <wp:docPr id="118" name="Picture 118"/>
+            <wp:cNvGraphicFramePr>
+              <a:graphicFrameLocks xmlns:a="http://schemas.openxmlformats.org/drawingml/2006/main" noChangeAspect="1"/>
+            </wp:cNvGraphicFramePr>
+            <a:graphic xmlns:a="http://schemas.openxmlformats.org/drawingml/2006/main">
+              <a:graphicData uri="http://schemas.openxmlformats.org/drawingml/2006/picture">
+                <pic:pic xmlns:pic="http://schemas.openxmlformats.org/drawingml/2006/picture">
+                  <pic:nvPicPr>
+                    <pic:cNvPr id="0" name="Picture 117"/>
+                    <pic:cNvPicPr>
+                      <a:picLocks noChangeAspect="1" noChangeArrowheads="1"/>
+                    </pic:cNvPicPr>
+                  </pic:nvPicPr>
+                  <pic:blipFill>
+                    <a:blip r:embed="rId19" cstate="print">
+                      <a:extLst>
+                        <a:ext uri="{28A0092B-C50C-407E-A947-70E740481C1C}">
+                          <a14:useLocalDpi xmlns:a14="http://schemas.microsoft.com/office/drawing/2010/main" val="0"/>
+                        </a:ext>
+                      </a:extLst>
+                    </a:blip>
+                    <a:srcRect/>
+                    <a:stretch>
+                      <a:fillRect/>
+                    </a:stretch>
+                  </pic:blipFill>
+                  <pic:spPr bwMode="auto">
+                    <a:xfrm>
+                      <a:off x="0" y="0"/>
+                      <a:ext cx="5760720" cy="2521859"/>
+                    </a:xfrm>
+                    <a:prstGeom prst="rect">
+                      <a:avLst/>
+                    </a:prstGeom>
+                    <a:noFill/>
+                  </pic:spPr>
+                </pic:pic>
+              </a:graphicData>
+            </a:graphic>
+          </wp:inline>
+        </w:drawing>
+      </w:r>
+    </w:p>
+    <w:p>
+      <w:pPr>
+        <w:pStyle w:val="NoSpacing"/>
+        <w:spacing w:after="240"/>
+        <w:jc w:val="both"/>
+      </w:pPr>
+      <w:r>
+        <w:t>(explain the above sequence diagram for add)</w:t>
+      </w:r>
+    </w:p>
+    <w:p>
+      <w:pPr>
+        <w:pStyle w:val="NoSpacing"/>
+        <w:spacing w:after="240"/>
+        <w:jc w:val="both"/>
+      </w:pPr>
+      <w:r>
+        <w:rPr>
+          <w:noProof/>
+          <w:lang w:val="en-US"/>
+        </w:rPr>
+        <w:drawing>
+          <wp:inline distT="0" distB="0" distL="0" distR="0" wp14:anchorId="6412C84B">
+            <wp:extent cx="5760720" cy="2518177"/>
+            <wp:effectExtent l="0" t="0" r="0" b="0"/>
+            <wp:docPr id="161" name="Picture 161"/>
+            <wp:cNvGraphicFramePr>
+              <a:graphicFrameLocks xmlns:a="http://schemas.openxmlformats.org/drawingml/2006/main" noChangeAspect="1"/>
+            </wp:cNvGraphicFramePr>
+            <a:graphic xmlns:a="http://schemas.openxmlformats.org/drawingml/2006/main">
+              <a:graphicData uri="http://schemas.openxmlformats.org/drawingml/2006/picture">
+                <pic:pic xmlns:pic="http://schemas.openxmlformats.org/drawingml/2006/picture">
+                  <pic:nvPicPr>
+                    <pic:cNvPr id="0" name="Picture 160"/>
+                    <pic:cNvPicPr>
+                      <a:picLocks noChangeAspect="1" noChangeArrowheads="1"/>
+                    </pic:cNvPicPr>
+                  </pic:nvPicPr>
+                  <pic:blipFill>
+                    <a:blip r:embed="rId20" cstate="print">
+                      <a:extLst>
+                        <a:ext uri="{28A0092B-C50C-407E-A947-70E740481C1C}">
+                          <a14:useLocalDpi xmlns:a14="http://schemas.microsoft.com/office/drawing/2010/main" val="0"/>
+                        </a:ext>
+                      </a:extLst>
+                    </a:blip>
+                    <a:srcRect/>
+                    <a:stretch>
+                      <a:fillRect/>
+                    </a:stretch>
+                  </pic:blipFill>
+                  <pic:spPr bwMode="auto">
+                    <a:xfrm>
+                      <a:off x="0" y="0"/>
+                      <a:ext cx="5760720" cy="2518177"/>
+                    </a:xfrm>
+                    <a:prstGeom prst="rect">
+                      <a:avLst/>
+                    </a:prstGeom>
+                    <a:noFill/>
+                  </pic:spPr>
+                </pic:pic>
+              </a:graphicData>
+            </a:graphic>
+          </wp:inline>
+        </w:drawing>
+      </w:r>
+    </w:p>
+    <w:p>
+      <w:pPr>
+        <w:pStyle w:val="NoSpacing"/>
+        <w:spacing w:after="240"/>
+        <w:jc w:val="both"/>
+      </w:pPr>
+      <w:r>
+        <w:t>(explain the above sequence diagram for search)</w:t>
+      </w:r>
+      <w:bookmarkStart w:id="0" w:name="_GoBack"/>
+      <w:bookmarkEnd w:id="0"/>
     </w:p>
     <w:p>
       <w:pPr>
@@ -6014,6 +6276,7 @@
         <w:pStyle w:val="Heading3"/>
       </w:pPr>
       <w:r>
+        <w:lastRenderedPageBreak/>
         <w:t>4.5   Shared Components</w:t>
       </w:r>
     </w:p>
@@ -6054,7 +6317,6 @@
         <w:pStyle w:val="Heading2"/>
       </w:pPr>
       <w:r>
-        <w:lastRenderedPageBreak/>
         <w:t>5   Testing</w:t>
       </w:r>
     </w:p>
@@ -6086,8 +6348,6 @@
         <w:lastRenderedPageBreak/>
         <w:t>// EVERYTHING BELOW THIS LINE IS FROM V0.2</w:t>
       </w:r>
-      <w:bookmarkStart w:id="0" w:name="_GoBack"/>
-      <w:bookmarkEnd w:id="0"/>
     </w:p>
     <w:p>
       <w:pPr>
@@ -6229,7 +6489,7 @@
                     </pic:cNvPicPr>
                   </pic:nvPicPr>
                   <pic:blipFill>
-                    <a:blip r:embed="rId19" cstate="print"/>
+                    <a:blip r:embed="rId21" cstate="print"/>
                     <a:srcRect l="12284" r="22324"/>
                     <a:stretch>
                       <a:fillRect/>
@@ -6403,7 +6663,7 @@
                     </pic:cNvPicPr>
                   </pic:nvPicPr>
                   <pic:blipFill>
-                    <a:blip r:embed="rId20" cstate="print"/>
+                    <a:blip r:embed="rId22" cstate="print"/>
                     <a:srcRect l="26839" t="10335" r="25178" b="7382"/>
                     <a:stretch>
                       <a:fillRect/>
@@ -6614,7 +6874,7 @@
                     </pic:cNvPicPr>
                   </pic:nvPicPr>
                   <pic:blipFill>
-                    <a:blip r:embed="rId21" cstate="print"/>
+                    <a:blip r:embed="rId23" cstate="print"/>
                     <a:srcRect l="12424" r="12562"/>
                     <a:stretch>
                       <a:fillRect/>
@@ -10742,8 +11002,8 @@
       </w:pPr>
     </w:p>
     <w:sectPr>
-      <w:headerReference w:type="default" r:id="rId22"/>
-      <w:footerReference w:type="default" r:id="rId23"/>
+      <w:headerReference w:type="default" r:id="rId24"/>
+      <w:footerReference w:type="default" r:id="rId25"/>
       <w:pgSz w:w="11906" w:h="16838"/>
       <w:pgMar w:top="1440" w:right="1440" w:bottom="1440" w:left="1440" w:header="708" w:footer="708" w:gutter="0"/>
       <w:cols w:space="708"/>

</xml_diff>

<commit_message>
Documentation: Minor changes to user guide. Additional Note: User guide should be almost 100% completed.
</commit_message>
<xml_diff>
--- a/iPlanner Documentation/[V0.5]/[F10-2C][V0.5].docx
+++ b/iPlanner Documentation/[V0.5]/[F10-2C][V0.5].docx
@@ -1,6 +1,6 @@
 
 <file path=word/document.xml><?xml version="1.0" encoding="utf-8"?>
-<w:document xmlns:wpc="http://schemas.microsoft.com/office/word/2010/wordprocessingCanvas" xmlns:mc="http://schemas.openxmlformats.org/markup-compatibility/2006" xmlns:o="urn:schemas-microsoft-com:office:office" xmlns:r="http://schemas.openxmlformats.org/officeDocument/2006/relationships" xmlns:m="http://schemas.openxmlformats.org/officeDocument/2006/math" xmlns:v="urn:schemas-microsoft-com:vml" xmlns:wp14="http://schemas.microsoft.com/office/word/2010/wordprocessingDrawing" xmlns:wp="http://schemas.openxmlformats.org/drawingml/2006/wordprocessingDrawing" xmlns:w10="urn:schemas-microsoft-com:office:word" xmlns:w="http://schemas.openxmlformats.org/wordprocessingml/2006/main" xmlns:w14="http://schemas.microsoft.com/office/word/2010/wordml" xmlns:w15="http://schemas.microsoft.com/office/word/2012/wordml" xmlns:wpg="http://schemas.microsoft.com/office/word/2010/wordprocessingGroup" xmlns:wpi="http://schemas.microsoft.com/office/word/2010/wordprocessingInk" xmlns:wne="http://schemas.microsoft.com/office/word/2006/wordml" xmlns:wps="http://schemas.microsoft.com/office/word/2010/wordprocessingShape" mc:Ignorable="w14 w15 wp14">
+<w:document xmlns:ve="http://schemas.openxmlformats.org/markup-compatibility/2006" xmlns:o="urn:schemas-microsoft-com:office:office" xmlns:r="http://schemas.openxmlformats.org/officeDocument/2006/relationships" xmlns:m="http://schemas.openxmlformats.org/officeDocument/2006/math" xmlns:v="urn:schemas-microsoft-com:vml" xmlns:wp="http://schemas.openxmlformats.org/drawingml/2006/wordprocessingDrawing" xmlns:w10="urn:schemas-microsoft-com:office:word" xmlns:w="http://schemas.openxmlformats.org/wordprocessingml/2006/main" xmlns:wne="http://schemas.microsoft.com/office/word/2006/wordml">
   <w:body>
     <w:p>
       <w:pPr>
@@ -13,6 +13,7 @@
           <w:lang w:val="en-US"/>
         </w:rPr>
       </w:pPr>
+      <w:proofErr w:type="spellStart"/>
       <w:r>
         <w:rPr>
           <w:b/>
@@ -22,6 +23,7 @@
         </w:rPr>
         <w:t>iPlanner</w:t>
       </w:r>
+      <w:proofErr w:type="spellEnd"/>
     </w:p>
     <w:p>
       <w:pPr>
@@ -43,7 +45,7 @@
       <w:r>
         <w:rPr>
           <w:noProof/>
-          <w:lang w:val="en-US"/>
+          <w:lang w:val="en-SG"/>
         </w:rPr>
         <w:drawing>
           <wp:inline distT="0" distB="0" distL="0" distR="0">
@@ -101,8 +103,16 @@
         <w:rPr>
           <w:lang w:val="en-US"/>
         </w:rPr>
-        <w:t xml:space="preserve"> Huang Da</w:t>
-      </w:r>
+        <w:t xml:space="preserve"> Huang </w:t>
+      </w:r>
+      <w:proofErr w:type="spellStart"/>
+      <w:r>
+        <w:rPr>
+          <w:lang w:val="en-US"/>
+        </w:rPr>
+        <w:t>Da</w:t>
+      </w:r>
+      <w:proofErr w:type="spellEnd"/>
       <w:r>
         <w:rPr>
           <w:lang w:val="en-US"/>
@@ -157,7 +167,7 @@
           <w:insideH w:val="none" w:sz="0" w:space="0" w:color="auto"/>
           <w:insideV w:val="none" w:sz="0" w:space="0" w:color="auto"/>
         </w:tblBorders>
-        <w:tblLook w:val="04A0" w:firstRow="1" w:lastRow="0" w:firstColumn="1" w:lastColumn="0" w:noHBand="0" w:noVBand="1"/>
+        <w:tblLook w:val="04A0"/>
       </w:tblPr>
       <w:tblGrid>
         <w:gridCol w:w="1785"/>
@@ -187,7 +197,7 @@
             <w:r>
               <w:rPr>
                 <w:noProof/>
-                <w:lang w:val="en-US"/>
+                <w:lang w:val="en-SG"/>
               </w:rPr>
               <w:drawing>
                 <wp:inline distT="0" distB="0" distL="0" distR="0">
@@ -259,7 +269,7 @@
             <w:r>
               <w:rPr>
                 <w:noProof/>
-                <w:lang w:val="en-US"/>
+                <w:lang w:val="en-SG"/>
               </w:rPr>
               <w:drawing>
                 <wp:inline distT="0" distB="0" distL="0" distR="0">
@@ -339,7 +349,7 @@
                 <w:color w:val="FF0000"/>
                 <w:sz w:val="17"/>
                 <w:szCs w:val="17"/>
-                <w:lang w:val="en-US"/>
+                <w:lang w:val="en-SG"/>
               </w:rPr>
               <w:drawing>
                 <wp:inline distT="0" distB="0" distL="0" distR="0">
@@ -411,7 +421,7 @@
             <w:r>
               <w:rPr>
                 <w:noProof/>
-                <w:lang w:val="en-US"/>
+                <w:lang w:val="en-SG"/>
               </w:rPr>
               <w:drawing>
                 <wp:inline distT="0" distB="0" distL="0" distR="0">
@@ -482,7 +492,7 @@
             <w:r>
               <w:rPr>
                 <w:noProof/>
-                <w:lang w:val="en-US"/>
+                <w:lang w:val="en-SG"/>
               </w:rPr>
               <w:drawing>
                 <wp:inline distT="0" distB="0" distL="0" distR="0">
@@ -551,8 +561,30 @@
               <w:rPr>
                 <w:lang w:val="en-US"/>
               </w:rPr>
-              <w:t>Andy Soh Wei Zhi</w:t>
-            </w:r>
+              <w:t xml:space="preserve">Andy </w:t>
+            </w:r>
+            <w:proofErr w:type="spellStart"/>
+            <w:r>
+              <w:rPr>
+                <w:lang w:val="en-US"/>
+              </w:rPr>
+              <w:t>Soh</w:t>
+            </w:r>
+            <w:proofErr w:type="spellEnd"/>
+            <w:r>
+              <w:rPr>
+                <w:lang w:val="en-US"/>
+              </w:rPr>
+              <w:t xml:space="preserve"> Wei </w:t>
+            </w:r>
+            <w:proofErr w:type="spellStart"/>
+            <w:r>
+              <w:rPr>
+                <w:lang w:val="en-US"/>
+              </w:rPr>
+              <w:t>Zhi</w:t>
+            </w:r>
+            <w:proofErr w:type="spellEnd"/>
           </w:p>
         </w:tc>
         <w:tc>
@@ -578,7 +610,21 @@
               <w:rPr>
                 <w:lang w:val="en-US"/>
               </w:rPr>
-              <w:t>Lee Joon Fai</w:t>
+              <w:t xml:space="preserve">Lee </w:t>
+            </w:r>
+            <w:proofErr w:type="spellStart"/>
+            <w:r>
+              <w:rPr>
+                <w:lang w:val="en-US"/>
+              </w:rPr>
+              <w:t>Joon</w:t>
+            </w:r>
+            <w:proofErr w:type="spellEnd"/>
+            <w:r>
+              <w:rPr>
+                <w:lang w:val="en-US"/>
+              </w:rPr>
+              <w:t xml:space="preserve"> Fai</w:t>
             </w:r>
           </w:p>
         </w:tc>
@@ -605,8 +651,16 @@
               <w:rPr>
                 <w:lang w:val="en-US"/>
               </w:rPr>
-              <w:t>Yu Youngbin</w:t>
-            </w:r>
+              <w:t xml:space="preserve">Yu </w:t>
+            </w:r>
+            <w:proofErr w:type="spellStart"/>
+            <w:r>
+              <w:rPr>
+                <w:lang w:val="en-US"/>
+              </w:rPr>
+              <w:t>Youngbin</w:t>
+            </w:r>
+            <w:proofErr w:type="spellEnd"/>
           </w:p>
         </w:tc>
         <w:tc>
@@ -632,8 +686,16 @@
               <w:rPr>
                 <w:lang w:val="en-US"/>
               </w:rPr>
-              <w:t>Ng Chon Beng</w:t>
-            </w:r>
+              <w:t xml:space="preserve">Ng Chon </w:t>
+            </w:r>
+            <w:proofErr w:type="spellStart"/>
+            <w:r>
+              <w:rPr>
+                <w:lang w:val="en-US"/>
+              </w:rPr>
+              <w:t>Beng</w:t>
+            </w:r>
+            <w:proofErr w:type="spellEnd"/>
           </w:p>
         </w:tc>
         <w:tc>
@@ -649,12 +711,42 @@
                 <w:lang w:val="en-US"/>
               </w:rPr>
             </w:pPr>
+            <w:proofErr w:type="spellStart"/>
             <w:r>
               <w:rPr>
                 <w:lang w:val="en-US"/>
               </w:rPr>
-              <w:t>Shri Kishen Rajendran</w:t>
-            </w:r>
+              <w:t>Shri</w:t>
+            </w:r>
+            <w:proofErr w:type="spellEnd"/>
+            <w:r>
+              <w:rPr>
+                <w:lang w:val="en-US"/>
+              </w:rPr>
+              <w:t xml:space="preserve"> </w:t>
+            </w:r>
+            <w:proofErr w:type="spellStart"/>
+            <w:r>
+              <w:rPr>
+                <w:lang w:val="en-US"/>
+              </w:rPr>
+              <w:t>Kishen</w:t>
+            </w:r>
+            <w:proofErr w:type="spellEnd"/>
+            <w:r>
+              <w:rPr>
+                <w:lang w:val="en-US"/>
+              </w:rPr>
+              <w:t xml:space="preserve"> </w:t>
+            </w:r>
+            <w:proofErr w:type="spellStart"/>
+            <w:r>
+              <w:rPr>
+                <w:lang w:val="en-US"/>
+              </w:rPr>
+              <w:t>Rajendran</w:t>
+            </w:r>
+            <w:proofErr w:type="spellEnd"/>
           </w:p>
         </w:tc>
       </w:tr>
@@ -910,9 +1002,14 @@
       <w:pPr>
         <w:pStyle w:val="Heading1"/>
       </w:pPr>
+      <w:proofErr w:type="spellStart"/>
       <w:r>
         <w:lastRenderedPageBreak/>
-        <w:t xml:space="preserve">iPlanner </w:t>
+        <w:t>iPlanner</w:t>
+      </w:r>
+      <w:proofErr w:type="spellEnd"/>
+      <w:r>
+        <w:t xml:space="preserve"> </w:t>
       </w:r>
       <w:r>
         <w:t>User Guide</w:t>
@@ -930,8 +1027,16 @@
         <w:rPr>
           <w:lang w:val="en-US"/>
         </w:rPr>
-        <w:t>Welcome to iPlanner</w:t>
-      </w:r>
+        <w:t xml:space="preserve">Welcome to </w:t>
+      </w:r>
+      <w:proofErr w:type="spellStart"/>
+      <w:r>
+        <w:rPr>
+          <w:lang w:val="en-US"/>
+        </w:rPr>
+        <w:t>iPlanner</w:t>
+      </w:r>
+      <w:proofErr w:type="spellEnd"/>
       <w:r>
         <w:rPr>
           <w:lang w:val="en-US"/>
@@ -962,11 +1067,19 @@
           <w:lang w:val="en-US"/>
         </w:rPr>
       </w:pPr>
+      <w:proofErr w:type="spellStart"/>
       <w:r>
         <w:rPr>
           <w:lang w:val="en-US"/>
         </w:rPr>
-        <w:t xml:space="preserve">iPlanner is a </w:t>
+        <w:t>iPlanner</w:t>
+      </w:r>
+      <w:proofErr w:type="spellEnd"/>
+      <w:r>
+        <w:rPr>
+          <w:lang w:val="en-US"/>
+        </w:rPr>
+        <w:t xml:space="preserve"> is a </w:t>
       </w:r>
       <w:r>
         <w:rPr>
@@ -1005,12 +1118,20 @@
         <w:rPr>
           <w:lang w:val="en-US"/>
         </w:rPr>
-        <w:t xml:space="preserve"> you through the features provided by iPlanner</w:t>
-      </w:r>
+        <w:t xml:space="preserve"> you through the features provided by </w:t>
+      </w:r>
+      <w:proofErr w:type="spellStart"/>
       <w:r>
         <w:rPr>
           <w:lang w:val="en-US"/>
         </w:rPr>
+        <w:t>iPlanner</w:t>
+      </w:r>
+      <w:proofErr w:type="spellEnd"/>
+      <w:r>
+        <w:rPr>
+          <w:lang w:val="en-US"/>
+        </w:rPr>
         <w:t>, everything at your fingertips!</w:t>
       </w:r>
     </w:p>
@@ -1024,21 +1145,94 @@
     </w:p>
     <w:p>
       <w:pPr>
+        <w:jc w:val="both"/>
         <w:rPr>
           <w:lang w:val="en-US"/>
         </w:rPr>
       </w:pPr>
+      <w:proofErr w:type="spellStart"/>
       <w:r>
         <w:rPr>
           <w:lang w:val="en-US"/>
         </w:rPr>
-        <w:t>iPlanner’s user interface is geared towards providing users with fast, understandable, and easily-understood feedback. Control of iPlanner is done completely via keyboard</w:t>
-      </w:r>
+        <w:t>iPlanner’s</w:t>
+      </w:r>
+      <w:proofErr w:type="spellEnd"/>
       <w:r>
         <w:rPr>
           <w:lang w:val="en-US"/>
         </w:rPr>
-        <w:t>, and the entering of commands to iPlanner is easy to pick up.</w:t>
+        <w:t xml:space="preserve"> user interface is geared towards providing users with fast, understandable, and easily-understood feedback. Control of </w:t>
+      </w:r>
+      <w:proofErr w:type="spellStart"/>
+      <w:r>
+        <w:rPr>
+          <w:lang w:val="en-US"/>
+        </w:rPr>
+        <w:t>iPlanner</w:t>
+      </w:r>
+      <w:proofErr w:type="spellEnd"/>
+      <w:r>
+        <w:rPr>
+          <w:lang w:val="en-US"/>
+        </w:rPr>
+        <w:t xml:space="preserve"> is </w:t>
+      </w:r>
+      <w:r>
+        <w:rPr>
+          <w:lang w:val="en-US"/>
+        </w:rPr>
+        <w:t>achieved</w:t>
+      </w:r>
+      <w:r>
+        <w:rPr>
+          <w:lang w:val="en-US"/>
+        </w:rPr>
+        <w:t xml:space="preserve"> </w:t>
+      </w:r>
+      <w:r>
+        <w:rPr>
+          <w:lang w:val="en-US"/>
+        </w:rPr>
+        <w:t>entirely</w:t>
+      </w:r>
+      <w:r>
+        <w:rPr>
+          <w:lang w:val="en-US"/>
+        </w:rPr>
+        <w:t xml:space="preserve"> </w:t>
+      </w:r>
+      <w:r>
+        <w:rPr>
+          <w:lang w:val="en-US"/>
+        </w:rPr>
+        <w:t>through the</w:t>
+      </w:r>
+      <w:r>
+        <w:rPr>
+          <w:lang w:val="en-US"/>
+        </w:rPr>
+        <w:t xml:space="preserve"> keyboard</w:t>
+      </w:r>
+      <w:r>
+        <w:rPr>
+          <w:lang w:val="en-US"/>
+        </w:rPr>
+        <w:t xml:space="preserve">, and the entering of commands to </w:t>
+      </w:r>
+      <w:proofErr w:type="spellStart"/>
+      <w:r>
+        <w:rPr>
+          <w:lang w:val="en-US"/>
+        </w:rPr>
+        <w:t>iPlanner</w:t>
+      </w:r>
+      <w:proofErr w:type="spellEnd"/>
+      <w:r>
+        <w:rPr>
+          <w:lang w:val="en-US"/>
+        </w:rPr>
+        <w:t xml:space="preserve"> is easy to pick up.</w:t>
       </w:r>
     </w:p>
     <w:p>
@@ -1051,10 +1245,10 @@
       <w:r>
         <w:rPr>
           <w:noProof/>
-          <w:lang w:val="en-US"/>
+          <w:lang w:val="en-SG"/>
         </w:rPr>
         <w:drawing>
-          <wp:inline distT="0" distB="0" distL="0" distR="0" wp14:anchorId="6E2D5E25" wp14:editId="11C405B7">
+          <wp:inline distT="0" distB="0" distL="0" distR="0">
             <wp:extent cx="2834640" cy="3829772"/>
             <wp:effectExtent l="0" t="0" r="0" b="0"/>
             <wp:docPr id="3" name="Picture 3"/>
@@ -1069,7 +1263,7 @@
                     <pic:cNvPicPr/>
                   </pic:nvPicPr>
                   <pic:blipFill rotWithShape="1">
-                    <a:blip r:embed="rId13"/>
+                    <a:blip r:embed="rId13" cstate="print"/>
                     <a:srcRect l="33518" t="5448" r="31992" b="11679"/>
                     <a:stretch/>
                   </pic:blipFill>
@@ -1086,7 +1280,7 @@
                     </a:ln>
                     <a:extLst>
                       <a:ext uri="{53640926-AAD7-44D8-BBD7-CCE9431645EC}">
-                        <a14:shadowObscured xmlns:a14="http://schemas.microsoft.com/office/drawing/2010/main"/>
+                        <a14:shadowObscured xmlns:a14="http://schemas.microsoft.com/office/drawing/2010/main" xmlns:wps="http://schemas.microsoft.com/office/word/2010/wordprocessingShape" xmlns:wpi="http://schemas.microsoft.com/office/word/2010/wordprocessingInk" xmlns:wpg="http://schemas.microsoft.com/office/word/2010/wordprocessingGroup" xmlns:w15="http://schemas.microsoft.com/office/word/2012/wordml" xmlns:w14="http://schemas.microsoft.com/office/word/2010/wordml" xmlns:w="http://schemas.openxmlformats.org/wordprocessingml/2006/main" xmlns:w10="urn:schemas-microsoft-com:office:word" xmlns:wp14="http://schemas.microsoft.com/office/word/2010/wordprocessingDrawing" xmlns:v="urn:schemas-microsoft-com:vml" xmlns:o="urn:schemas-microsoft-com:office:office" xmlns:mc="http://schemas.openxmlformats.org/markup-compatibility/2006" xmlns:wpc="http://schemas.microsoft.com/office/word/2010/wordprocessingCanvas" xmlns=""/>
                       </a:ext>
                     </a:extLst>
                   </pic:spPr>
@@ -1099,6 +1293,7 @@
     </w:p>
     <w:p>
       <w:pPr>
+        <w:jc w:val="both"/>
         <w:rPr>
           <w:lang w:val="en-US"/>
         </w:rPr>
@@ -1107,12 +1302,65 @@
         <w:rPr>
           <w:lang w:val="en-US"/>
         </w:rPr>
-        <w:t>The image above shows how items are displayed in iPlanner. An item has up to six fields to save information, namely Name, Description, Start Time, End Time, Priority, and Completion. The different fields have also been colour-coded to ensure easy recognizing of elements that are important (e.g. High priority items).</w:t>
+        <w:t xml:space="preserve">The image above shows how items are displayed in </w:t>
+      </w:r>
+      <w:proofErr w:type="spellStart"/>
+      <w:r>
+        <w:rPr>
+          <w:lang w:val="en-US"/>
+        </w:rPr>
+        <w:t>iPlanner</w:t>
+      </w:r>
+      <w:proofErr w:type="spellEnd"/>
+      <w:r>
+        <w:rPr>
+          <w:lang w:val="en-US"/>
+        </w:rPr>
+        <w:t>. An item has up to six fields</w:t>
+      </w:r>
+      <w:r>
+        <w:rPr>
+          <w:lang w:val="en-US"/>
+        </w:rPr>
+        <w:t xml:space="preserve"> for </w:t>
+      </w:r>
+      <w:r>
+        <w:rPr>
+          <w:lang w:val="en-US"/>
+        </w:rPr>
+        <w:t>information</w:t>
+      </w:r>
+      <w:r>
+        <w:rPr>
+          <w:lang w:val="en-US"/>
+        </w:rPr>
+        <w:t xml:space="preserve"> storage</w:t>
+      </w:r>
+      <w:r>
+        <w:rPr>
+          <w:lang w:val="en-US"/>
+        </w:rPr>
+        <w:t xml:space="preserve">, namely Name, Description, Start Time, End Time, Priority, and Completion. The different fields have also been </w:t>
+      </w:r>
+      <w:proofErr w:type="spellStart"/>
+      <w:r>
+        <w:rPr>
+          <w:lang w:val="en-US"/>
+        </w:rPr>
+        <w:t>colour</w:t>
+      </w:r>
+      <w:proofErr w:type="spellEnd"/>
+      <w:r>
+        <w:rPr>
+          <w:lang w:val="en-US"/>
+        </w:rPr>
+        <w:t>-coded to ensure easy recognizing of elements that are important (e.g. High priority items).</w:t>
       </w:r>
     </w:p>
     <w:p>
       <w:pPr>
         <w:pStyle w:val="Heading2"/>
+        <w:jc w:val="both"/>
       </w:pPr>
       <w:r>
         <w:t xml:space="preserve">How </w:t>
@@ -1127,8 +1375,13 @@
         <w:spacing w:line="240" w:lineRule="auto"/>
         <w:jc w:val="both"/>
       </w:pPr>
-      <w:r>
-        <w:t>iPlanner supports entering multiple relevant commands in the sa</w:t>
+      <w:proofErr w:type="spellStart"/>
+      <w:r>
+        <w:t>iPlanner</w:t>
+      </w:r>
+      <w:proofErr w:type="spellEnd"/>
+      <w:r>
+        <w:t xml:space="preserve"> supports entering multiple relevant commands in the sa</w:t>
       </w:r>
       <w:r>
         <w:t>me line. For example, entering:</w:t>
@@ -1138,6 +1391,7 @@
       <w:pPr>
         <w:pStyle w:val="Normal1"/>
         <w:spacing w:line="240" w:lineRule="auto"/>
+        <w:jc w:val="both"/>
       </w:pPr>
       <w:r>
         <w:rPr>
@@ -1175,11 +1429,19 @@
         </w:rPr>
         <w:t>-</w:t>
       </w:r>
-      <w:r>
-        <w:rPr>
-          <w:i/>
-        </w:rPr>
-        <w:t xml:space="preserve">desc 24 Kent Ridge Park, buy </w:t>
+      <w:proofErr w:type="spellStart"/>
+      <w:r>
+        <w:rPr>
+          <w:i/>
+        </w:rPr>
+        <w:t>desc</w:t>
+      </w:r>
+      <w:proofErr w:type="spellEnd"/>
+      <w:r>
+        <w:rPr>
+          <w:i/>
+        </w:rPr>
+        <w:t xml:space="preserve"> 24 Kent Ridge Park, buy </w:t>
       </w:r>
       <w:r>
         <w:rPr>
@@ -1207,6 +1469,7 @@
     <w:p>
       <w:pPr>
         <w:pStyle w:val="Heading3"/>
+        <w:jc w:val="both"/>
       </w:pPr>
       <w:r>
         <w:lastRenderedPageBreak/>
@@ -1250,8 +1513,13 @@
       </w:r>
       <w:r>
         <w:tab/>
-        <w:t>Add a new item into iPlanner</w:t>
-      </w:r>
+        <w:t xml:space="preserve">Add a new item into </w:t>
+      </w:r>
+      <w:proofErr w:type="spellStart"/>
+      <w:r>
+        <w:t>iPlanner</w:t>
+      </w:r>
+      <w:proofErr w:type="spellEnd"/>
     </w:p>
     <w:p>
       <w:pPr>
@@ -1275,8 +1543,13 @@
       </w:r>
       <w:r>
         <w:tab/>
-        <w:t>Remove an item from iPlanner</w:t>
-      </w:r>
+        <w:t xml:space="preserve">Remove an item from </w:t>
+      </w:r>
+      <w:proofErr w:type="spellStart"/>
+      <w:r>
+        <w:t>iPlanner</w:t>
+      </w:r>
+      <w:proofErr w:type="spellEnd"/>
     </w:p>
     <w:p>
       <w:pPr>
@@ -1302,13 +1575,19 @@
       </w:r>
       <w:r>
         <w:tab/>
-        <w:t>Edit the field(s) of an item in iPlanner</w:t>
-      </w:r>
+        <w:t xml:space="preserve">Edit the field(s) of an item in </w:t>
+      </w:r>
+      <w:proofErr w:type="spellStart"/>
+      <w:r>
+        <w:t>iPlanner</w:t>
+      </w:r>
+      <w:proofErr w:type="spellEnd"/>
     </w:p>
     <w:p>
       <w:pPr>
         <w:pStyle w:val="Normal1"/>
         <w:spacing w:after="0" w:line="240" w:lineRule="auto"/>
+        <w:jc w:val="both"/>
       </w:pPr>
       <w:r>
         <w:t>M</w:t>
@@ -1336,8 +1615,13 @@
       </w:r>
       <w:r>
         <w:tab/>
-        <w:t>Search for a keyword/phrase within the items in iPlanner</w:t>
-      </w:r>
+        <w:t xml:space="preserve">Search for a keyword/phrase within the items in </w:t>
+      </w:r>
+      <w:proofErr w:type="spellStart"/>
+      <w:r>
+        <w:t>iPlanner</w:t>
+      </w:r>
+      <w:proofErr w:type="spellEnd"/>
     </w:p>
     <w:p>
       <w:pPr>
@@ -1412,8 +1696,13 @@
       </w:r>
       <w:r>
         <w:tab/>
-        <w:t>Removes all currently-displayed items from iPlanner</w:t>
-      </w:r>
+        <w:t xml:space="preserve">Removes all currently-displayed items from </w:t>
+      </w:r>
+      <w:proofErr w:type="spellStart"/>
+      <w:r>
+        <w:t>iPlanner</w:t>
+      </w:r>
+      <w:proofErr w:type="spellEnd"/>
     </w:p>
     <w:p>
       <w:pPr>
@@ -1462,12 +1751,18 @@
       </w:r>
       <w:r>
         <w:tab/>
-        <w:t>Exits iPlanner</w:t>
-      </w:r>
+        <w:t xml:space="preserve">Exits </w:t>
+      </w:r>
+      <w:proofErr w:type="spellStart"/>
+      <w:r>
+        <w:t>iPlanner</w:t>
+      </w:r>
+      <w:proofErr w:type="spellEnd"/>
     </w:p>
     <w:p>
       <w:pPr>
         <w:pStyle w:val="Heading3"/>
+        <w:jc w:val="both"/>
       </w:pPr>
       <w:r>
         <w:t>Sub-Commands</w:t>
@@ -1476,6 +1771,7 @@
     <w:p>
       <w:pPr>
         <w:spacing w:after="0"/>
+        <w:jc w:val="both"/>
       </w:pPr>
       <w:r>
         <w:t>Input sub-commands: The following commands can be used after the ‘</w:t>
@@ -1518,10 +1814,16 @@
           <w:ilvl w:val="0"/>
           <w:numId w:val="15"/>
         </w:numPr>
-      </w:pPr>
-      <w:r>
-        <w:t>-desc</w:t>
-      </w:r>
+        <w:jc w:val="both"/>
+      </w:pPr>
+      <w:r>
+        <w:t>-</w:t>
+      </w:r>
+      <w:proofErr w:type="spellStart"/>
+      <w:r>
+        <w:t>desc</w:t>
+      </w:r>
+      <w:proofErr w:type="spellEnd"/>
       <w:r>
         <w:tab/>
       </w:r>
@@ -1541,6 +1843,7 @@
           <w:ilvl w:val="0"/>
           <w:numId w:val="15"/>
         </w:numPr>
+        <w:jc w:val="both"/>
       </w:pPr>
       <w:r>
         <w:t>-start/-date</w:t>
@@ -1561,6 +1864,7 @@
           <w:ilvl w:val="0"/>
           <w:numId w:val="15"/>
         </w:numPr>
+        <w:jc w:val="both"/>
       </w:pPr>
       <w:r>
         <w:t>-end/-due</w:t>
@@ -1581,6 +1885,7 @@
           <w:ilvl w:val="0"/>
           <w:numId w:val="15"/>
         </w:numPr>
+        <w:jc w:val="both"/>
       </w:pPr>
       <w:r>
         <w:t>-priority</w:t>
@@ -1591,8 +1896,13 @@
       </w:r>
       <w:r>
         <w:tab/>
-        <w:t>Configure item prioirity</w:t>
-      </w:r>
+        <w:t xml:space="preserve">Configure item </w:t>
+      </w:r>
+      <w:proofErr w:type="spellStart"/>
+      <w:r>
+        <w:t>prioirity</w:t>
+      </w:r>
+      <w:proofErr w:type="spellEnd"/>
     </w:p>
     <w:p>
       <w:pPr>
@@ -1601,10 +1911,16 @@
           <w:ilvl w:val="0"/>
           <w:numId w:val="15"/>
         </w:numPr>
-      </w:pPr>
-      <w:r>
-        <w:t>-remove/-rmv</w:t>
-      </w:r>
+        <w:jc w:val="both"/>
+      </w:pPr>
+      <w:r>
+        <w:t>-remove/-</w:t>
+      </w:r>
+      <w:proofErr w:type="spellStart"/>
+      <w:r>
+        <w:t>rmv</w:t>
+      </w:r>
+      <w:proofErr w:type="spellEnd"/>
       <w:r>
         <w:tab/>
         <w:t>-</w:t>
@@ -1657,6 +1973,7 @@
     <w:p>
       <w:pPr>
         <w:pStyle w:val="Heading2"/>
+        <w:jc w:val="both"/>
       </w:pPr>
       <w:r>
         <w:t xml:space="preserve">Add New </w:t>
@@ -1791,10 +2108,10 @@
       <w:r>
         <w:rPr>
           <w:noProof/>
-          <w:lang w:val="en-US"/>
+          <w:lang w:val="en-SG"/>
         </w:rPr>
         <w:drawing>
-          <wp:inline distT="0" distB="0" distL="0" distR="0" wp14:anchorId="1470E273" wp14:editId="3C7D2762">
+          <wp:inline distT="0" distB="0" distL="0" distR="0">
             <wp:extent cx="3200400" cy="818330"/>
             <wp:effectExtent l="0" t="0" r="0" b="0"/>
             <wp:docPr id="1" name="Picture 1"/>
@@ -1809,7 +2126,7 @@
                     <pic:cNvPicPr/>
                   </pic:nvPicPr>
                   <pic:blipFill rotWithShape="1">
-                    <a:blip r:embed="rId14"/>
+                    <a:blip r:embed="rId14" cstate="print"/>
                     <a:srcRect l="48837" t="68515" r="18422" b="16596"/>
                     <a:stretch/>
                   </pic:blipFill>
@@ -1826,7 +2143,7 @@
                     </a:ln>
                     <a:extLst>
                       <a:ext uri="{53640926-AAD7-44D8-BBD7-CCE9431645EC}">
-                        <a14:shadowObscured xmlns:a14="http://schemas.microsoft.com/office/drawing/2010/main"/>
+                        <a14:shadowObscured xmlns:a14="http://schemas.microsoft.com/office/drawing/2010/main" xmlns:wps="http://schemas.microsoft.com/office/word/2010/wordprocessingShape" xmlns:wpi="http://schemas.microsoft.com/office/word/2010/wordprocessingInk" xmlns:wpg="http://schemas.microsoft.com/office/word/2010/wordprocessingGroup" xmlns:w15="http://schemas.microsoft.com/office/word/2012/wordml" xmlns:w14="http://schemas.microsoft.com/office/word/2010/wordml" xmlns:w="http://schemas.openxmlformats.org/wordprocessingml/2006/main" xmlns:w10="urn:schemas-microsoft-com:office:word" xmlns:wp14="http://schemas.microsoft.com/office/word/2010/wordprocessingDrawing" xmlns:v="urn:schemas-microsoft-com:vml" xmlns:o="urn:schemas-microsoft-com:office:office" xmlns:mc="http://schemas.openxmlformats.org/markup-compatibility/2006" xmlns:wpc="http://schemas.microsoft.com/office/word/2010/wordprocessingCanvas" xmlns=""/>
                       </a:ext>
                     </a:extLst>
                   </pic:spPr>
@@ -1840,6 +2157,7 @@
     <w:p>
       <w:pPr>
         <w:pStyle w:val="Heading2"/>
+        <w:jc w:val="both"/>
       </w:pPr>
       <w:r>
         <w:t xml:space="preserve">Edit </w:t>
@@ -2009,10 +2327,10 @@
       <w:r>
         <w:rPr>
           <w:noProof/>
-          <w:lang w:val="en-US"/>
+          <w:lang w:val="en-SG"/>
         </w:rPr>
         <w:drawing>
-          <wp:inline distT="0" distB="0" distL="0" distR="0" wp14:anchorId="2CA3DFC1" wp14:editId="26B4DE2C">
+          <wp:inline distT="0" distB="0" distL="0" distR="0">
             <wp:extent cx="3200400" cy="838914"/>
             <wp:effectExtent l="0" t="0" r="0" b="0"/>
             <wp:docPr id="5" name="Picture 5"/>
@@ -2027,7 +2345,7 @@
                     <pic:cNvPicPr/>
                   </pic:nvPicPr>
                   <pic:blipFill rotWithShape="1">
-                    <a:blip r:embed="rId15"/>
+                    <a:blip r:embed="rId15" cstate="print"/>
                     <a:srcRect l="48830" t="66236" r="18615" b="18587"/>
                     <a:stretch/>
                   </pic:blipFill>
@@ -2044,7 +2362,7 @@
                     </a:ln>
                     <a:extLst>
                       <a:ext uri="{53640926-AAD7-44D8-BBD7-CCE9431645EC}">
-                        <a14:shadowObscured xmlns:a14="http://schemas.microsoft.com/office/drawing/2010/main"/>
+                        <a14:shadowObscured xmlns:a14="http://schemas.microsoft.com/office/drawing/2010/main" xmlns:wps="http://schemas.microsoft.com/office/word/2010/wordprocessingShape" xmlns:wpi="http://schemas.microsoft.com/office/word/2010/wordprocessingInk" xmlns:wpg="http://schemas.microsoft.com/office/word/2010/wordprocessingGroup" xmlns:w15="http://schemas.microsoft.com/office/word/2012/wordml" xmlns:w14="http://schemas.microsoft.com/office/word/2010/wordml" xmlns:w="http://schemas.openxmlformats.org/wordprocessingml/2006/main" xmlns:w10="urn:schemas-microsoft-com:office:word" xmlns:wp14="http://schemas.microsoft.com/office/word/2010/wordprocessingDrawing" xmlns:v="urn:schemas-microsoft-com:vml" xmlns:o="urn:schemas-microsoft-com:office:office" xmlns:mc="http://schemas.openxmlformats.org/markup-compatibility/2006" xmlns:wpc="http://schemas.microsoft.com/office/word/2010/wordprocessingCanvas" xmlns=""/>
                       </a:ext>
                     </a:extLst>
                   </pic:spPr>
@@ -2057,6 +2375,7 @@
     </w:p>
     <w:p>
       <w:pPr>
+        <w:jc w:val="both"/>
         <w:rPr>
           <w:rFonts w:ascii="Calibri" w:hAnsi="Calibri"/>
           <w:color w:val="000000"/>
@@ -2075,6 +2394,7 @@
     <w:p>
       <w:pPr>
         <w:pStyle w:val="Heading2"/>
+        <w:jc w:val="both"/>
       </w:pPr>
       <w:r>
         <w:lastRenderedPageBreak/>
@@ -2215,10 +2535,10 @@
       <w:r>
         <w:rPr>
           <w:noProof/>
-          <w:lang w:val="en-US"/>
+          <w:lang w:val="en-SG"/>
         </w:rPr>
         <w:drawing>
-          <wp:inline distT="0" distB="0" distL="0" distR="0" wp14:anchorId="44377CB7" wp14:editId="7DAD7C5C">
+          <wp:inline distT="0" distB="0" distL="0" distR="0">
             <wp:extent cx="3200400" cy="821414"/>
             <wp:effectExtent l="0" t="0" r="0" b="0"/>
             <wp:docPr id="8" name="Picture 8"/>
@@ -2233,7 +2553,7 @@
                     <pic:cNvPicPr/>
                   </pic:nvPicPr>
                   <pic:blipFill rotWithShape="1">
-                    <a:blip r:embed="rId16"/>
+                    <a:blip r:embed="rId16" cstate="print"/>
                     <a:srcRect l="34905" t="71401" r="31832" b="13415"/>
                     <a:stretch/>
                   </pic:blipFill>
@@ -2250,7 +2570,7 @@
                     </a:ln>
                     <a:extLst>
                       <a:ext uri="{53640926-AAD7-44D8-BBD7-CCE9431645EC}">
-                        <a14:shadowObscured xmlns:a14="http://schemas.microsoft.com/office/drawing/2010/main"/>
+                        <a14:shadowObscured xmlns:a14="http://schemas.microsoft.com/office/drawing/2010/main" xmlns:wps="http://schemas.microsoft.com/office/word/2010/wordprocessingShape" xmlns:wpi="http://schemas.microsoft.com/office/word/2010/wordprocessingInk" xmlns:wpg="http://schemas.microsoft.com/office/word/2010/wordprocessingGroup" xmlns:w15="http://schemas.microsoft.com/office/word/2012/wordml" xmlns:w14="http://schemas.microsoft.com/office/word/2010/wordml" xmlns:w="http://schemas.openxmlformats.org/wordprocessingml/2006/main" xmlns:w10="urn:schemas-microsoft-com:office:word" xmlns:wp14="http://schemas.microsoft.com/office/word/2010/wordprocessingDrawing" xmlns:v="urn:schemas-microsoft-com:vml" xmlns:o="urn:schemas-microsoft-com:office:office" xmlns:mc="http://schemas.openxmlformats.org/markup-compatibility/2006" xmlns:wpc="http://schemas.microsoft.com/office/word/2010/wordprocessingCanvas" xmlns=""/>
                       </a:ext>
                     </a:extLst>
                   </pic:spPr>
@@ -2264,6 +2584,7 @@
     <w:p>
       <w:pPr>
         <w:pStyle w:val="Heading2"/>
+        <w:jc w:val="both"/>
       </w:pPr>
       <w:r>
         <w:t>Assign Timings</w:t>
@@ -2305,7 +2626,27 @@
           <w:szCs w:val="23"/>
           <w:lang w:val="en-SG"/>
         </w:rPr>
-        <w:t xml:space="preserve">In iPlanner, </w:t>
+        <w:t xml:space="preserve">In </w:t>
+      </w:r>
+      <w:proofErr w:type="spellStart"/>
+      <w:r>
+        <w:rPr>
+          <w:rFonts w:ascii="Calibri" w:hAnsi="Calibri"/>
+          <w:color w:val="000000"/>
+          <w:szCs w:val="23"/>
+          <w:lang w:val="en-SG"/>
+        </w:rPr>
+        <w:t>iPlanner</w:t>
+      </w:r>
+      <w:proofErr w:type="spellEnd"/>
+      <w:r>
+        <w:rPr>
+          <w:rFonts w:ascii="Calibri" w:hAnsi="Calibri"/>
+          <w:color w:val="000000"/>
+          <w:szCs w:val="23"/>
+          <w:lang w:val="en-SG"/>
+        </w:rPr>
+        <w:t xml:space="preserve">, </w:t>
       </w:r>
       <w:r>
         <w:rPr>
@@ -2473,36 +2814,72 @@
         </w:rPr>
         <w:t xml:space="preserve"> &lt;</w:t>
       </w:r>
-      <w:r>
-        <w:rPr>
-          <w:rFonts w:ascii="Calibri" w:hAnsi="Calibri"/>
-          <w:i/>
-          <w:color w:val="000000"/>
-          <w:szCs w:val="23"/>
-          <w:lang w:val="en-SG"/>
-        </w:rPr>
-        <w:t>dd/mm</w:t>
-      </w:r>
-      <w:r>
-        <w:rPr>
-          <w:rFonts w:ascii="Calibri" w:hAnsi="Calibri"/>
-          <w:i/>
-          <w:color w:val="000000"/>
-          <w:szCs w:val="23"/>
-          <w:lang w:val="en-SG"/>
-        </w:rPr>
-        <w:t>/yy</w:t>
-      </w:r>
-      <w:r>
-        <w:rPr>
-          <w:rFonts w:ascii="Calibri" w:hAnsi="Calibri"/>
-          <w:i/>
-          <w:color w:val="000000"/>
-          <w:szCs w:val="23"/>
-          <w:lang w:val="en-SG"/>
-        </w:rPr>
-        <w:t xml:space="preserve"> hhmm</w:t>
-      </w:r>
+      <w:proofErr w:type="spellStart"/>
+      <w:r>
+        <w:rPr>
+          <w:rFonts w:ascii="Calibri" w:hAnsi="Calibri"/>
+          <w:i/>
+          <w:color w:val="000000"/>
+          <w:szCs w:val="23"/>
+          <w:lang w:val="en-SG"/>
+        </w:rPr>
+        <w:t>dd</w:t>
+      </w:r>
+      <w:proofErr w:type="spellEnd"/>
+      <w:r>
+        <w:rPr>
+          <w:rFonts w:ascii="Calibri" w:hAnsi="Calibri"/>
+          <w:i/>
+          <w:color w:val="000000"/>
+          <w:szCs w:val="23"/>
+          <w:lang w:val="en-SG"/>
+        </w:rPr>
+        <w:t>/mm</w:t>
+      </w:r>
+      <w:r>
+        <w:rPr>
+          <w:rFonts w:ascii="Calibri" w:hAnsi="Calibri"/>
+          <w:i/>
+          <w:color w:val="000000"/>
+          <w:szCs w:val="23"/>
+          <w:lang w:val="en-SG"/>
+        </w:rPr>
+        <w:t>/</w:t>
+      </w:r>
+      <w:proofErr w:type="spellStart"/>
+      <w:r>
+        <w:rPr>
+          <w:rFonts w:ascii="Calibri" w:hAnsi="Calibri"/>
+          <w:i/>
+          <w:color w:val="000000"/>
+          <w:szCs w:val="23"/>
+          <w:lang w:val="en-SG"/>
+        </w:rPr>
+        <w:t>yy</w:t>
+      </w:r>
+      <w:proofErr w:type="spellEnd"/>
+      <w:r>
+        <w:rPr>
+          <w:rFonts w:ascii="Calibri" w:hAnsi="Calibri"/>
+          <w:i/>
+          <w:color w:val="000000"/>
+          <w:szCs w:val="23"/>
+          <w:lang w:val="en-SG"/>
+        </w:rPr>
+        <w:t xml:space="preserve"> </w:t>
+      </w:r>
+      <w:proofErr w:type="spellStart"/>
+      <w:r>
+        <w:rPr>
+          <w:rFonts w:ascii="Calibri" w:hAnsi="Calibri"/>
+          <w:i/>
+          <w:color w:val="000000"/>
+          <w:szCs w:val="23"/>
+          <w:lang w:val="en-SG"/>
+        </w:rPr>
+        <w:t>hhmm</w:t>
+      </w:r>
+      <w:proofErr w:type="spellEnd"/>
       <w:r>
         <w:rPr>
           <w:rFonts w:ascii="Calibri" w:hAnsi="Calibri"/>
@@ -2532,36 +2909,72 @@
         </w:rPr>
         <w:t xml:space="preserve"> &lt;</w:t>
       </w:r>
-      <w:r>
-        <w:rPr>
-          <w:rFonts w:ascii="Calibri" w:hAnsi="Calibri"/>
-          <w:i/>
-          <w:color w:val="000000"/>
-          <w:szCs w:val="23"/>
-          <w:lang w:val="en-SG"/>
-        </w:rPr>
-        <w:t>dd/mm</w:t>
-      </w:r>
-      <w:r>
-        <w:rPr>
-          <w:rFonts w:ascii="Calibri" w:hAnsi="Calibri"/>
-          <w:i/>
-          <w:color w:val="000000"/>
-          <w:szCs w:val="23"/>
-          <w:lang w:val="en-SG"/>
-        </w:rPr>
-        <w:t>/yy</w:t>
-      </w:r>
-      <w:r>
-        <w:rPr>
-          <w:rFonts w:ascii="Calibri" w:hAnsi="Calibri"/>
-          <w:i/>
-          <w:color w:val="000000"/>
-          <w:szCs w:val="23"/>
-          <w:lang w:val="en-SG"/>
-        </w:rPr>
-        <w:t xml:space="preserve"> hhmm</w:t>
-      </w:r>
+      <w:proofErr w:type="spellStart"/>
+      <w:r>
+        <w:rPr>
+          <w:rFonts w:ascii="Calibri" w:hAnsi="Calibri"/>
+          <w:i/>
+          <w:color w:val="000000"/>
+          <w:szCs w:val="23"/>
+          <w:lang w:val="en-SG"/>
+        </w:rPr>
+        <w:t>dd</w:t>
+      </w:r>
+      <w:proofErr w:type="spellEnd"/>
+      <w:r>
+        <w:rPr>
+          <w:rFonts w:ascii="Calibri" w:hAnsi="Calibri"/>
+          <w:i/>
+          <w:color w:val="000000"/>
+          <w:szCs w:val="23"/>
+          <w:lang w:val="en-SG"/>
+        </w:rPr>
+        <w:t>/mm</w:t>
+      </w:r>
+      <w:r>
+        <w:rPr>
+          <w:rFonts w:ascii="Calibri" w:hAnsi="Calibri"/>
+          <w:i/>
+          <w:color w:val="000000"/>
+          <w:szCs w:val="23"/>
+          <w:lang w:val="en-SG"/>
+        </w:rPr>
+        <w:t>/</w:t>
+      </w:r>
+      <w:proofErr w:type="spellStart"/>
+      <w:r>
+        <w:rPr>
+          <w:rFonts w:ascii="Calibri" w:hAnsi="Calibri"/>
+          <w:i/>
+          <w:color w:val="000000"/>
+          <w:szCs w:val="23"/>
+          <w:lang w:val="en-SG"/>
+        </w:rPr>
+        <w:t>yy</w:t>
+      </w:r>
+      <w:proofErr w:type="spellEnd"/>
+      <w:r>
+        <w:rPr>
+          <w:rFonts w:ascii="Calibri" w:hAnsi="Calibri"/>
+          <w:i/>
+          <w:color w:val="000000"/>
+          <w:szCs w:val="23"/>
+          <w:lang w:val="en-SG"/>
+        </w:rPr>
+        <w:t xml:space="preserve"> </w:t>
+      </w:r>
+      <w:proofErr w:type="spellStart"/>
+      <w:r>
+        <w:rPr>
+          <w:rFonts w:ascii="Calibri" w:hAnsi="Calibri"/>
+          <w:i/>
+          <w:color w:val="000000"/>
+          <w:szCs w:val="23"/>
+          <w:lang w:val="en-SG"/>
+        </w:rPr>
+        <w:t>hhmm</w:t>
+      </w:r>
+      <w:proofErr w:type="spellEnd"/>
       <w:r>
         <w:rPr>
           <w:rFonts w:ascii="Calibri" w:hAnsi="Calibri"/>
@@ -2661,36 +3074,72 @@
         </w:rPr>
         <w:t>end &lt;</w:t>
       </w:r>
-      <w:r>
-        <w:rPr>
-          <w:rFonts w:ascii="Calibri" w:hAnsi="Calibri"/>
-          <w:i/>
-          <w:color w:val="000000"/>
-          <w:szCs w:val="23"/>
-          <w:lang w:val="en-SG"/>
-        </w:rPr>
-        <w:t>dd/mm</w:t>
-      </w:r>
-      <w:r>
-        <w:rPr>
-          <w:rFonts w:ascii="Calibri" w:hAnsi="Calibri"/>
-          <w:i/>
-          <w:color w:val="000000"/>
-          <w:szCs w:val="23"/>
-          <w:lang w:val="en-SG"/>
-        </w:rPr>
-        <w:t>/yy</w:t>
-      </w:r>
-      <w:r>
-        <w:rPr>
-          <w:rFonts w:ascii="Calibri" w:hAnsi="Calibri"/>
-          <w:i/>
-          <w:color w:val="000000"/>
-          <w:szCs w:val="23"/>
-          <w:lang w:val="en-SG"/>
-        </w:rPr>
-        <w:t xml:space="preserve"> hhmm</w:t>
-      </w:r>
+      <w:proofErr w:type="spellStart"/>
+      <w:r>
+        <w:rPr>
+          <w:rFonts w:ascii="Calibri" w:hAnsi="Calibri"/>
+          <w:i/>
+          <w:color w:val="000000"/>
+          <w:szCs w:val="23"/>
+          <w:lang w:val="en-SG"/>
+        </w:rPr>
+        <w:t>dd</w:t>
+      </w:r>
+      <w:proofErr w:type="spellEnd"/>
+      <w:r>
+        <w:rPr>
+          <w:rFonts w:ascii="Calibri" w:hAnsi="Calibri"/>
+          <w:i/>
+          <w:color w:val="000000"/>
+          <w:szCs w:val="23"/>
+          <w:lang w:val="en-SG"/>
+        </w:rPr>
+        <w:t>/mm</w:t>
+      </w:r>
+      <w:r>
+        <w:rPr>
+          <w:rFonts w:ascii="Calibri" w:hAnsi="Calibri"/>
+          <w:i/>
+          <w:color w:val="000000"/>
+          <w:szCs w:val="23"/>
+          <w:lang w:val="en-SG"/>
+        </w:rPr>
+        <w:t>/</w:t>
+      </w:r>
+      <w:proofErr w:type="spellStart"/>
+      <w:r>
+        <w:rPr>
+          <w:rFonts w:ascii="Calibri" w:hAnsi="Calibri"/>
+          <w:i/>
+          <w:color w:val="000000"/>
+          <w:szCs w:val="23"/>
+          <w:lang w:val="en-SG"/>
+        </w:rPr>
+        <w:t>yy</w:t>
+      </w:r>
+      <w:proofErr w:type="spellEnd"/>
+      <w:r>
+        <w:rPr>
+          <w:rFonts w:ascii="Calibri" w:hAnsi="Calibri"/>
+          <w:i/>
+          <w:color w:val="000000"/>
+          <w:szCs w:val="23"/>
+          <w:lang w:val="en-SG"/>
+        </w:rPr>
+        <w:t xml:space="preserve"> </w:t>
+      </w:r>
+      <w:proofErr w:type="spellStart"/>
+      <w:r>
+        <w:rPr>
+          <w:rFonts w:ascii="Calibri" w:hAnsi="Calibri"/>
+          <w:i/>
+          <w:color w:val="000000"/>
+          <w:szCs w:val="23"/>
+          <w:lang w:val="en-SG"/>
+        </w:rPr>
+        <w:t>hhmm</w:t>
+      </w:r>
+      <w:proofErr w:type="spellEnd"/>
       <w:r>
         <w:rPr>
           <w:rFonts w:ascii="Calibri" w:hAnsi="Calibri"/>
@@ -2720,36 +3169,72 @@
         </w:rPr>
         <w:t>due &lt;</w:t>
       </w:r>
-      <w:r>
-        <w:rPr>
-          <w:rFonts w:ascii="Calibri" w:hAnsi="Calibri"/>
-          <w:i/>
-          <w:color w:val="000000"/>
-          <w:szCs w:val="23"/>
-          <w:lang w:val="en-SG"/>
-        </w:rPr>
-        <w:t>dd/mm</w:t>
-      </w:r>
-      <w:r>
-        <w:rPr>
-          <w:rFonts w:ascii="Calibri" w:hAnsi="Calibri"/>
-          <w:i/>
-          <w:color w:val="000000"/>
-          <w:szCs w:val="23"/>
-          <w:lang w:val="en-SG"/>
-        </w:rPr>
-        <w:t>/yy</w:t>
-      </w:r>
-      <w:r>
-        <w:rPr>
-          <w:rFonts w:ascii="Calibri" w:hAnsi="Calibri"/>
-          <w:i/>
-          <w:color w:val="000000"/>
-          <w:szCs w:val="23"/>
-          <w:lang w:val="en-SG"/>
-        </w:rPr>
-        <w:t xml:space="preserve"> hhmm</w:t>
-      </w:r>
+      <w:proofErr w:type="spellStart"/>
+      <w:r>
+        <w:rPr>
+          <w:rFonts w:ascii="Calibri" w:hAnsi="Calibri"/>
+          <w:i/>
+          <w:color w:val="000000"/>
+          <w:szCs w:val="23"/>
+          <w:lang w:val="en-SG"/>
+        </w:rPr>
+        <w:t>dd</w:t>
+      </w:r>
+      <w:proofErr w:type="spellEnd"/>
+      <w:r>
+        <w:rPr>
+          <w:rFonts w:ascii="Calibri" w:hAnsi="Calibri"/>
+          <w:i/>
+          <w:color w:val="000000"/>
+          <w:szCs w:val="23"/>
+          <w:lang w:val="en-SG"/>
+        </w:rPr>
+        <w:t>/mm</w:t>
+      </w:r>
+      <w:r>
+        <w:rPr>
+          <w:rFonts w:ascii="Calibri" w:hAnsi="Calibri"/>
+          <w:i/>
+          <w:color w:val="000000"/>
+          <w:szCs w:val="23"/>
+          <w:lang w:val="en-SG"/>
+        </w:rPr>
+        <w:t>/</w:t>
+      </w:r>
+      <w:proofErr w:type="spellStart"/>
+      <w:r>
+        <w:rPr>
+          <w:rFonts w:ascii="Calibri" w:hAnsi="Calibri"/>
+          <w:i/>
+          <w:color w:val="000000"/>
+          <w:szCs w:val="23"/>
+          <w:lang w:val="en-SG"/>
+        </w:rPr>
+        <w:t>yy</w:t>
+      </w:r>
+      <w:proofErr w:type="spellEnd"/>
+      <w:r>
+        <w:rPr>
+          <w:rFonts w:ascii="Calibri" w:hAnsi="Calibri"/>
+          <w:i/>
+          <w:color w:val="000000"/>
+          <w:szCs w:val="23"/>
+          <w:lang w:val="en-SG"/>
+        </w:rPr>
+        <w:t xml:space="preserve"> </w:t>
+      </w:r>
+      <w:proofErr w:type="spellStart"/>
+      <w:r>
+        <w:rPr>
+          <w:rFonts w:ascii="Calibri" w:hAnsi="Calibri"/>
+          <w:i/>
+          <w:color w:val="000000"/>
+          <w:szCs w:val="23"/>
+          <w:lang w:val="en-SG"/>
+        </w:rPr>
+        <w:t>hhmm</w:t>
+      </w:r>
+      <w:proofErr w:type="spellEnd"/>
       <w:r>
         <w:rPr>
           <w:rFonts w:ascii="Calibri" w:hAnsi="Calibri"/>
@@ -2764,6 +3249,7 @@
     <w:p>
       <w:pPr>
         <w:pStyle w:val="Heading3"/>
+        <w:jc w:val="both"/>
       </w:pPr>
       <w:r>
         <w:t>Flexible date and time formats</w:t>
@@ -2772,16 +3258,19 @@
     <w:p>
       <w:pPr>
         <w:pStyle w:val="NoSpacing"/>
-        <w:rPr>
-          <w:lang w:val="en-SG"/>
-        </w:rPr>
-      </w:pPr>
+        <w:jc w:val="both"/>
+        <w:rPr>
+          <w:lang w:val="en-SG"/>
+        </w:rPr>
+      </w:pPr>
+      <w:proofErr w:type="spellStart"/>
       <w:r>
         <w:rPr>
           <w:lang w:val="en-SG"/>
         </w:rPr>
         <w:t>iPlanner</w:t>
       </w:r>
+      <w:proofErr w:type="spellEnd"/>
       <w:r>
         <w:rPr>
           <w:lang w:val="en-SG"/>
@@ -2792,6 +3281,7 @@
     <w:p>
       <w:pPr>
         <w:pStyle w:val="Heading4"/>
+        <w:jc w:val="both"/>
       </w:pPr>
       <w:r>
         <w:t>Date &amp; Time variations</w:t>
@@ -2805,6 +3295,7 @@
           <w:numId w:val="17"/>
         </w:numPr>
         <w:spacing w:line="240" w:lineRule="auto"/>
+        <w:jc w:val="both"/>
         <w:rPr>
           <w:i/>
           <w:lang w:val="en-SG"/>
@@ -2838,6 +3329,7 @@
           <w:numId w:val="17"/>
         </w:numPr>
         <w:spacing w:line="240" w:lineRule="auto"/>
+        <w:jc w:val="both"/>
         <w:rPr>
           <w:i/>
           <w:lang w:val="en-SG"/>
@@ -2872,6 +3364,7 @@
           <w:numId w:val="17"/>
         </w:numPr>
         <w:spacing w:line="240" w:lineRule="auto"/>
+        <w:jc w:val="both"/>
         <w:rPr>
           <w:lang w:val="en-SG"/>
         </w:rPr>
@@ -2918,6 +3411,7 @@
           <w:numId w:val="17"/>
         </w:numPr>
         <w:spacing w:after="0" w:line="240" w:lineRule="auto"/>
+        <w:jc w:val="both"/>
         <w:rPr>
           <w:lang w:val="en-SG"/>
         </w:rPr>
@@ -2966,6 +3460,7 @@
     <w:p>
       <w:pPr>
         <w:pStyle w:val="Heading4"/>
+        <w:jc w:val="both"/>
       </w:pPr>
       <w:r>
         <w:t xml:space="preserve">Date </w:t>
@@ -2981,6 +3476,7 @@
           <w:ilvl w:val="0"/>
           <w:numId w:val="19"/>
         </w:numPr>
+        <w:jc w:val="both"/>
         <w:rPr>
           <w:lang w:val="en-SG"/>
         </w:rPr>
@@ -3008,7 +3504,39 @@
           <w:i/>
           <w:lang w:val="en-SG"/>
         </w:rPr>
-        <w:t>&lt;dd/mm/yyyy&gt;</w:t>
+        <w:t>&lt;</w:t>
+      </w:r>
+      <w:proofErr w:type="spellStart"/>
+      <w:r>
+        <w:rPr>
+          <w:i/>
+          <w:lang w:val="en-SG"/>
+        </w:rPr>
+        <w:t>dd</w:t>
+      </w:r>
+      <w:proofErr w:type="spellEnd"/>
+      <w:r>
+        <w:rPr>
+          <w:i/>
+          <w:lang w:val="en-SG"/>
+        </w:rPr>
+        <w:t>/mm/</w:t>
+      </w:r>
+      <w:proofErr w:type="spellStart"/>
+      <w:r>
+        <w:rPr>
+          <w:i/>
+          <w:lang w:val="en-SG"/>
+        </w:rPr>
+        <w:t>yyyy</w:t>
+      </w:r>
+      <w:proofErr w:type="spellEnd"/>
+      <w:r>
+        <w:rPr>
+          <w:i/>
+          <w:lang w:val="en-SG"/>
+        </w:rPr>
+        <w:t>&gt;</w:t>
       </w:r>
     </w:p>
     <w:p>
@@ -3018,6 +3546,7 @@
           <w:ilvl w:val="0"/>
           <w:numId w:val="19"/>
         </w:numPr>
+        <w:jc w:val="both"/>
         <w:rPr>
           <w:lang w:val="en-SG"/>
         </w:rPr>
@@ -3039,7 +3568,55 @@
           <w:i/>
           <w:lang w:val="en-SG"/>
         </w:rPr>
-        <w:t>&lt;dd MonthName yyyy&gt;</w:t>
+        <w:t>&lt;</w:t>
+      </w:r>
+      <w:proofErr w:type="spellStart"/>
+      <w:r>
+        <w:rPr>
+          <w:i/>
+          <w:lang w:val="en-SG"/>
+        </w:rPr>
+        <w:t>dd</w:t>
+      </w:r>
+      <w:proofErr w:type="spellEnd"/>
+      <w:r>
+        <w:rPr>
+          <w:i/>
+          <w:lang w:val="en-SG"/>
+        </w:rPr>
+        <w:t xml:space="preserve"> </w:t>
+      </w:r>
+      <w:proofErr w:type="spellStart"/>
+      <w:r>
+        <w:rPr>
+          <w:i/>
+          <w:lang w:val="en-SG"/>
+        </w:rPr>
+        <w:t>MonthName</w:t>
+      </w:r>
+      <w:proofErr w:type="spellEnd"/>
+      <w:r>
+        <w:rPr>
+          <w:i/>
+          <w:lang w:val="en-SG"/>
+        </w:rPr>
+        <w:t xml:space="preserve"> </w:t>
+      </w:r>
+      <w:proofErr w:type="spellStart"/>
+      <w:r>
+        <w:rPr>
+          <w:i/>
+          <w:lang w:val="en-SG"/>
+        </w:rPr>
+        <w:t>yyyy</w:t>
+      </w:r>
+      <w:proofErr w:type="spellEnd"/>
+      <w:r>
+        <w:rPr>
+          <w:i/>
+          <w:lang w:val="en-SG"/>
+        </w:rPr>
+        <w:t>&gt;</w:t>
       </w:r>
     </w:p>
     <w:p>
@@ -3049,6 +3626,7 @@
           <w:ilvl w:val="0"/>
           <w:numId w:val="19"/>
         </w:numPr>
+        <w:jc w:val="both"/>
         <w:rPr>
           <w:i/>
           <w:lang w:val="en-SG"/>
@@ -3077,7 +3655,55 @@
           <w:i/>
           <w:lang w:val="en-SG"/>
         </w:rPr>
-        <w:t>&lt;dd ShortMonthName yyyy&gt;</w:t>
+        <w:t>&lt;</w:t>
+      </w:r>
+      <w:proofErr w:type="spellStart"/>
+      <w:r>
+        <w:rPr>
+          <w:i/>
+          <w:lang w:val="en-SG"/>
+        </w:rPr>
+        <w:t>dd</w:t>
+      </w:r>
+      <w:proofErr w:type="spellEnd"/>
+      <w:r>
+        <w:rPr>
+          <w:i/>
+          <w:lang w:val="en-SG"/>
+        </w:rPr>
+        <w:t xml:space="preserve"> </w:t>
+      </w:r>
+      <w:proofErr w:type="spellStart"/>
+      <w:r>
+        <w:rPr>
+          <w:i/>
+          <w:lang w:val="en-SG"/>
+        </w:rPr>
+        <w:t>ShortMonthName</w:t>
+      </w:r>
+      <w:proofErr w:type="spellEnd"/>
+      <w:r>
+        <w:rPr>
+          <w:i/>
+          <w:lang w:val="en-SG"/>
+        </w:rPr>
+        <w:t xml:space="preserve"> </w:t>
+      </w:r>
+      <w:proofErr w:type="spellStart"/>
+      <w:r>
+        <w:rPr>
+          <w:i/>
+          <w:lang w:val="en-SG"/>
+        </w:rPr>
+        <w:t>yyyy</w:t>
+      </w:r>
+      <w:proofErr w:type="spellEnd"/>
+      <w:r>
+        <w:rPr>
+          <w:i/>
+          <w:lang w:val="en-SG"/>
+        </w:rPr>
+        <w:t>&gt;</w:t>
       </w:r>
     </w:p>
     <w:p>
@@ -3087,6 +3713,7 @@
           <w:ilvl w:val="0"/>
           <w:numId w:val="19"/>
         </w:numPr>
+        <w:jc w:val="both"/>
         <w:rPr>
           <w:lang w:val="en-SG"/>
         </w:rPr>
@@ -3120,7 +3747,23 @@
           <w:i/>
           <w:lang w:val="en-SG"/>
         </w:rPr>
-        <w:t>&lt;dd/mm&gt;</w:t>
+        <w:t>&lt;</w:t>
+      </w:r>
+      <w:proofErr w:type="spellStart"/>
+      <w:r>
+        <w:rPr>
+          <w:i/>
+          <w:lang w:val="en-SG"/>
+        </w:rPr>
+        <w:t>dd</w:t>
+      </w:r>
+      <w:proofErr w:type="spellEnd"/>
+      <w:r>
+        <w:rPr>
+          <w:i/>
+          <w:lang w:val="en-SG"/>
+        </w:rPr>
+        <w:t>/mm&gt;</w:t>
       </w:r>
       <w:r>
         <w:rPr>
@@ -3136,6 +3779,7 @@
           <w:ilvl w:val="0"/>
           <w:numId w:val="19"/>
         </w:numPr>
+        <w:jc w:val="both"/>
         <w:rPr>
           <w:lang w:val="en-SG"/>
         </w:rPr>
@@ -3163,7 +3807,39 @@
           <w:i/>
           <w:lang w:val="en-SG"/>
         </w:rPr>
-        <w:t>&lt;dd MonthName&gt;</w:t>
+        <w:t>&lt;</w:t>
+      </w:r>
+      <w:proofErr w:type="spellStart"/>
+      <w:r>
+        <w:rPr>
+          <w:i/>
+          <w:lang w:val="en-SG"/>
+        </w:rPr>
+        <w:t>dd</w:t>
+      </w:r>
+      <w:proofErr w:type="spellEnd"/>
+      <w:r>
+        <w:rPr>
+          <w:i/>
+          <w:lang w:val="en-SG"/>
+        </w:rPr>
+        <w:t xml:space="preserve"> </w:t>
+      </w:r>
+      <w:proofErr w:type="spellStart"/>
+      <w:r>
+        <w:rPr>
+          <w:i/>
+          <w:lang w:val="en-SG"/>
+        </w:rPr>
+        <w:t>MonthName</w:t>
+      </w:r>
+      <w:proofErr w:type="spellEnd"/>
+      <w:r>
+        <w:rPr>
+          <w:i/>
+          <w:lang w:val="en-SG"/>
+        </w:rPr>
+        <w:t>&gt;</w:t>
       </w:r>
       <w:r>
         <w:rPr>
@@ -3179,6 +3855,7 @@
           <w:ilvl w:val="0"/>
           <w:numId w:val="19"/>
         </w:numPr>
+        <w:jc w:val="both"/>
         <w:rPr>
           <w:lang w:val="en-SG"/>
         </w:rPr>
@@ -3212,7 +3889,39 @@
           <w:i/>
           <w:lang w:val="en-SG"/>
         </w:rPr>
-        <w:t>&lt;dd ShortMonthName&gt;</w:t>
+        <w:t>&lt;</w:t>
+      </w:r>
+      <w:proofErr w:type="spellStart"/>
+      <w:r>
+        <w:rPr>
+          <w:i/>
+          <w:lang w:val="en-SG"/>
+        </w:rPr>
+        <w:t>dd</w:t>
+      </w:r>
+      <w:proofErr w:type="spellEnd"/>
+      <w:r>
+        <w:rPr>
+          <w:i/>
+          <w:lang w:val="en-SG"/>
+        </w:rPr>
+        <w:t xml:space="preserve"> </w:t>
+      </w:r>
+      <w:proofErr w:type="spellStart"/>
+      <w:r>
+        <w:rPr>
+          <w:i/>
+          <w:lang w:val="en-SG"/>
+        </w:rPr>
+        <w:t>ShortMonthName</w:t>
+      </w:r>
+      <w:proofErr w:type="spellEnd"/>
+      <w:r>
+        <w:rPr>
+          <w:i/>
+          <w:lang w:val="en-SG"/>
+        </w:rPr>
+        <w:t>&gt;</w:t>
       </w:r>
       <w:r>
         <w:rPr>
@@ -3224,6 +3933,7 @@
     <w:p>
       <w:pPr>
         <w:pStyle w:val="Heading4"/>
+        <w:jc w:val="both"/>
       </w:pPr>
       <w:r>
         <w:t>Time variations</w:t>
@@ -3236,6 +3946,7 @@
           <w:ilvl w:val="0"/>
           <w:numId w:val="20"/>
         </w:numPr>
+        <w:jc w:val="both"/>
         <w:rPr>
           <w:lang w:val="en-SG"/>
         </w:rPr>
@@ -3263,7 +3974,23 @@
           <w:i/>
           <w:lang w:val="en-SG"/>
         </w:rPr>
-        <w:t xml:space="preserve">&lt;hh:mm&gt; </w:t>
+        <w:t>&lt;</w:t>
+      </w:r>
+      <w:proofErr w:type="spellStart"/>
+      <w:r>
+        <w:rPr>
+          <w:i/>
+          <w:lang w:val="en-SG"/>
+        </w:rPr>
+        <w:t>hh:mm</w:t>
+      </w:r>
+      <w:proofErr w:type="spellEnd"/>
+      <w:r>
+        <w:rPr>
+          <w:i/>
+          <w:lang w:val="en-SG"/>
+        </w:rPr>
+        <w:t xml:space="preserve">&gt; </w:t>
       </w:r>
       <w:r>
         <w:rPr>
@@ -3276,7 +4003,23 @@
           <w:i/>
           <w:lang w:val="en-SG"/>
         </w:rPr>
-        <w:t xml:space="preserve">&lt;hhmm&gt; </w:t>
+        <w:t>&lt;</w:t>
+      </w:r>
+      <w:proofErr w:type="spellStart"/>
+      <w:r>
+        <w:rPr>
+          <w:i/>
+          <w:lang w:val="en-SG"/>
+        </w:rPr>
+        <w:t>hhmm</w:t>
+      </w:r>
+      <w:proofErr w:type="spellEnd"/>
+      <w:r>
+        <w:rPr>
+          <w:i/>
+          <w:lang w:val="en-SG"/>
+        </w:rPr>
+        <w:t xml:space="preserve">&gt; </w:t>
       </w:r>
       <w:r>
         <w:rPr>
@@ -3292,6 +4035,7 @@
           <w:ilvl w:val="0"/>
           <w:numId w:val="20"/>
         </w:numPr>
+        <w:jc w:val="both"/>
         <w:rPr>
           <w:lang w:val="en-SG"/>
         </w:rPr>
@@ -3313,7 +4057,23 @@
           <w:i/>
           <w:lang w:val="en-SG"/>
         </w:rPr>
-        <w:t>&lt;hh:mm&gt;</w:t>
+        <w:t>&lt;</w:t>
+      </w:r>
+      <w:proofErr w:type="spellStart"/>
+      <w:r>
+        <w:rPr>
+          <w:i/>
+          <w:lang w:val="en-SG"/>
+        </w:rPr>
+        <w:t>hh:mm</w:t>
+      </w:r>
+      <w:proofErr w:type="spellEnd"/>
+      <w:r>
+        <w:rPr>
+          <w:i/>
+          <w:lang w:val="en-SG"/>
+        </w:rPr>
+        <w:t>&gt;</w:t>
       </w:r>
       <w:r>
         <w:rPr>
@@ -3340,7 +4100,23 @@
           <w:i/>
           <w:lang w:val="en-SG"/>
         </w:rPr>
-        <w:t>&lt;hhmm&gt;</w:t>
+        <w:t>&lt;</w:t>
+      </w:r>
+      <w:proofErr w:type="spellStart"/>
+      <w:r>
+        <w:rPr>
+          <w:i/>
+          <w:lang w:val="en-SG"/>
+        </w:rPr>
+        <w:t>hhmm</w:t>
+      </w:r>
+      <w:proofErr w:type="spellEnd"/>
+      <w:r>
+        <w:rPr>
+          <w:i/>
+          <w:lang w:val="en-SG"/>
+        </w:rPr>
+        <w:t>&gt;</w:t>
       </w:r>
       <w:r>
         <w:rPr>
@@ -3370,6 +4146,7 @@
           <w:ilvl w:val="0"/>
           <w:numId w:val="20"/>
         </w:numPr>
+        <w:jc w:val="both"/>
         <w:rPr>
           <w:lang w:val="en-SG"/>
         </w:rPr>
@@ -3403,7 +4180,23 @@
           <w:i/>
           <w:lang w:val="en-SG"/>
         </w:rPr>
-        <w:t>&lt;hh&gt;am/pm</w:t>
+        <w:t>&lt;</w:t>
+      </w:r>
+      <w:proofErr w:type="spellStart"/>
+      <w:r>
+        <w:rPr>
+          <w:i/>
+          <w:lang w:val="en-SG"/>
+        </w:rPr>
+        <w:t>hh</w:t>
+      </w:r>
+      <w:proofErr w:type="spellEnd"/>
+      <w:r>
+        <w:rPr>
+          <w:i/>
+          <w:lang w:val="en-SG"/>
+        </w:rPr>
+        <w:t>&gt;am/pm</w:t>
       </w:r>
       <w:r>
         <w:rPr>
@@ -3415,6 +4208,7 @@
     <w:p>
       <w:pPr>
         <w:pStyle w:val="Heading2"/>
+        <w:jc w:val="both"/>
       </w:pPr>
       <w:r>
         <w:t>Adding Descriptions</w:t>
@@ -3440,12 +4234,14 @@
         </w:rPr>
         <w:t>/</w:t>
       </w:r>
+      <w:proofErr w:type="spellStart"/>
       <w:r>
         <w:rPr>
           <w:i/>
         </w:rPr>
         <w:t>desc</w:t>
       </w:r>
+      <w:proofErr w:type="spellEnd"/>
     </w:p>
     <w:p>
       <w:pPr>
@@ -3493,13 +4289,29 @@
           <w:i/>
           <w:iCs/>
         </w:rPr>
-        <w:t>-desc &lt;</w:t>
-      </w:r>
+        <w:t>-</w:t>
+      </w:r>
+      <w:proofErr w:type="spellStart"/>
       <w:r>
         <w:rPr>
           <w:i/>
           <w:iCs/>
         </w:rPr>
+        <w:t>desc</w:t>
+      </w:r>
+      <w:proofErr w:type="spellEnd"/>
+      <w:r>
+        <w:rPr>
+          <w:i/>
+          <w:iCs/>
+        </w:rPr>
+        <w:t xml:space="preserve"> &lt;</w:t>
+      </w:r>
+      <w:r>
+        <w:rPr>
+          <w:i/>
+          <w:iCs/>
+        </w:rPr>
         <w:t>description</w:t>
       </w:r>
       <w:r>
@@ -3600,6 +4412,7 @@
     <w:p>
       <w:pPr>
         <w:pStyle w:val="Heading2"/>
+        <w:jc w:val="both"/>
       </w:pPr>
       <w:r>
         <w:t>Assign Priority</w:t>
@@ -4036,6 +4849,7 @@
     <w:p>
       <w:pPr>
         <w:pStyle w:val="Heading2"/>
+        <w:jc w:val="both"/>
       </w:pPr>
       <w:r>
         <w:lastRenderedPageBreak/>
@@ -4045,12 +4859,21 @@
         <w:rPr>
           <w:i/>
         </w:rPr>
-        <w:t>remove/rmv</w:t>
-      </w:r>
+        <w:t>remove/</w:t>
+      </w:r>
+      <w:proofErr w:type="spellStart"/>
+      <w:r>
+        <w:rPr>
+          <w:i/>
+        </w:rPr>
+        <w:t>rmv</w:t>
+      </w:r>
+      <w:proofErr w:type="spellEnd"/>
     </w:p>
     <w:p>
       <w:pPr>
         <w:pStyle w:val="NoSpacing"/>
+        <w:jc w:val="both"/>
       </w:pPr>
       <w:r>
         <w:t xml:space="preserve">While editing an item, you can choose to erase the information in the </w:t>
@@ -4121,6 +4944,7 @@
           <w:numId w:val="24"/>
         </w:numPr>
         <w:ind w:left="360"/>
+        <w:jc w:val="both"/>
       </w:pPr>
       <w:r>
         <w:t xml:space="preserve">Remove Description – </w:t>
@@ -4141,8 +4965,16 @@
         <w:rPr>
           <w:i/>
         </w:rPr>
-        <w:t>-remove description/desc</w:t>
-      </w:r>
+        <w:t>-remove description/</w:t>
+      </w:r>
+      <w:proofErr w:type="spellStart"/>
+      <w:r>
+        <w:rPr>
+          <w:i/>
+        </w:rPr>
+        <w:t>desc</w:t>
+      </w:r>
+      <w:proofErr w:type="spellEnd"/>
       <w:r>
         <w:t xml:space="preserve"> or </w:t>
       </w:r>
@@ -4150,8 +4982,30 @@
         <w:rPr>
           <w:i/>
         </w:rPr>
-        <w:t>-rmv description/desc</w:t>
-      </w:r>
+        <w:t>-</w:t>
+      </w:r>
+      <w:proofErr w:type="spellStart"/>
+      <w:r>
+        <w:rPr>
+          <w:i/>
+        </w:rPr>
+        <w:t>rmv</w:t>
+      </w:r>
+      <w:proofErr w:type="spellEnd"/>
+      <w:r>
+        <w:rPr>
+          <w:i/>
+        </w:rPr>
+        <w:t xml:space="preserve"> description/</w:t>
+      </w:r>
+      <w:proofErr w:type="spellStart"/>
+      <w:r>
+        <w:rPr>
+          <w:i/>
+        </w:rPr>
+        <w:t>desc</w:t>
+      </w:r>
+      <w:proofErr w:type="spellEnd"/>
       <w:r>
         <w:t xml:space="preserve"> in the user interface.</w:t>
       </w:r>
@@ -4164,6 +5018,7 @@
           <w:numId w:val="24"/>
         </w:numPr>
         <w:ind w:left="360"/>
+        <w:jc w:val="both"/>
       </w:pPr>
       <w:r>
         <w:t xml:space="preserve">Remove Start Time – </w:t>
@@ -4193,7 +5048,21 @@
         <w:rPr>
           <w:i/>
         </w:rPr>
-        <w:t>-rmv start</w:t>
+        <w:t>-</w:t>
+      </w:r>
+      <w:proofErr w:type="spellStart"/>
+      <w:r>
+        <w:rPr>
+          <w:i/>
+        </w:rPr>
+        <w:t>rmv</w:t>
+      </w:r>
+      <w:proofErr w:type="spellEnd"/>
+      <w:r>
+        <w:rPr>
+          <w:i/>
+        </w:rPr>
+        <w:t xml:space="preserve"> start</w:t>
       </w:r>
       <w:r>
         <w:t xml:space="preserve"> in the user interface.</w:t>
@@ -4207,6 +5076,7 @@
           <w:numId w:val="24"/>
         </w:numPr>
         <w:ind w:left="360"/>
+        <w:jc w:val="both"/>
       </w:pPr>
       <w:r>
         <w:t xml:space="preserve">Remove End Time – </w:t>
@@ -4230,7 +5100,21 @@
         <w:rPr>
           <w:i/>
         </w:rPr>
-        <w:t>-rmv end</w:t>
+        <w:t>-</w:t>
+      </w:r>
+      <w:proofErr w:type="spellStart"/>
+      <w:r>
+        <w:rPr>
+          <w:i/>
+        </w:rPr>
+        <w:t>rmv</w:t>
+      </w:r>
+      <w:proofErr w:type="spellEnd"/>
+      <w:r>
+        <w:rPr>
+          <w:i/>
+        </w:rPr>
+        <w:t xml:space="preserve"> end</w:t>
       </w:r>
       <w:r>
         <w:t xml:space="preserve"> in the user interface.</w:t>
@@ -4244,6 +5128,7 @@
           <w:numId w:val="24"/>
         </w:numPr>
         <w:ind w:left="360"/>
+        <w:jc w:val="both"/>
       </w:pPr>
       <w:r>
         <w:t xml:space="preserve">Remove Start and End Times </w:t>
@@ -4263,11 +5148,19 @@
       <w:r>
         <w:t>or -</w:t>
       </w:r>
-      <w:r>
-        <w:rPr>
-          <w:i/>
-        </w:rPr>
-        <w:t>rmv date</w:t>
+      <w:proofErr w:type="spellStart"/>
+      <w:r>
+        <w:rPr>
+          <w:i/>
+        </w:rPr>
+        <w:t>rmv</w:t>
+      </w:r>
+      <w:proofErr w:type="spellEnd"/>
+      <w:r>
+        <w:rPr>
+          <w:i/>
+        </w:rPr>
+        <w:t xml:space="preserve"> date</w:t>
       </w:r>
       <w:r>
         <w:t xml:space="preserve"> in the user interface.</w:t>
@@ -4276,6 +5169,7 @@
     <w:p>
       <w:pPr>
         <w:pStyle w:val="Heading2"/>
+        <w:jc w:val="both"/>
       </w:pPr>
       <w:r>
         <w:t>Mark Done/Undone</w:t>
@@ -4465,6 +5359,7 @@
     <w:p>
       <w:pPr>
         <w:pStyle w:val="Heading2"/>
+        <w:jc w:val="both"/>
       </w:pPr>
       <w:r>
         <w:t>Undo</w:t>
@@ -4606,6 +5501,7 @@
     <w:p>
       <w:pPr>
         <w:pStyle w:val="Heading2"/>
+        <w:jc w:val="both"/>
       </w:pPr>
       <w:r>
         <w:t>Search</w:t>
@@ -4817,6 +5713,7 @@
     <w:p>
       <w:pPr>
         <w:pStyle w:val="Heading2"/>
+        <w:jc w:val="both"/>
       </w:pPr>
       <w:r>
         <w:t>Sort</w:t>
@@ -4840,6 +5737,7 @@
     <w:p>
       <w:pPr>
         <w:pStyle w:val="NoSpacing"/>
+        <w:jc w:val="both"/>
       </w:pPr>
       <w:r>
         <w:t xml:space="preserve">The items may be sorted by </w:t>
@@ -5143,6 +6041,7 @@
     <w:p>
       <w:pPr>
         <w:pStyle w:val="Heading2"/>
+        <w:jc w:val="both"/>
       </w:pPr>
       <w:r>
         <w:t>View Items</w:t>
@@ -5160,6 +6059,7 @@
     <w:p>
       <w:pPr>
         <w:pStyle w:val="NoSpacing"/>
+        <w:jc w:val="both"/>
       </w:pPr>
       <w:r>
         <w:t xml:space="preserve">The items may be filtered according to </w:t>
@@ -5217,9 +6117,6 @@
       <w:r>
         <w:t xml:space="preserve"> in the user interface.</w:t>
       </w:r>
-      <w:r>
-        <w:t>I</w:t>
-      </w:r>
     </w:p>
     <w:p>
       <w:pPr>
@@ -5534,6 +6431,7 @@
     <w:p>
       <w:pPr>
         <w:pStyle w:val="Heading2"/>
+        <w:jc w:val="both"/>
       </w:pPr>
       <w:r>
         <w:t>Storage</w:t>
@@ -5622,6 +6520,7 @@
     <w:p>
       <w:pPr>
         <w:pStyle w:val="Heading2"/>
+        <w:jc w:val="both"/>
       </w:pPr>
       <w:r>
         <w:t>Help Menu</w:t>
@@ -5633,7 +6532,23 @@
         <w:jc w:val="both"/>
       </w:pPr>
       <w:r>
-        <w:t>A comprehensive help menu detailing all the commands supported by iPlanner and variations of the input format can be called from within iPlanner.</w:t>
+        <w:t xml:space="preserve">A comprehensive help menu detailing all the commands supported by </w:t>
+      </w:r>
+      <w:proofErr w:type="spellStart"/>
+      <w:r>
+        <w:t>iPlanner</w:t>
+      </w:r>
+      <w:proofErr w:type="spellEnd"/>
+      <w:r>
+        <w:t xml:space="preserve"> and variations of the input format can be called from within </w:t>
+      </w:r>
+      <w:proofErr w:type="spellStart"/>
+      <w:r>
+        <w:t>iPlanner</w:t>
+      </w:r>
+      <w:proofErr w:type="spellEnd"/>
+      <w:r>
+        <w:t>.</w:t>
       </w:r>
     </w:p>
     <w:p>
@@ -5680,10 +6595,10 @@
       <w:r>
         <w:rPr>
           <w:noProof/>
-          <w:lang w:val="en-US"/>
+          <w:lang w:val="en-SG"/>
         </w:rPr>
         <w:drawing>
-          <wp:inline distT="0" distB="0" distL="0" distR="0" wp14:anchorId="4143DC0F" wp14:editId="635E0357">
+          <wp:inline distT="0" distB="0" distL="0" distR="0">
             <wp:extent cx="3200400" cy="1964513"/>
             <wp:effectExtent l="0" t="0" r="0" b="0"/>
             <wp:docPr id="11" name="Picture 11"/>
@@ -5698,7 +6613,7 @@
                     <pic:cNvPicPr/>
                   </pic:nvPicPr>
                   <pic:blipFill rotWithShape="1">
-                    <a:blip r:embed="rId17"/>
+                    <a:blip r:embed="rId17" cstate="print"/>
                     <a:srcRect l="34808" t="5448" r="31832" b="58133"/>
                     <a:stretch/>
                   </pic:blipFill>
@@ -5715,7 +6630,7 @@
                     </a:ln>
                     <a:extLst>
                       <a:ext uri="{53640926-AAD7-44D8-BBD7-CCE9431645EC}">
-                        <a14:shadowObscured xmlns:a14="http://schemas.microsoft.com/office/drawing/2010/main"/>
+                        <a14:shadowObscured xmlns:a14="http://schemas.microsoft.com/office/drawing/2010/main" xmlns:wps="http://schemas.microsoft.com/office/word/2010/wordprocessingShape" xmlns:wpi="http://schemas.microsoft.com/office/word/2010/wordprocessingInk" xmlns:wpg="http://schemas.microsoft.com/office/word/2010/wordprocessingGroup" xmlns:w15="http://schemas.microsoft.com/office/word/2012/wordml" xmlns:w14="http://schemas.microsoft.com/office/word/2010/wordml" xmlns:w="http://schemas.openxmlformats.org/wordprocessingml/2006/main" xmlns:w10="urn:schemas-microsoft-com:office:word" xmlns:wp14="http://schemas.microsoft.com/office/word/2010/wordprocessingDrawing" xmlns:v="urn:schemas-microsoft-com:vml" xmlns:o="urn:schemas-microsoft-com:office:office" xmlns:mc="http://schemas.openxmlformats.org/markup-compatibility/2006" xmlns:wpc="http://schemas.microsoft.com/office/word/2010/wordprocessingCanvas" xmlns=""/>
                       </a:ext>
                     </a:extLst>
                   </pic:spPr>
@@ -5740,8 +6655,13 @@
         <w:jc w:val="both"/>
       </w:pPr>
       <w:r>
-        <w:t>Exit iPlanner</w:t>
-      </w:r>
+        <w:t xml:space="preserve">Exit </w:t>
+      </w:r>
+      <w:proofErr w:type="spellStart"/>
+      <w:r>
+        <w:t>iPlanner</w:t>
+      </w:r>
+      <w:proofErr w:type="spellEnd"/>
       <w:r>
         <w:t xml:space="preserve"> by entering </w:t>
       </w:r>
@@ -5760,18 +6680,6 @@
         <w:pStyle w:val="NoSpacing"/>
         <w:jc w:val="both"/>
       </w:pPr>
-    </w:p>
-    <w:p>
-      <w:pPr>
-        <w:rPr>
-          <w:rFonts w:asciiTheme="majorHAnsi" w:eastAsiaTheme="majorEastAsia" w:hAnsiTheme="majorHAnsi" w:cstheme="majorBidi"/>
-          <w:b/>
-          <w:bCs/>
-          <w:color w:val="365F91" w:themeColor="accent1" w:themeShade="BF"/>
-          <w:sz w:val="28"/>
-          <w:szCs w:val="28"/>
-        </w:rPr>
-      </w:pPr>
       <w:r>
         <w:br w:type="page"/>
       </w:r>
@@ -5780,9 +6688,14 @@
       <w:pPr>
         <w:pStyle w:val="Heading1"/>
       </w:pPr>
+      <w:proofErr w:type="spellStart"/>
       <w:r>
         <w:lastRenderedPageBreak/>
-        <w:t xml:space="preserve">iPlanner </w:t>
+        <w:t>iPlanner</w:t>
+      </w:r>
+      <w:proofErr w:type="spellEnd"/>
+      <w:r>
+        <w:t xml:space="preserve"> </w:t>
       </w:r>
       <w:r>
         <w:t>Developer Guide</w:t>
@@ -5802,10 +6715,39 @@
         <w:jc w:val="both"/>
       </w:pPr>
       <w:r>
-        <w:t>Welcome to the Developer Guide for iPlanner. iPlanner</w:t>
-      </w:r>
-      <w:r>
-        <w:t xml:space="preserve"> aims to be a lightweight, yet functional and efficient to-do list manager software. The aim of this developer guide is to familiarise new iPlanner developers like yourself with the essential components and design of iPlanner.</w:t>
+        <w:t xml:space="preserve">Welcome to the Developer Guide for </w:t>
+      </w:r>
+      <w:proofErr w:type="spellStart"/>
+      <w:r>
+        <w:t>iPlanner</w:t>
+      </w:r>
+      <w:proofErr w:type="spellEnd"/>
+      <w:r>
+        <w:t xml:space="preserve">. </w:t>
+      </w:r>
+      <w:proofErr w:type="spellStart"/>
+      <w:r>
+        <w:t>iPlanner</w:t>
+      </w:r>
+      <w:proofErr w:type="spellEnd"/>
+      <w:r>
+        <w:t xml:space="preserve"> aims to be a lightweight, yet functional and efficient to-do list manager software. The aim of this developer guide is to familiarise new </w:t>
+      </w:r>
+      <w:proofErr w:type="spellStart"/>
+      <w:r>
+        <w:t>iPlanner</w:t>
+      </w:r>
+      <w:proofErr w:type="spellEnd"/>
+      <w:r>
+        <w:t xml:space="preserve"> developers like yourself with the essential components and design of </w:t>
+      </w:r>
+      <w:proofErr w:type="spellStart"/>
+      <w:r>
+        <w:t>iPlanner</w:t>
+      </w:r>
+      <w:proofErr w:type="spellEnd"/>
+      <w:r>
+        <w:t>.</w:t>
       </w:r>
     </w:p>
     <w:p>
@@ -5832,19 +6774,47 @@
         <w:rPr>
           <w:lang w:val="en-US"/>
         </w:rPr>
-        <w:t>Architecture-wise, iPlanner is a relatively simple software, consisting of four main components, the Graphic User Interface (GUI), Logic, Parser, and Storage.</w:t>
-      </w:r>
+        <w:t xml:space="preserve">Architecture-wise, </w:t>
+      </w:r>
+      <w:proofErr w:type="spellStart"/>
       <w:r>
         <w:rPr>
           <w:lang w:val="en-US"/>
         </w:rPr>
+        <w:t>iPlanner</w:t>
+      </w:r>
+      <w:proofErr w:type="spellEnd"/>
+      <w:r>
+        <w:rPr>
+          <w:lang w:val="en-US"/>
+        </w:rPr>
+        <w:t xml:space="preserve"> is a relatively simple software, consisting of four main components, the Graphic User Interface (GUI), Logic, Parser, and Storage.</w:t>
+      </w:r>
+      <w:r>
+        <w:rPr>
+          <w:lang w:val="en-US"/>
+        </w:rPr>
         <w:t xml:space="preserve"> GUI shares an association with Logic, while Logic shares associations with Parser and Storage.</w:t>
       </w:r>
       <w:r>
         <w:rPr>
           <w:lang w:val="en-US"/>
         </w:rPr>
-        <w:t xml:space="preserve"> Besides this, the GUI, Logic and Storage components also share a dependency on the Item and DateTime classes. The relationship between the different components is illustrated in the </w:t>
+        <w:t xml:space="preserve"> Besides this, the GUI, Logic and Storage components also share a dependency on the Item and </w:t>
+      </w:r>
+      <w:proofErr w:type="spellStart"/>
+      <w:r>
+        <w:rPr>
+          <w:lang w:val="en-US"/>
+        </w:rPr>
+        <w:t>DateTime</w:t>
+      </w:r>
+      <w:proofErr w:type="spellEnd"/>
+      <w:r>
+        <w:rPr>
+          <w:lang w:val="en-US"/>
+        </w:rPr>
+        <w:t xml:space="preserve"> classes. The relationship between the different components is illustrated in the </w:t>
       </w:r>
       <w:r>
         <w:rPr>
@@ -5874,12 +6844,12 @@
       <w:r>
         <w:rPr>
           <w:noProof/>
-          <w:lang w:val="en-US"/>
+          <w:lang w:val="en-SG"/>
         </w:rPr>
         <w:drawing>
-          <wp:inline distT="0" distB="0" distL="0" distR="0" wp14:anchorId="6A837BB7">
+          <wp:inline distT="0" distB="0" distL="0" distR="0">
             <wp:extent cx="4572000" cy="2498337"/>
-            <wp:effectExtent l="0" t="0" r="0" b="0"/>
+            <wp:effectExtent l="19050" t="0" r="0" b="0"/>
             <wp:docPr id="74" name="Picture 74"/>
             <wp:cNvGraphicFramePr>
               <a:graphicFrameLocks xmlns:a="http://schemas.openxmlformats.org/drawingml/2006/main" noChangeAspect="1"/>
@@ -5897,7 +6867,7 @@
                     <a:blip r:embed="rId18" cstate="print">
                       <a:extLst>
                         <a:ext uri="{28A0092B-C50C-407E-A947-70E740481C1C}">
-                          <a14:useLocalDpi xmlns:a14="http://schemas.microsoft.com/office/drawing/2010/main" val="0"/>
+                          <a14:useLocalDpi xmlns:a14="http://schemas.microsoft.com/office/drawing/2010/main" xmlns:wps="http://schemas.microsoft.com/office/word/2010/wordprocessingShape" xmlns:wpi="http://schemas.microsoft.com/office/word/2010/wordprocessingInk" xmlns:wpg="http://schemas.microsoft.com/office/word/2010/wordprocessingGroup" xmlns:w15="http://schemas.microsoft.com/office/word/2012/wordml" xmlns:w14="http://schemas.microsoft.com/office/word/2010/wordml" xmlns:w="http://schemas.openxmlformats.org/wordprocessingml/2006/main" xmlns:w10="urn:schemas-microsoft-com:office:word" xmlns:wp14="http://schemas.microsoft.com/office/word/2010/wordprocessingDrawing" xmlns:v="urn:schemas-microsoft-com:vml" xmlns:o="urn:schemas-microsoft-com:office:office" xmlns:mc="http://schemas.openxmlformats.org/markup-compatibility/2006" xmlns:wpc="http://schemas.microsoft.com/office/word/2010/wordprocessingCanvas" xmlns="" val="0"/>
                         </a:ext>
                       </a:extLst>
                     </a:blip>
@@ -5909,7 +6879,7 @@
                   <pic:spPr bwMode="auto">
                     <a:xfrm>
                       <a:off x="0" y="0"/>
-                      <a:ext cx="4572000" cy="2498337"/>
+                      <a:ext cx="4572000" cy="2501661"/>
                     </a:xfrm>
                     <a:prstGeom prst="rect">
                       <a:avLst/>
@@ -5947,7 +6917,19 @@
         <w:jc w:val="both"/>
       </w:pPr>
       <w:r>
-        <w:t>GUI: The “entry” and “exit” point of the entire programme. When a user inputs a command, the GUI starts a propagation of actions deeper into Logic, and subsequently, Parser and Storage. GUI then refreshes the display for the user with a feedback message and updated schedule.</w:t>
+        <w:t>GUI: The “entry” and “exit” point</w:t>
+      </w:r>
+      <w:r>
+        <w:t xml:space="preserve"> of the entire programme. When the</w:t>
+      </w:r>
+      <w:r>
+        <w:t xml:space="preserve"> user inputs a command, the GUI starts a propagation of actions deeper into Logic, and subsequently, Parser</w:t>
+      </w:r>
+      <w:r>
+        <w:t>,</w:t>
+      </w:r>
+      <w:r>
+        <w:t xml:space="preserve"> and Storage. GUI then refreshes the display for the user with a feedback message and updated schedule.</w:t>
       </w:r>
     </w:p>
     <w:p>
@@ -5966,7 +6948,15 @@
         <w:t xml:space="preserve">akes the raw user input that it receives from GUI, and hands it to Parser to convert it into a </w:t>
       </w:r>
       <w:r>
-        <w:t>form that is more easily interpretable by Logic. Running through the list of instructions received from Parser, Logic is able to dictate most of what iPlanner does, and finally returns GUI with a feedback message and updated schedule to display to the user.</w:t>
+        <w:t xml:space="preserve">form that is more easily interpretable by Logic. Running through the list of instructions received from Parser, Logic is able to dictate most of what </w:t>
+      </w:r>
+      <w:proofErr w:type="spellStart"/>
+      <w:r>
+        <w:t>iPlanner</w:t>
+      </w:r>
+      <w:proofErr w:type="spellEnd"/>
+      <w:r>
+        <w:t xml:space="preserve"> does, and finally returns GUI with a feedback message and updated schedule to display to the user.</w:t>
       </w:r>
     </w:p>
     <w:p>
@@ -6007,10 +6997,34 @@
         <w:t>Responsible for</w:t>
       </w:r>
       <w:r>
-        <w:t xml:space="preserve"> the record-keeping of iPlanner. This includes keeping track of all the items in the iPlanner schedule, organising the items in the schedule that has to be displayed to the user, and </w:t>
-      </w:r>
-      <w:r>
-        <w:t>handling the undo functionality of iPlanner.</w:t>
+        <w:t xml:space="preserve"> the record-keeping of </w:t>
+      </w:r>
+      <w:proofErr w:type="spellStart"/>
+      <w:r>
+        <w:t>iPlanner</w:t>
+      </w:r>
+      <w:proofErr w:type="spellEnd"/>
+      <w:r>
+        <w:t xml:space="preserve">. This includes keeping track of all the items in the </w:t>
+      </w:r>
+      <w:proofErr w:type="spellStart"/>
+      <w:r>
+        <w:t>iPlanner</w:t>
+      </w:r>
+      <w:proofErr w:type="spellEnd"/>
+      <w:r>
+        <w:t xml:space="preserve"> schedule, organising the items in the schedule that has to be displayed to the user, and </w:t>
+      </w:r>
+      <w:r>
+        <w:t xml:space="preserve">handling the undo functionality of </w:t>
+      </w:r>
+      <w:proofErr w:type="spellStart"/>
+      <w:r>
+        <w:t>iPlanner</w:t>
+      </w:r>
+      <w:proofErr w:type="spellEnd"/>
+      <w:r>
+        <w:t>.</w:t>
       </w:r>
     </w:p>
     <w:p>
@@ -6046,11 +7060,11 @@
       <w:r>
         <w:rPr>
           <w:noProof/>
-          <w:lang w:val="en-US"/>
+          <w:lang w:val="en-SG"/>
         </w:rPr>
         <w:lastRenderedPageBreak/>
         <w:drawing>
-          <wp:inline distT="0" distB="0" distL="0" distR="0" wp14:anchorId="42E20340">
+          <wp:inline distT="0" distB="0" distL="0" distR="0">
             <wp:extent cx="5760720" cy="2521859"/>
             <wp:effectExtent l="0" t="0" r="0" b="0"/>
             <wp:docPr id="118" name="Picture 118"/>
@@ -6070,7 +7084,7 @@
                     <a:blip r:embed="rId19" cstate="print">
                       <a:extLst>
                         <a:ext uri="{28A0092B-C50C-407E-A947-70E740481C1C}">
-                          <a14:useLocalDpi xmlns:a14="http://schemas.microsoft.com/office/drawing/2010/main" val="0"/>
+                          <a14:useLocalDpi xmlns:a14="http://schemas.microsoft.com/office/drawing/2010/main" xmlns:wps="http://schemas.microsoft.com/office/word/2010/wordprocessingShape" xmlns:wpi="http://schemas.microsoft.com/office/word/2010/wordprocessingInk" xmlns:wpg="http://schemas.microsoft.com/office/word/2010/wordprocessingGroup" xmlns:w15="http://schemas.microsoft.com/office/word/2012/wordml" xmlns:w14="http://schemas.microsoft.com/office/word/2010/wordml" xmlns:w="http://schemas.openxmlformats.org/wordprocessingml/2006/main" xmlns:w10="urn:schemas-microsoft-com:office:word" xmlns:wp14="http://schemas.microsoft.com/office/word/2010/wordprocessingDrawing" xmlns:v="urn:schemas-microsoft-com:vml" xmlns:o="urn:schemas-microsoft-com:office:office" xmlns:mc="http://schemas.openxmlformats.org/markup-compatibility/2006" xmlns:wpc="http://schemas.microsoft.com/office/word/2010/wordprocessingCanvas" xmlns="" val="0"/>
                         </a:ext>
                       </a:extLst>
                     </a:blip>
@@ -6115,10 +7129,10 @@
       <w:r>
         <w:rPr>
           <w:noProof/>
-          <w:lang w:val="en-US"/>
+          <w:lang w:val="en-SG"/>
         </w:rPr>
         <w:drawing>
-          <wp:inline distT="0" distB="0" distL="0" distR="0" wp14:anchorId="6412C84B">
+          <wp:inline distT="0" distB="0" distL="0" distR="0">
             <wp:extent cx="5760720" cy="2518177"/>
             <wp:effectExtent l="0" t="0" r="0" b="0"/>
             <wp:docPr id="161" name="Picture 161"/>
@@ -6138,7 +7152,7 @@
                     <a:blip r:embed="rId20" cstate="print">
                       <a:extLst>
                         <a:ext uri="{28A0092B-C50C-407E-A947-70E740481C1C}">
-                          <a14:useLocalDpi xmlns:a14="http://schemas.microsoft.com/office/drawing/2010/main" val="0"/>
+                          <a14:useLocalDpi xmlns:a14="http://schemas.microsoft.com/office/drawing/2010/main" xmlns:wps="http://schemas.microsoft.com/office/word/2010/wordprocessingShape" xmlns:wpi="http://schemas.microsoft.com/office/word/2010/wordprocessingInk" xmlns:wpg="http://schemas.microsoft.com/office/word/2010/wordprocessingGroup" xmlns:w15="http://schemas.microsoft.com/office/word/2012/wordml" xmlns:w14="http://schemas.microsoft.com/office/word/2010/wordml" xmlns:w="http://schemas.openxmlformats.org/wordprocessingml/2006/main" xmlns:w10="urn:schemas-microsoft-com:office:word" xmlns:wp14="http://schemas.microsoft.com/office/word/2010/wordprocessingDrawing" xmlns:v="urn:schemas-microsoft-com:vml" xmlns:o="urn:schemas-microsoft-com:office:office" xmlns:mc="http://schemas.openxmlformats.org/markup-compatibility/2006" xmlns:wpc="http://schemas.microsoft.com/office/word/2010/wordprocessingCanvas" xmlns="" val="0"/>
                         </a:ext>
                       </a:extLst>
                     </a:blip>
@@ -6181,7 +7195,15 @@
         <w:pStyle w:val="Heading2"/>
       </w:pPr>
       <w:r>
-        <w:t>4   iPlanner Components</w:t>
+        <w:t xml:space="preserve">4   </w:t>
+      </w:r>
+      <w:proofErr w:type="spellStart"/>
+      <w:r>
+        <w:t>iPlanner</w:t>
+      </w:r>
+      <w:proofErr w:type="spellEnd"/>
+      <w:r>
+        <w:t xml:space="preserve"> Components</w:t>
       </w:r>
     </w:p>
     <w:p>
@@ -6229,7 +7251,15 @@
         <w:pStyle w:val="Heading4"/>
       </w:pPr>
       <w:r>
-        <w:t>4.2.2   Item and DateTime Verification</w:t>
+        <w:t xml:space="preserve">4.2.2   Item and </w:t>
+      </w:r>
+      <w:proofErr w:type="spellStart"/>
+      <w:r>
+        <w:t>DateTime</w:t>
+      </w:r>
+      <w:proofErr w:type="spellEnd"/>
+      <w:r>
+        <w:t xml:space="preserve"> Verification</w:t>
       </w:r>
     </w:p>
     <w:p>
@@ -6301,7 +7331,15 @@
         <w:pStyle w:val="Heading4"/>
       </w:pPr>
       <w:r>
-        <w:t>4.5.2   DateTime Class</w:t>
+        <w:t xml:space="preserve">4.5.2   </w:t>
+      </w:r>
+      <w:proofErr w:type="spellStart"/>
+      <w:r>
+        <w:t>DateTime</w:t>
+      </w:r>
+      <w:proofErr w:type="spellEnd"/>
+      <w:r>
+        <w:t xml:space="preserve"> Class</w:t>
       </w:r>
     </w:p>
     <w:p>
@@ -6394,30 +7432,36 @@
       <w:r>
         <w:t xml:space="preserve">Logic calls for a parser to get command. It executes basic functions like add, delete and edit depending on </w:t>
       </w:r>
+      <w:proofErr w:type="spellStart"/>
       <w:r>
         <w:rPr>
           <w:i/>
         </w:rPr>
         <w:t>parseInfo</w:t>
       </w:r>
+      <w:proofErr w:type="spellEnd"/>
       <w:r>
         <w:t xml:space="preserve"> given by the parser. Upon receiving </w:t>
       </w:r>
+      <w:proofErr w:type="spellStart"/>
       <w:r>
         <w:rPr>
           <w:i/>
         </w:rPr>
         <w:t>parseInfo</w:t>
       </w:r>
+      <w:proofErr w:type="spellEnd"/>
       <w:r>
         <w:t xml:space="preserve">, logic calls </w:t>
       </w:r>
+      <w:proofErr w:type="spellStart"/>
       <w:r>
         <w:rPr>
           <w:i/>
         </w:rPr>
         <w:t>ItemVerification</w:t>
       </w:r>
+      <w:proofErr w:type="spellEnd"/>
       <w:r>
         <w:t xml:space="preserve"> to check whether the parsed item is valid to execute certain function. And finally, if the item is verified, logic is given access to schedule and modify it appropriately. </w:t>
       </w:r>
@@ -6469,7 +7513,7 @@
       <w:r>
         <w:rPr>
           <w:noProof/>
-          <w:lang w:val="en-US"/>
+          <w:lang w:val="en-SG"/>
         </w:rPr>
         <w:drawing>
           <wp:inline distT="0" distB="0" distL="0" distR="0">
@@ -6535,12 +7579,14 @@
       <w:r>
         <w:t xml:space="preserve">Parser receives user input passed as a string data type and parser’s job is to split the user input into the respective commands and texts. Each user input is identified by the token “::”. It is to be noted that the strings split must contain a command but is not necessary accompanied with a text. With each split strings, the parser does a check in the command type and adds the data into </w:t>
       </w:r>
+      <w:proofErr w:type="spellStart"/>
       <w:r>
         <w:rPr>
           <w:i/>
         </w:rPr>
         <w:t>ParseInfo</w:t>
       </w:r>
+      <w:proofErr w:type="spellEnd"/>
       <w:r>
         <w:t xml:space="preserve"> class attribute.</w:t>
       </w:r>
@@ -6643,7 +7689,7 @@
       <w:r>
         <w:rPr>
           <w:noProof/>
-          <w:lang w:val="en-US"/>
+          <w:lang w:val="en-SG"/>
         </w:rPr>
         <w:drawing>
           <wp:inline distT="0" distB="0" distL="0" distR="0">
@@ -6726,12 +7772,14 @@
       <w:r>
         <w:t xml:space="preserve">, and </w:t>
       </w:r>
+      <w:proofErr w:type="spellStart"/>
       <w:r>
         <w:rPr>
           <w:i/>
         </w:rPr>
         <w:t>dateTime</w:t>
       </w:r>
+      <w:proofErr w:type="spellEnd"/>
       <w:r>
         <w:t xml:space="preserve">, has the basic setters (used to assign values during </w:t>
       </w:r>
@@ -6816,12 +7864,14 @@
       <w:r>
         <w:t xml:space="preserve"> or </w:t>
       </w:r>
+      <w:proofErr w:type="spellStart"/>
       <w:r>
         <w:rPr>
           <w:i/>
         </w:rPr>
         <w:t>dateTime</w:t>
       </w:r>
+      <w:proofErr w:type="spellEnd"/>
       <w:r>
         <w:t xml:space="preserve"> objects via the getters (pass by reference). Local copies will be passed via the getter methods.</w:t>
       </w:r>
@@ -6838,7 +7888,21 @@
         <w:rPr>
           <w:i/>
         </w:rPr>
-        <w:t>Assert::AreEqual (... , ...)</w:t>
+        <w:t>Assert::</w:t>
+      </w:r>
+      <w:proofErr w:type="spellStart"/>
+      <w:r>
+        <w:rPr>
+          <w:i/>
+        </w:rPr>
+        <w:t>AreEqual</w:t>
+      </w:r>
+      <w:proofErr w:type="spellEnd"/>
+      <w:r>
+        <w:rPr>
+          <w:i/>
+        </w:rPr>
+        <w:t xml:space="preserve"> (... , ...)</w:t>
       </w:r>
       <w:r>
         <w:t>.</w:t>
@@ -6854,7 +7918,7 @@
       <w:r>
         <w:rPr>
           <w:noProof/>
-          <w:lang w:val="en-US"/>
+          <w:lang w:val="en-SG"/>
         </w:rPr>
         <w:drawing>
           <wp:inline distT="0" distB="0" distL="0" distR="0">
@@ -6937,7 +8001,7 @@
           <w:bottom w:w="15" w:type="dxa"/>
           <w:right w:w="15" w:type="dxa"/>
         </w:tblCellMar>
-        <w:tblLook w:val="04A0" w:firstRow="1" w:lastRow="0" w:firstColumn="1" w:lastColumn="0" w:noHBand="0" w:noVBand="1"/>
+        <w:tblLook w:val="04A0"/>
       </w:tblPr>
       <w:tblGrid>
         <w:gridCol w:w="2215"/>
@@ -7068,9 +8132,11 @@
               <w:pStyle w:val="NoSpacing"/>
               <w:jc w:val="both"/>
             </w:pPr>
+            <w:proofErr w:type="spellStart"/>
             <w:r>
               <w:t>addTask</w:t>
             </w:r>
+            <w:proofErr w:type="spellEnd"/>
           </w:p>
         </w:tc>
         <w:tc>
@@ -7151,9 +8217,11 @@
               <w:pStyle w:val="NoSpacing"/>
               <w:jc w:val="both"/>
             </w:pPr>
+            <w:proofErr w:type="spellStart"/>
             <w:r>
               <w:t>editTask</w:t>
             </w:r>
+            <w:proofErr w:type="spellEnd"/>
           </w:p>
         </w:tc>
         <w:tc>
@@ -7234,9 +8302,11 @@
               <w:pStyle w:val="NoSpacing"/>
               <w:jc w:val="both"/>
             </w:pPr>
+            <w:proofErr w:type="spellStart"/>
             <w:r>
               <w:t>removeTask</w:t>
             </w:r>
+            <w:proofErr w:type="spellEnd"/>
           </w:p>
         </w:tc>
         <w:tc>
@@ -7317,9 +8387,11 @@
               <w:pStyle w:val="NoSpacing"/>
               <w:jc w:val="both"/>
             </w:pPr>
+            <w:proofErr w:type="spellStart"/>
             <w:r>
               <w:t>rescheduleTask</w:t>
             </w:r>
+            <w:proofErr w:type="spellEnd"/>
           </w:p>
         </w:tc>
         <w:tc>
@@ -7400,9 +8472,11 @@
               <w:pStyle w:val="NoSpacing"/>
               <w:jc w:val="both"/>
             </w:pPr>
+            <w:proofErr w:type="spellStart"/>
             <w:r>
               <w:t>undoLastAction</w:t>
             </w:r>
+            <w:proofErr w:type="spellEnd"/>
           </w:p>
         </w:tc>
         <w:tc>
@@ -7483,18 +8557,22 @@
               <w:pStyle w:val="NoSpacing"/>
               <w:jc w:val="both"/>
             </w:pPr>
+            <w:proofErr w:type="spellStart"/>
             <w:r>
               <w:t>specifyDeadline</w:t>
             </w:r>
-          </w:p>
-          <w:p>
-            <w:pPr>
-              <w:pStyle w:val="NoSpacing"/>
-              <w:jc w:val="both"/>
-            </w:pPr>
+            <w:proofErr w:type="spellEnd"/>
+          </w:p>
+          <w:p>
+            <w:pPr>
+              <w:pStyle w:val="NoSpacing"/>
+              <w:jc w:val="both"/>
+            </w:pPr>
+            <w:proofErr w:type="spellStart"/>
             <w:r>
               <w:t>specifyTimedTask</w:t>
             </w:r>
+            <w:proofErr w:type="spellEnd"/>
           </w:p>
         </w:tc>
         <w:tc>
@@ -7575,9 +8653,11 @@
               <w:pStyle w:val="NoSpacing"/>
               <w:jc w:val="both"/>
             </w:pPr>
+            <w:proofErr w:type="spellStart"/>
             <w:r>
               <w:t>clearTasks</w:t>
             </w:r>
+            <w:proofErr w:type="spellEnd"/>
           </w:p>
         </w:tc>
         <w:tc>
@@ -7658,9 +8738,11 @@
               <w:pStyle w:val="NoSpacing"/>
               <w:jc w:val="both"/>
             </w:pPr>
+            <w:proofErr w:type="spellStart"/>
             <w:r>
               <w:t>addToArchive</w:t>
             </w:r>
+            <w:proofErr w:type="spellEnd"/>
           </w:p>
         </w:tc>
         <w:tc>
@@ -7741,9 +8823,11 @@
               <w:pStyle w:val="NoSpacing"/>
               <w:jc w:val="both"/>
             </w:pPr>
+            <w:proofErr w:type="spellStart"/>
             <w:r>
               <w:t>markAsComplete</w:t>
             </w:r>
+            <w:proofErr w:type="spellEnd"/>
           </w:p>
         </w:tc>
         <w:tc>
@@ -7824,9 +8908,11 @@
               <w:pStyle w:val="NoSpacing"/>
               <w:jc w:val="both"/>
             </w:pPr>
+            <w:proofErr w:type="spellStart"/>
             <w:r>
               <w:t>chooseSaveFolder</w:t>
             </w:r>
+            <w:proofErr w:type="spellEnd"/>
           </w:p>
         </w:tc>
         <w:tc>
@@ -7879,8 +8965,13 @@
               <w:jc w:val="both"/>
             </w:pPr>
             <w:r>
-              <w:t>can access it on file-sharing software like Dropbox</w:t>
-            </w:r>
+              <w:t xml:space="preserve">can access it on file-sharing software like </w:t>
+            </w:r>
+            <w:proofErr w:type="spellStart"/>
+            <w:r>
+              <w:t>Dropbox</w:t>
+            </w:r>
+            <w:proofErr w:type="spellEnd"/>
           </w:p>
         </w:tc>
       </w:tr>
@@ -7907,9 +8998,11 @@
               <w:pStyle w:val="NoSpacing"/>
               <w:jc w:val="both"/>
             </w:pPr>
+            <w:proofErr w:type="spellStart"/>
             <w:r>
               <w:t>viewTasks</w:t>
             </w:r>
+            <w:proofErr w:type="spellEnd"/>
           </w:p>
         </w:tc>
         <w:tc>
@@ -7990,9 +9083,11 @@
               <w:pStyle w:val="NoSpacing"/>
               <w:jc w:val="both"/>
             </w:pPr>
+            <w:proofErr w:type="spellStart"/>
             <w:r>
               <w:t>searchTask</w:t>
             </w:r>
+            <w:proofErr w:type="spellEnd"/>
           </w:p>
         </w:tc>
         <w:tc>
@@ -8073,9 +9168,11 @@
               <w:pStyle w:val="NoSpacing"/>
               <w:jc w:val="both"/>
             </w:pPr>
+            <w:proofErr w:type="spellStart"/>
             <w:r>
               <w:t>labelItem</w:t>
             </w:r>
+            <w:proofErr w:type="spellEnd"/>
           </w:p>
         </w:tc>
         <w:tc>
@@ -8156,9 +9253,11 @@
               <w:pStyle w:val="NoSpacing"/>
               <w:jc w:val="both"/>
             </w:pPr>
+            <w:proofErr w:type="spellStart"/>
             <w:r>
               <w:t>addSubTask</w:t>
             </w:r>
+            <w:proofErr w:type="spellEnd"/>
           </w:p>
         </w:tc>
         <w:tc>
@@ -8239,9 +9338,11 @@
               <w:pStyle w:val="NoSpacing"/>
               <w:jc w:val="both"/>
             </w:pPr>
+            <w:proofErr w:type="spellStart"/>
             <w:r>
               <w:t>addDescription</w:t>
             </w:r>
+            <w:proofErr w:type="spellEnd"/>
           </w:p>
         </w:tc>
         <w:tc>
@@ -8322,9 +9423,11 @@
               <w:pStyle w:val="NoSpacing"/>
               <w:jc w:val="both"/>
             </w:pPr>
+            <w:proofErr w:type="spellStart"/>
             <w:r>
               <w:t>assignPriority</w:t>
             </w:r>
+            <w:proofErr w:type="spellEnd"/>
           </w:p>
         </w:tc>
         <w:tc>
@@ -8405,9 +9508,11 @@
               <w:pStyle w:val="NoSpacing"/>
               <w:jc w:val="both"/>
             </w:pPr>
+            <w:proofErr w:type="spellStart"/>
             <w:r>
               <w:t>recurringTasks</w:t>
             </w:r>
+            <w:proofErr w:type="spellEnd"/>
           </w:p>
           <w:p>
             <w:pPr>
@@ -8492,7 +9597,7 @@
           <w:bottom w:w="15" w:type="dxa"/>
           <w:right w:w="15" w:type="dxa"/>
         </w:tblCellMar>
-        <w:tblLook w:val="04A0" w:firstRow="1" w:lastRow="0" w:firstColumn="1" w:lastColumn="0" w:noHBand="0" w:noVBand="1"/>
+        <w:tblLook w:val="04A0"/>
       </w:tblPr>
       <w:tblGrid>
         <w:gridCol w:w="2215"/>
@@ -8623,9 +9728,11 @@
               <w:pStyle w:val="NoSpacing"/>
               <w:jc w:val="both"/>
             </w:pPr>
+            <w:proofErr w:type="spellStart"/>
             <w:r>
               <w:t>executeHotKey</w:t>
             </w:r>
+            <w:proofErr w:type="spellEnd"/>
           </w:p>
         </w:tc>
         <w:tc>
@@ -8706,9 +9813,11 @@
               <w:pStyle w:val="NoSpacing"/>
               <w:jc w:val="both"/>
             </w:pPr>
+            <w:proofErr w:type="spellStart"/>
             <w:r>
               <w:t>notifyClash</w:t>
             </w:r>
+            <w:proofErr w:type="spellEnd"/>
           </w:p>
         </w:tc>
         <w:tc>
@@ -8789,9 +9898,11 @@
               <w:pStyle w:val="NoSpacing"/>
               <w:jc w:val="both"/>
             </w:pPr>
+            <w:proofErr w:type="spellStart"/>
             <w:r>
               <w:t>changeView</w:t>
             </w:r>
+            <w:proofErr w:type="spellEnd"/>
           </w:p>
         </w:tc>
         <w:tc>
@@ -8817,7 +9928,15 @@
               <w:jc w:val="both"/>
             </w:pPr>
             <w:r>
-              <w:t>can filter my tasks in views which i want to see (e.g. category, date, priority etc)</w:t>
+              <w:t xml:space="preserve">can filter my tasks in views which </w:t>
+            </w:r>
+            <w:proofErr w:type="spellStart"/>
+            <w:r>
+              <w:t>i</w:t>
+            </w:r>
+            <w:proofErr w:type="spellEnd"/>
+            <w:r>
+              <w:t xml:space="preserve"> want to see (e.g. category, date, priority etc)</w:t>
             </w:r>
           </w:p>
         </w:tc>
@@ -8872,10 +9991,12 @@
               <w:pStyle w:val="NoSpacing"/>
               <w:jc w:val="both"/>
             </w:pPr>
+            <w:proofErr w:type="spellStart"/>
             <w:r>
               <w:lastRenderedPageBreak/>
               <w:t>setReminder</w:t>
             </w:r>
+            <w:proofErr w:type="spellEnd"/>
           </w:p>
         </w:tc>
         <w:tc>
@@ -8956,9 +10077,11 @@
               <w:pStyle w:val="NoSpacing"/>
               <w:jc w:val="both"/>
             </w:pPr>
+            <w:proofErr w:type="spellStart"/>
             <w:r>
               <w:t>viewFreeTime</w:t>
             </w:r>
+            <w:proofErr w:type="spellEnd"/>
           </w:p>
         </w:tc>
         <w:tc>
@@ -9039,9 +10162,11 @@
               <w:pStyle w:val="NoSpacing"/>
               <w:jc w:val="both"/>
             </w:pPr>
+            <w:proofErr w:type="spellStart"/>
             <w:r>
               <w:t>viewHelp</w:t>
             </w:r>
+            <w:proofErr w:type="spellEnd"/>
           </w:p>
         </w:tc>
         <w:tc>
@@ -9140,11 +10265,19 @@
           <w:lang w:val="en-SG"/>
         </w:rPr>
       </w:pPr>
-      <w:r>
-        <w:rPr>
-          <w:lang w:val="en-SG"/>
-        </w:rPr>
-        <w:t>iPlanner will work on a desktop or laptop without network or Internet connection. It is not a mobile application or cloud-based application.</w:t>
+      <w:proofErr w:type="spellStart"/>
+      <w:r>
+        <w:rPr>
+          <w:lang w:val="en-SG"/>
+        </w:rPr>
+        <w:t>iPlanner</w:t>
+      </w:r>
+      <w:proofErr w:type="spellEnd"/>
+      <w:r>
+        <w:rPr>
+          <w:lang w:val="en-SG"/>
+        </w:rPr>
+        <w:t xml:space="preserve"> will work on a desktop or laptop without network or Internet connection. It is not a mobile application or cloud-based application.</w:t>
       </w:r>
     </w:p>
     <w:p>
@@ -9163,11 +10296,19 @@
           <w:lang w:val="en-SG"/>
         </w:rPr>
       </w:pPr>
-      <w:r>
-        <w:rPr>
-          <w:lang w:val="en-SG"/>
-        </w:rPr>
-        <w:t>iPlanner will work on Windows 7 or Windows Vista OS, and on both 32 bit and 64 bit personal computers.</w:t>
+      <w:proofErr w:type="spellStart"/>
+      <w:r>
+        <w:rPr>
+          <w:lang w:val="en-SG"/>
+        </w:rPr>
+        <w:t>iPlanner</w:t>
+      </w:r>
+      <w:proofErr w:type="spellEnd"/>
+      <w:r>
+        <w:rPr>
+          <w:lang w:val="en-SG"/>
+        </w:rPr>
+        <w:t xml:space="preserve"> will work on Windows 7 or Windows Vista OS, and on both 32 bit and 64 bit personal computers.</w:t>
       </w:r>
     </w:p>
     <w:p>
@@ -9186,12 +10327,14 @@
           <w:lang w:val="en-SG"/>
         </w:rPr>
       </w:pPr>
+      <w:proofErr w:type="spellStart"/>
       <w:r>
         <w:rPr>
           <w:lang w:val="en-SG"/>
         </w:rPr>
         <w:t>iPlanner</w:t>
       </w:r>
+      <w:proofErr w:type="spellEnd"/>
       <w:r>
         <w:rPr>
           <w:lang w:val="en-SG"/>
@@ -9263,12 +10406,14 @@
           <w:lang w:val="en-SG"/>
         </w:rPr>
       </w:pPr>
+      <w:proofErr w:type="spellStart"/>
       <w:r>
         <w:rPr>
           <w:lang w:val="en-SG"/>
         </w:rPr>
         <w:t>iPlanner</w:t>
       </w:r>
+      <w:proofErr w:type="spellEnd"/>
       <w:r>
         <w:rPr>
           <w:lang w:val="en-SG"/>
@@ -9360,7 +10505,21 @@
         <w:rPr>
           <w:lang w:val="en-SG"/>
         </w:rPr>
-        <w:t>Most of the iPlanner will follow the object-oriented programming paradigm.</w:t>
+        <w:t xml:space="preserve">Most of the </w:t>
+      </w:r>
+      <w:proofErr w:type="spellStart"/>
+      <w:r>
+        <w:rPr>
+          <w:lang w:val="en-SG"/>
+        </w:rPr>
+        <w:t>iPlanner</w:t>
+      </w:r>
+      <w:proofErr w:type="spellEnd"/>
+      <w:r>
+        <w:rPr>
+          <w:lang w:val="en-SG"/>
+        </w:rPr>
+        <w:t xml:space="preserve"> will follow the object-oriented programming paradigm.</w:t>
       </w:r>
     </w:p>
     <w:p>
@@ -9396,7 +10555,7 @@
           <w:bottom w:w="15" w:type="dxa"/>
           <w:right w:w="15" w:type="dxa"/>
         </w:tblCellMar>
-        <w:tblLook w:val="04A0" w:firstRow="1" w:lastRow="0" w:firstColumn="1" w:lastColumn="0" w:noHBand="0" w:noVBand="1"/>
+        <w:tblLook w:val="04A0"/>
       </w:tblPr>
       <w:tblGrid>
         <w:gridCol w:w="9202"/>
@@ -9463,7 +10622,23 @@
                 <w:b/>
                 <w:u w:val="single"/>
               </w:rPr>
-              <w:t xml:space="preserve">Lee Joon Fai </w:t>
+              <w:t xml:space="preserve">Lee </w:t>
+            </w:r>
+            <w:proofErr w:type="spellStart"/>
+            <w:r>
+              <w:rPr>
+                <w:b/>
+                <w:u w:val="single"/>
+              </w:rPr>
+              <w:t>Joon</w:t>
+            </w:r>
+            <w:proofErr w:type="spellEnd"/>
+            <w:r>
+              <w:rPr>
+                <w:b/>
+                <w:u w:val="single"/>
+              </w:rPr>
+              <w:t xml:space="preserve"> Fai </w:t>
             </w:r>
           </w:p>
           <w:p>
@@ -9497,7 +10672,15 @@
               <w:jc w:val="both"/>
             </w:pPr>
             <w:r>
-              <w:t>Easy syncing between smartphone app and desktop interface</w:t>
+              <w:t xml:space="preserve">Easy syncing between </w:t>
+            </w:r>
+            <w:proofErr w:type="spellStart"/>
+            <w:r>
+              <w:t>smartphone</w:t>
+            </w:r>
+            <w:proofErr w:type="spellEnd"/>
+            <w:r>
+              <w:t xml:space="preserve"> app and desktop interface</w:t>
             </w:r>
           </w:p>
           <w:p>
@@ -9614,7 +10797,15 @@
               <w:jc w:val="both"/>
             </w:pPr>
             <w:r>
-              <w:t>Easy undo-ing of accidental actions</w:t>
+              <w:t>Easy undo-</w:t>
+            </w:r>
+            <w:proofErr w:type="spellStart"/>
+            <w:r>
+              <w:t>ing</w:t>
+            </w:r>
+            <w:proofErr w:type="spellEnd"/>
+            <w:r>
+              <w:t xml:space="preserve"> of accidental actions</w:t>
             </w:r>
           </w:p>
           <w:p>
@@ -9744,6 +10935,7 @@
             <w:r>
               <w:tab/>
             </w:r>
+            <w:proofErr w:type="spellStart"/>
             <w:r>
               <w:rPr>
                 <w:b/>
@@ -9751,6 +10943,7 @@
               </w:rPr>
               <w:t>wunderlist</w:t>
             </w:r>
+            <w:proofErr w:type="spellEnd"/>
           </w:p>
           <w:p>
             <w:pPr>
@@ -9809,7 +11002,23 @@
               <w:jc w:val="both"/>
             </w:pPr>
             <w:r>
-              <w:t>It is easy to post on facebook immediately since it is connected to facebook account.</w:t>
+              <w:t xml:space="preserve">It is easy to post on </w:t>
+            </w:r>
+            <w:proofErr w:type="spellStart"/>
+            <w:r>
+              <w:t>facebook</w:t>
+            </w:r>
+            <w:proofErr w:type="spellEnd"/>
+            <w:r>
+              <w:t xml:space="preserve"> immediately since it is connected to </w:t>
+            </w:r>
+            <w:proofErr w:type="spellStart"/>
+            <w:r>
+              <w:t>facebook</w:t>
+            </w:r>
+            <w:proofErr w:type="spellEnd"/>
+            <w:r>
+              <w:t xml:space="preserve"> account.</w:t>
             </w:r>
           </w:p>
           <w:p>
@@ -10101,8 +11310,17 @@
                 <w:b/>
                 <w:u w:val="single"/>
               </w:rPr>
-              <w:t>Ng Chon Beng</w:t>
-            </w:r>
+              <w:t xml:space="preserve">Ng Chon </w:t>
+            </w:r>
+            <w:proofErr w:type="spellStart"/>
+            <w:r>
+              <w:rPr>
+                <w:b/>
+                <w:u w:val="single"/>
+              </w:rPr>
+              <w:t>Beng</w:t>
+            </w:r>
+            <w:proofErr w:type="spellEnd"/>
           </w:p>
           <w:p>
             <w:pPr>
@@ -10436,13 +11654,47 @@
               </w:rPr>
               <w:tab/>
             </w:r>
+            <w:proofErr w:type="spellStart"/>
             <w:r>
               <w:rPr>
                 <w:b/>
                 <w:u w:val="single"/>
               </w:rPr>
-              <w:t>Shri Kishen Rajendran</w:t>
-            </w:r>
+              <w:t>Shri</w:t>
+            </w:r>
+            <w:proofErr w:type="spellEnd"/>
+            <w:r>
+              <w:rPr>
+                <w:b/>
+                <w:u w:val="single"/>
+              </w:rPr>
+              <w:t xml:space="preserve"> </w:t>
+            </w:r>
+            <w:proofErr w:type="spellStart"/>
+            <w:r>
+              <w:rPr>
+                <w:b/>
+                <w:u w:val="single"/>
+              </w:rPr>
+              <w:t>Kishen</w:t>
+            </w:r>
+            <w:proofErr w:type="spellEnd"/>
+            <w:r>
+              <w:rPr>
+                <w:b/>
+                <w:u w:val="single"/>
+              </w:rPr>
+              <w:t xml:space="preserve"> </w:t>
+            </w:r>
+            <w:proofErr w:type="spellStart"/>
+            <w:r>
+              <w:rPr>
+                <w:b/>
+                <w:u w:val="single"/>
+              </w:rPr>
+              <w:t>Rajendran</w:t>
+            </w:r>
+            <w:proofErr w:type="spellEnd"/>
           </w:p>
           <w:p>
             <w:pPr>
@@ -10540,7 +11792,15 @@
               <w:jc w:val="both"/>
             </w:pPr>
             <w:r>
-              <w:t>User is allowed to sync other calendar(.ics) files.</w:t>
+              <w:t>User is allowed to sync other calendar(.</w:t>
+            </w:r>
+            <w:proofErr w:type="spellStart"/>
+            <w:r>
+              <w:t>ics</w:t>
+            </w:r>
+            <w:proofErr w:type="spellEnd"/>
+            <w:r>
+              <w:t>) files.</w:t>
             </w:r>
           </w:p>
           <w:p>
@@ -10695,6 +11955,7 @@
               </w:rPr>
               <w:tab/>
             </w:r>
+            <w:proofErr w:type="spellStart"/>
             <w:r>
               <w:rPr>
                 <w:b/>
@@ -10702,6 +11963,7 @@
               </w:rPr>
               <w:t>ColorNote</w:t>
             </w:r>
+            <w:proofErr w:type="spellEnd"/>
           </w:p>
           <w:p>
             <w:pPr>
@@ -10729,7 +11991,39 @@
                 <w:b/>
                 <w:u w:val="single"/>
               </w:rPr>
-              <w:t xml:space="preserve">Andy Soh Wei Zhi </w:t>
+              <w:t xml:space="preserve">Andy </w:t>
+            </w:r>
+            <w:proofErr w:type="spellStart"/>
+            <w:r>
+              <w:rPr>
+                <w:b/>
+                <w:u w:val="single"/>
+              </w:rPr>
+              <w:t>Soh</w:t>
+            </w:r>
+            <w:proofErr w:type="spellEnd"/>
+            <w:r>
+              <w:rPr>
+                <w:b/>
+                <w:u w:val="single"/>
+              </w:rPr>
+              <w:t xml:space="preserve"> Wei </w:t>
+            </w:r>
+            <w:proofErr w:type="spellStart"/>
+            <w:r>
+              <w:rPr>
+                <w:b/>
+                <w:u w:val="single"/>
+              </w:rPr>
+              <w:t>Zhi</w:t>
+            </w:r>
+            <w:proofErr w:type="spellEnd"/>
+            <w:r>
+              <w:rPr>
+                <w:b/>
+                <w:u w:val="single"/>
+              </w:rPr>
+              <w:t xml:space="preserve"> </w:t>
             </w:r>
           </w:p>
           <w:p>
@@ -10941,7 +12235,15 @@
               <w:jc w:val="both"/>
             </w:pPr>
             <w:r>
-              <w:t>Only platform supported is Android (no iOS or PC).</w:t>
+              <w:t xml:space="preserve">Only platform supported is Android (no </w:t>
+            </w:r>
+            <w:proofErr w:type="spellStart"/>
+            <w:r>
+              <w:t>iOS</w:t>
+            </w:r>
+            <w:proofErr w:type="spellEnd"/>
+            <w:r>
+              <w:t xml:space="preserve"> or PC).</w:t>
             </w:r>
           </w:p>
           <w:p>
@@ -11014,7 +12316,7 @@
 </file>
 
 <file path=word/endnotes.xml><?xml version="1.0" encoding="utf-8"?>
-<w:endnotes xmlns:wpc="http://schemas.microsoft.com/office/word/2010/wordprocessingCanvas" xmlns:mc="http://schemas.openxmlformats.org/markup-compatibility/2006" xmlns:o="urn:schemas-microsoft-com:office:office" xmlns:r="http://schemas.openxmlformats.org/officeDocument/2006/relationships" xmlns:m="http://schemas.openxmlformats.org/officeDocument/2006/math" xmlns:v="urn:schemas-microsoft-com:vml" xmlns:wp14="http://schemas.microsoft.com/office/word/2010/wordprocessingDrawing" xmlns:wp="http://schemas.openxmlformats.org/drawingml/2006/wordprocessingDrawing" xmlns:w10="urn:schemas-microsoft-com:office:word" xmlns:w="http://schemas.openxmlformats.org/wordprocessingml/2006/main" xmlns:w14="http://schemas.microsoft.com/office/word/2010/wordml" xmlns:w15="http://schemas.microsoft.com/office/word/2012/wordml" xmlns:wpg="http://schemas.microsoft.com/office/word/2010/wordprocessingGroup" xmlns:wpi="http://schemas.microsoft.com/office/word/2010/wordprocessingInk" xmlns:wne="http://schemas.microsoft.com/office/word/2006/wordml" xmlns:wps="http://schemas.microsoft.com/office/word/2010/wordprocessingShape" mc:Ignorable="w14 w15 wp14">
+<w:endnotes xmlns:ve="http://schemas.openxmlformats.org/markup-compatibility/2006" xmlns:o="urn:schemas-microsoft-com:office:office" xmlns:r="http://schemas.openxmlformats.org/officeDocument/2006/relationships" xmlns:m="http://schemas.openxmlformats.org/officeDocument/2006/math" xmlns:v="urn:schemas-microsoft-com:vml" xmlns:wp="http://schemas.openxmlformats.org/drawingml/2006/wordprocessingDrawing" xmlns:w10="urn:schemas-microsoft-com:office:word" xmlns:w="http://schemas.openxmlformats.org/wordprocessingml/2006/main" xmlns:wne="http://schemas.microsoft.com/office/word/2006/wordml">
   <w:endnote w:type="separator" w:id="-1">
     <w:p>
       <w:pPr>
@@ -11039,7 +12341,7 @@
 </file>
 
 <file path=word/footer1.xml><?xml version="1.0" encoding="utf-8"?>
-<w:ftr xmlns:wpc="http://schemas.microsoft.com/office/word/2010/wordprocessingCanvas" xmlns:mc="http://schemas.openxmlformats.org/markup-compatibility/2006" xmlns:o="urn:schemas-microsoft-com:office:office" xmlns:r="http://schemas.openxmlformats.org/officeDocument/2006/relationships" xmlns:m="http://schemas.openxmlformats.org/officeDocument/2006/math" xmlns:v="urn:schemas-microsoft-com:vml" xmlns:wp14="http://schemas.microsoft.com/office/word/2010/wordprocessingDrawing" xmlns:wp="http://schemas.openxmlformats.org/drawingml/2006/wordprocessingDrawing" xmlns:w10="urn:schemas-microsoft-com:office:word" xmlns:w="http://schemas.openxmlformats.org/wordprocessingml/2006/main" xmlns:w14="http://schemas.microsoft.com/office/word/2010/wordml" xmlns:w15="http://schemas.microsoft.com/office/word/2012/wordml" xmlns:wpg="http://schemas.microsoft.com/office/word/2010/wordprocessingGroup" xmlns:wpi="http://schemas.microsoft.com/office/word/2010/wordprocessingInk" xmlns:wne="http://schemas.microsoft.com/office/word/2006/wordml" xmlns:wps="http://schemas.microsoft.com/office/word/2010/wordprocessingShape" mc:Ignorable="w14 w15 wp14">
+<w:ftr xmlns:ve="http://schemas.openxmlformats.org/markup-compatibility/2006" xmlns:o="urn:schemas-microsoft-com:office:office" xmlns:r="http://schemas.openxmlformats.org/officeDocument/2006/relationships" xmlns:m="http://schemas.openxmlformats.org/officeDocument/2006/math" xmlns:v="urn:schemas-microsoft-com:vml" xmlns:wp="http://schemas.openxmlformats.org/drawingml/2006/wordprocessingDrawing" xmlns:w10="urn:schemas-microsoft-com:office:word" xmlns:w="http://schemas.openxmlformats.org/wordprocessingml/2006/main" xmlns:wne="http://schemas.microsoft.com/office/word/2006/wordml">
   <w:sdt>
     <w:sdtPr>
       <w:id w:val="1689484649"/>
@@ -11086,7 +12388,7 @@
             <w:noProof/>
             <w:sz w:val="20"/>
           </w:rPr>
-          <w:t>8</w:t>
+          <w:t>11</w:t>
         </w:r>
         <w:r>
           <w:rPr>
@@ -11116,7 +12418,7 @@
 </file>
 
 <file path=word/footnotes.xml><?xml version="1.0" encoding="utf-8"?>
-<w:footnotes xmlns:wpc="http://schemas.microsoft.com/office/word/2010/wordprocessingCanvas" xmlns:mc="http://schemas.openxmlformats.org/markup-compatibility/2006" xmlns:o="urn:schemas-microsoft-com:office:office" xmlns:r="http://schemas.openxmlformats.org/officeDocument/2006/relationships" xmlns:m="http://schemas.openxmlformats.org/officeDocument/2006/math" xmlns:v="urn:schemas-microsoft-com:vml" xmlns:wp14="http://schemas.microsoft.com/office/word/2010/wordprocessingDrawing" xmlns:wp="http://schemas.openxmlformats.org/drawingml/2006/wordprocessingDrawing" xmlns:w10="urn:schemas-microsoft-com:office:word" xmlns:w="http://schemas.openxmlformats.org/wordprocessingml/2006/main" xmlns:w14="http://schemas.microsoft.com/office/word/2010/wordml" xmlns:w15="http://schemas.microsoft.com/office/word/2012/wordml" xmlns:wpg="http://schemas.microsoft.com/office/word/2010/wordprocessingGroup" xmlns:wpi="http://schemas.microsoft.com/office/word/2010/wordprocessingInk" xmlns:wne="http://schemas.microsoft.com/office/word/2006/wordml" xmlns:wps="http://schemas.microsoft.com/office/word/2010/wordprocessingShape" mc:Ignorable="w14 w15 wp14">
+<w:footnotes xmlns:ve="http://schemas.openxmlformats.org/markup-compatibility/2006" xmlns:o="urn:schemas-microsoft-com:office:office" xmlns:r="http://schemas.openxmlformats.org/officeDocument/2006/relationships" xmlns:m="http://schemas.openxmlformats.org/officeDocument/2006/math" xmlns:v="urn:schemas-microsoft-com:vml" xmlns:wp="http://schemas.openxmlformats.org/drawingml/2006/wordprocessingDrawing" xmlns:w10="urn:schemas-microsoft-com:office:word" xmlns:w="http://schemas.openxmlformats.org/wordprocessingml/2006/main" xmlns:wne="http://schemas.microsoft.com/office/word/2006/wordml">
   <w:footnote w:type="separator" w:id="-1">
     <w:p>
       <w:pPr>
@@ -11141,7 +12443,7 @@
 </file>
 
 <file path=word/header1.xml><?xml version="1.0" encoding="utf-8"?>
-<w:hdr xmlns:wpc="http://schemas.microsoft.com/office/word/2010/wordprocessingCanvas" xmlns:mc="http://schemas.openxmlformats.org/markup-compatibility/2006" xmlns:o="urn:schemas-microsoft-com:office:office" xmlns:r="http://schemas.openxmlformats.org/officeDocument/2006/relationships" xmlns:m="http://schemas.openxmlformats.org/officeDocument/2006/math" xmlns:v="urn:schemas-microsoft-com:vml" xmlns:wp14="http://schemas.microsoft.com/office/word/2010/wordprocessingDrawing" xmlns:wp="http://schemas.openxmlformats.org/drawingml/2006/wordprocessingDrawing" xmlns:w10="urn:schemas-microsoft-com:office:word" xmlns:w="http://schemas.openxmlformats.org/wordprocessingml/2006/main" xmlns:w14="http://schemas.microsoft.com/office/word/2010/wordml" xmlns:w15="http://schemas.microsoft.com/office/word/2012/wordml" xmlns:wpg="http://schemas.microsoft.com/office/word/2010/wordprocessingGroup" xmlns:wpi="http://schemas.microsoft.com/office/word/2010/wordprocessingInk" xmlns:wne="http://schemas.microsoft.com/office/word/2006/wordml" xmlns:wps="http://schemas.microsoft.com/office/word/2010/wordprocessingShape" mc:Ignorable="w14 w15 wp14">
+<w:hdr xmlns:ve="http://schemas.openxmlformats.org/markup-compatibility/2006" xmlns:o="urn:schemas-microsoft-com:office:office" xmlns:r="http://schemas.openxmlformats.org/officeDocument/2006/relationships" xmlns:m="http://schemas.openxmlformats.org/officeDocument/2006/math" xmlns:v="urn:schemas-microsoft-com:vml" xmlns:wp="http://schemas.openxmlformats.org/drawingml/2006/wordprocessingDrawing" xmlns:w10="urn:schemas-microsoft-com:office:word" xmlns:w="http://schemas.openxmlformats.org/wordprocessingml/2006/main" xmlns:wne="http://schemas.microsoft.com/office/word/2006/wordml">
   <w:p>
     <w:pPr>
       <w:pStyle w:val="Header"/>
@@ -11165,7 +12467,7 @@
 </file>
 
 <file path=word/numbering.xml><?xml version="1.0" encoding="utf-8"?>
-<w:numbering xmlns:wpc="http://schemas.microsoft.com/office/word/2010/wordprocessingCanvas" xmlns:mc="http://schemas.openxmlformats.org/markup-compatibility/2006" xmlns:o="urn:schemas-microsoft-com:office:office" xmlns:r="http://schemas.openxmlformats.org/officeDocument/2006/relationships" xmlns:m="http://schemas.openxmlformats.org/officeDocument/2006/math" xmlns:v="urn:schemas-microsoft-com:vml" xmlns:wp14="http://schemas.microsoft.com/office/word/2010/wordprocessingDrawing" xmlns:wp="http://schemas.openxmlformats.org/drawingml/2006/wordprocessingDrawing" xmlns:w10="urn:schemas-microsoft-com:office:word" xmlns:w="http://schemas.openxmlformats.org/wordprocessingml/2006/main" xmlns:w14="http://schemas.microsoft.com/office/word/2010/wordml" xmlns:w15="http://schemas.microsoft.com/office/word/2012/wordml" xmlns:wpg="http://schemas.microsoft.com/office/word/2010/wordprocessingGroup" xmlns:wpi="http://schemas.microsoft.com/office/word/2010/wordprocessingInk" xmlns:wne="http://schemas.microsoft.com/office/word/2006/wordml" xmlns:wps="http://schemas.microsoft.com/office/word/2010/wordprocessingShape" mc:Ignorable="w14 w15 wp14">
+<w:numbering xmlns:ve="http://schemas.openxmlformats.org/markup-compatibility/2006" xmlns:o="urn:schemas-microsoft-com:office:office" xmlns:r="http://schemas.openxmlformats.org/officeDocument/2006/relationships" xmlns:m="http://schemas.openxmlformats.org/officeDocument/2006/math" xmlns:v="urn:schemas-microsoft-com:vml" xmlns:wp="http://schemas.openxmlformats.org/drawingml/2006/wordprocessingDrawing" xmlns:w10="urn:schemas-microsoft-com:office:word" xmlns:w="http://schemas.openxmlformats.org/wordprocessingml/2006/main" xmlns:wne="http://schemas.microsoft.com/office/word/2006/wordml">
   <w:abstractNum w:abstractNumId="0">
     <w:nsid w:val="02C8542D"/>
     <w:multiLevelType w:val="multilevel"/>
@@ -14326,7 +15628,7 @@
 </file>
 
 <file path=word/styles.xml><?xml version="1.0" encoding="utf-8"?>
-<w:styles xmlns:mc="http://schemas.openxmlformats.org/markup-compatibility/2006" xmlns:r="http://schemas.openxmlformats.org/officeDocument/2006/relationships" xmlns:w="http://schemas.openxmlformats.org/wordprocessingml/2006/main" xmlns:w14="http://schemas.microsoft.com/office/word/2010/wordml" xmlns:w15="http://schemas.microsoft.com/office/word/2012/wordml" mc:Ignorable="w14 w15">
+<w:styles xmlns:r="http://schemas.openxmlformats.org/officeDocument/2006/relationships" xmlns:w="http://schemas.openxmlformats.org/wordprocessingml/2006/main">
   <w:docDefaults>
     <w:rPrDefault>
       <w:rPr>
@@ -14342,378 +15644,144 @@
       </w:pPr>
     </w:pPrDefault>
   </w:docDefaults>
-  <w:latentStyles w:defLockedState="0" w:defUIPriority="99" w:defSemiHidden="0" w:defUnhideWhenUsed="0" w:defQFormat="0" w:count="371">
-    <w:lsdException w:name="Normal" w:uiPriority="0" w:qFormat="1"/>
-    <w:lsdException w:name="heading 1" w:uiPriority="9" w:qFormat="1"/>
-    <w:lsdException w:name="heading 2" w:semiHidden="1" w:uiPriority="9" w:unhideWhenUsed="1" w:qFormat="1"/>
-    <w:lsdException w:name="heading 3" w:semiHidden="1" w:uiPriority="9" w:unhideWhenUsed="1" w:qFormat="1"/>
-    <w:lsdException w:name="heading 4" w:semiHidden="1" w:uiPriority="9" w:unhideWhenUsed="1" w:qFormat="1"/>
-    <w:lsdException w:name="heading 5" w:semiHidden="1" w:uiPriority="9" w:unhideWhenUsed="1" w:qFormat="1"/>
-    <w:lsdException w:name="heading 6" w:semiHidden="1" w:uiPriority="9" w:unhideWhenUsed="1" w:qFormat="1"/>
-    <w:lsdException w:name="heading 7" w:semiHidden="1" w:uiPriority="9" w:unhideWhenUsed="1" w:qFormat="1"/>
-    <w:lsdException w:name="heading 8" w:semiHidden="1" w:uiPriority="9" w:unhideWhenUsed="1" w:qFormat="1"/>
-    <w:lsdException w:name="heading 9" w:semiHidden="1" w:uiPriority="9" w:unhideWhenUsed="1" w:qFormat="1"/>
-    <w:lsdException w:name="index 1" w:semiHidden="1" w:unhideWhenUsed="1"/>
-    <w:lsdException w:name="index 2" w:semiHidden="1" w:unhideWhenUsed="1"/>
-    <w:lsdException w:name="index 3" w:semiHidden="1" w:unhideWhenUsed="1"/>
-    <w:lsdException w:name="index 4" w:semiHidden="1" w:unhideWhenUsed="1"/>
-    <w:lsdException w:name="index 5" w:semiHidden="1" w:unhideWhenUsed="1"/>
-    <w:lsdException w:name="index 6" w:semiHidden="1" w:unhideWhenUsed="1"/>
-    <w:lsdException w:name="index 7" w:semiHidden="1" w:unhideWhenUsed="1"/>
-    <w:lsdException w:name="index 8" w:semiHidden="1" w:unhideWhenUsed="1"/>
-    <w:lsdException w:name="index 9" w:semiHidden="1" w:unhideWhenUsed="1"/>
-    <w:lsdException w:name="toc 1" w:semiHidden="1" w:uiPriority="39" w:unhideWhenUsed="1"/>
-    <w:lsdException w:name="toc 2" w:semiHidden="1" w:uiPriority="39" w:unhideWhenUsed="1"/>
-    <w:lsdException w:name="toc 3" w:semiHidden="1" w:uiPriority="39" w:unhideWhenUsed="1"/>
-    <w:lsdException w:name="toc 4" w:semiHidden="1" w:uiPriority="39" w:unhideWhenUsed="1"/>
-    <w:lsdException w:name="toc 5" w:semiHidden="1" w:uiPriority="39" w:unhideWhenUsed="1"/>
-    <w:lsdException w:name="toc 6" w:semiHidden="1" w:uiPriority="39" w:unhideWhenUsed="1"/>
-    <w:lsdException w:name="toc 7" w:semiHidden="1" w:uiPriority="39" w:unhideWhenUsed="1"/>
-    <w:lsdException w:name="toc 8" w:semiHidden="1" w:uiPriority="39" w:unhideWhenUsed="1"/>
-    <w:lsdException w:name="toc 9" w:semiHidden="1" w:uiPriority="39" w:unhideWhenUsed="1"/>
-    <w:lsdException w:name="Normal Indent" w:semiHidden="1" w:unhideWhenUsed="1"/>
-    <w:lsdException w:name="footnote text" w:semiHidden="1" w:unhideWhenUsed="1"/>
-    <w:lsdException w:name="annotation text" w:semiHidden="1" w:unhideWhenUsed="1"/>
-    <w:lsdException w:name="header" w:semiHidden="1" w:unhideWhenUsed="1"/>
-    <w:lsdException w:name="footer" w:semiHidden="1" w:unhideWhenUsed="1"/>
-    <w:lsdException w:name="index heading" w:semiHidden="1" w:unhideWhenUsed="1"/>
-    <w:lsdException w:name="caption" w:semiHidden="1" w:uiPriority="35" w:unhideWhenUsed="1" w:qFormat="1"/>
-    <w:lsdException w:name="table of figures" w:semiHidden="1" w:unhideWhenUsed="1"/>
-    <w:lsdException w:name="envelope address" w:semiHidden="1" w:unhideWhenUsed="1"/>
-    <w:lsdException w:name="envelope return" w:semiHidden="1" w:unhideWhenUsed="1"/>
-    <w:lsdException w:name="footnote reference" w:semiHidden="1" w:unhideWhenUsed="1"/>
-    <w:lsdException w:name="annotation reference" w:semiHidden="1" w:unhideWhenUsed="1"/>
-    <w:lsdException w:name="line number" w:semiHidden="1" w:unhideWhenUsed="1"/>
-    <w:lsdException w:name="page number" w:semiHidden="1" w:unhideWhenUsed="1"/>
-    <w:lsdException w:name="endnote reference" w:semiHidden="1" w:unhideWhenUsed="1"/>
-    <w:lsdException w:name="endnote text" w:semiHidden="1" w:unhideWhenUsed="1"/>
-    <w:lsdException w:name="table of authorities" w:semiHidden="1" w:unhideWhenUsed="1"/>
-    <w:lsdException w:name="macro" w:semiHidden="1" w:unhideWhenUsed="1"/>
-    <w:lsdException w:name="toa heading" w:semiHidden="1" w:unhideWhenUsed="1"/>
-    <w:lsdException w:name="List" w:semiHidden="1" w:unhideWhenUsed="1"/>
-    <w:lsdException w:name="List Bullet" w:semiHidden="1" w:unhideWhenUsed="1"/>
-    <w:lsdException w:name="List Number" w:semiHidden="1" w:unhideWhenUsed="1"/>
-    <w:lsdException w:name="List 2" w:semiHidden="1" w:unhideWhenUsed="1"/>
-    <w:lsdException w:name="List 3" w:semiHidden="1" w:unhideWhenUsed="1"/>
-    <w:lsdException w:name="List 4" w:semiHidden="1" w:unhideWhenUsed="1"/>
-    <w:lsdException w:name="List 5" w:semiHidden="1" w:unhideWhenUsed="1"/>
-    <w:lsdException w:name="List Bullet 2" w:semiHidden="1" w:unhideWhenUsed="1"/>
-    <w:lsdException w:name="List Bullet 3" w:semiHidden="1" w:unhideWhenUsed="1"/>
-    <w:lsdException w:name="List Bullet 4" w:semiHidden="1" w:unhideWhenUsed="1"/>
-    <w:lsdException w:name="List Bullet 5" w:semiHidden="1" w:unhideWhenUsed="1"/>
-    <w:lsdException w:name="List Number 2" w:semiHidden="1" w:unhideWhenUsed="1"/>
-    <w:lsdException w:name="List Number 3" w:semiHidden="1" w:unhideWhenUsed="1"/>
-    <w:lsdException w:name="List Number 4" w:semiHidden="1" w:unhideWhenUsed="1"/>
-    <w:lsdException w:name="List Number 5" w:semiHidden="1" w:unhideWhenUsed="1"/>
-    <w:lsdException w:name="Title" w:uiPriority="10" w:qFormat="1"/>
-    <w:lsdException w:name="Closing" w:semiHidden="1" w:unhideWhenUsed="1"/>
-    <w:lsdException w:name="Signature" w:semiHidden="1" w:unhideWhenUsed="1"/>
-    <w:lsdException w:name="Default Paragraph Font" w:semiHidden="1" w:uiPriority="1" w:unhideWhenUsed="1"/>
-    <w:lsdException w:name="Body Text" w:semiHidden="1" w:unhideWhenUsed="1"/>
-    <w:lsdException w:name="Body Text Indent" w:semiHidden="1" w:unhideWhenUsed="1"/>
-    <w:lsdException w:name="List Continue" w:semiHidden="1" w:unhideWhenUsed="1"/>
-    <w:lsdException w:name="List Continue 2" w:semiHidden="1" w:unhideWhenUsed="1"/>
-    <w:lsdException w:name="List Continue 3" w:semiHidden="1" w:unhideWhenUsed="1"/>
-    <w:lsdException w:name="List Continue 4" w:semiHidden="1" w:unhideWhenUsed="1"/>
-    <w:lsdException w:name="List Continue 5" w:semiHidden="1" w:unhideWhenUsed="1"/>
-    <w:lsdException w:name="Message Header" w:semiHidden="1" w:unhideWhenUsed="1"/>
-    <w:lsdException w:name="Subtitle" w:uiPriority="11" w:qFormat="1"/>
-    <w:lsdException w:name="Salutation" w:semiHidden="1" w:unhideWhenUsed="1"/>
-    <w:lsdException w:name="Date" w:semiHidden="1" w:unhideWhenUsed="1"/>
-    <w:lsdException w:name="Body Text First Indent" w:semiHidden="1" w:unhideWhenUsed="1"/>
-    <w:lsdException w:name="Body Text First Indent 2" w:semiHidden="1" w:unhideWhenUsed="1"/>
-    <w:lsdException w:name="Note Heading" w:semiHidden="1" w:unhideWhenUsed="1"/>
-    <w:lsdException w:name="Body Text 2" w:semiHidden="1" w:unhideWhenUsed="1"/>
-    <w:lsdException w:name="Body Text 3" w:semiHidden="1" w:unhideWhenUsed="1"/>
-    <w:lsdException w:name="Body Text Indent 2" w:semiHidden="1" w:unhideWhenUsed="1"/>
-    <w:lsdException w:name="Body Text Indent 3" w:semiHidden="1" w:unhideWhenUsed="1"/>
-    <w:lsdException w:name="Block Text" w:semiHidden="1" w:unhideWhenUsed="1"/>
-    <w:lsdException w:name="Hyperlink" w:semiHidden="1" w:unhideWhenUsed="1"/>
-    <w:lsdException w:name="FollowedHyperlink" w:semiHidden="1" w:unhideWhenUsed="1"/>
-    <w:lsdException w:name="Strong" w:uiPriority="22" w:qFormat="1"/>
-    <w:lsdException w:name="Emphasis" w:uiPriority="20" w:qFormat="1"/>
-    <w:lsdException w:name="Document Map" w:semiHidden="1" w:unhideWhenUsed="1"/>
-    <w:lsdException w:name="Plain Text" w:semiHidden="1" w:unhideWhenUsed="1"/>
-    <w:lsdException w:name="E-mail Signature" w:semiHidden="1" w:unhideWhenUsed="1"/>
-    <w:lsdException w:name="HTML Top of Form" w:semiHidden="1" w:unhideWhenUsed="1"/>
-    <w:lsdException w:name="HTML Bottom of Form" w:semiHidden="1" w:unhideWhenUsed="1"/>
-    <w:lsdException w:name="Normal (Web)" w:semiHidden="1" w:unhideWhenUsed="1"/>
-    <w:lsdException w:name="HTML Acronym" w:semiHidden="1" w:unhideWhenUsed="1"/>
-    <w:lsdException w:name="HTML Address" w:semiHidden="1" w:unhideWhenUsed="1"/>
-    <w:lsdException w:name="HTML Cite" w:semiHidden="1" w:unhideWhenUsed="1"/>
-    <w:lsdException w:name="HTML Code" w:semiHidden="1" w:unhideWhenUsed="1"/>
-    <w:lsdException w:name="HTML Definition" w:semiHidden="1" w:unhideWhenUsed="1"/>
-    <w:lsdException w:name="HTML Keyboard" w:semiHidden="1" w:unhideWhenUsed="1"/>
-    <w:lsdException w:name="HTML Preformatted" w:semiHidden="1" w:unhideWhenUsed="1"/>
-    <w:lsdException w:name="HTML Sample" w:semiHidden="1" w:unhideWhenUsed="1"/>
-    <w:lsdException w:name="HTML Typewriter" w:semiHidden="1" w:unhideWhenUsed="1"/>
-    <w:lsdException w:name="HTML Variable" w:semiHidden="1" w:unhideWhenUsed="1"/>
-    <w:lsdException w:name="Normal Table" w:semiHidden="1" w:unhideWhenUsed="1"/>
-    <w:lsdException w:name="annotation subject" w:semiHidden="1" w:unhideWhenUsed="1"/>
-    <w:lsdException w:name="No List" w:semiHidden="1" w:unhideWhenUsed="1"/>
-    <w:lsdException w:name="Outline List 1" w:semiHidden="1" w:unhideWhenUsed="1"/>
-    <w:lsdException w:name="Outline List 2" w:semiHidden="1" w:unhideWhenUsed="1"/>
-    <w:lsdException w:name="Outline List 3" w:semiHidden="1" w:unhideWhenUsed="1"/>
-    <w:lsdException w:name="Table Simple 1" w:semiHidden="1" w:unhideWhenUsed="1"/>
-    <w:lsdException w:name="Table Simple 2" w:semiHidden="1" w:unhideWhenUsed="1"/>
-    <w:lsdException w:name="Table Simple 3" w:semiHidden="1" w:unhideWhenUsed="1"/>
-    <w:lsdException w:name="Table Classic 1" w:semiHidden="1" w:unhideWhenUsed="1"/>
-    <w:lsdException w:name="Table Classic 2" w:semiHidden="1" w:unhideWhenUsed="1"/>
-    <w:lsdException w:name="Table Classic 3" w:semiHidden="1" w:unhideWhenUsed="1"/>
-    <w:lsdException w:name="Table Classic 4" w:semiHidden="1" w:unhideWhenUsed="1"/>
-    <w:lsdException w:name="Table Colorful 1" w:semiHidden="1" w:unhideWhenUsed="1"/>
-    <w:lsdException w:name="Table Colorful 2" w:semiHidden="1" w:unhideWhenUsed="1"/>
-    <w:lsdException w:name="Table Colorful 3" w:semiHidden="1" w:unhideWhenUsed="1"/>
-    <w:lsdException w:name="Table Columns 1" w:semiHidden="1" w:unhideWhenUsed="1"/>
-    <w:lsdException w:name="Table Columns 2" w:semiHidden="1" w:unhideWhenUsed="1"/>
-    <w:lsdException w:name="Table Columns 3" w:semiHidden="1" w:unhideWhenUsed="1"/>
-    <w:lsdException w:name="Table Columns 4" w:semiHidden="1" w:unhideWhenUsed="1"/>
-    <w:lsdException w:name="Table Columns 5" w:semiHidden="1" w:unhideWhenUsed="1"/>
-    <w:lsdException w:name="Table Grid 1" w:semiHidden="1" w:unhideWhenUsed="1"/>
-    <w:lsdException w:name="Table Grid 2" w:semiHidden="1" w:unhideWhenUsed="1"/>
-    <w:lsdException w:name="Table Grid 3" w:semiHidden="1" w:unhideWhenUsed="1"/>
-    <w:lsdException w:name="Table Grid 4" w:semiHidden="1" w:unhideWhenUsed="1"/>
-    <w:lsdException w:name="Table Grid 5" w:semiHidden="1" w:unhideWhenUsed="1"/>
-    <w:lsdException w:name="Table Grid 6" w:semiHidden="1" w:unhideWhenUsed="1"/>
-    <w:lsdException w:name="Table Grid 7" w:semiHidden="1" w:unhideWhenUsed="1"/>
-    <w:lsdException w:name="Table Grid 8" w:semiHidden="1" w:unhideWhenUsed="1"/>
-    <w:lsdException w:name="Table List 1" w:semiHidden="1" w:unhideWhenUsed="1"/>
-    <w:lsdException w:name="Table List 2" w:semiHidden="1" w:unhideWhenUsed="1"/>
-    <w:lsdException w:name="Table List 3" w:semiHidden="1" w:unhideWhenUsed="1"/>
-    <w:lsdException w:name="Table List 4" w:semiHidden="1" w:unhideWhenUsed="1"/>
-    <w:lsdException w:name="Table List 5" w:semiHidden="1" w:unhideWhenUsed="1"/>
-    <w:lsdException w:name="Table List 6" w:semiHidden="1" w:unhideWhenUsed="1"/>
-    <w:lsdException w:name="Table List 7" w:semiHidden="1" w:unhideWhenUsed="1"/>
-    <w:lsdException w:name="Table List 8" w:semiHidden="1" w:unhideWhenUsed="1"/>
-    <w:lsdException w:name="Table 3D effects 1" w:semiHidden="1" w:unhideWhenUsed="1"/>
-    <w:lsdException w:name="Table 3D effects 2" w:semiHidden="1" w:unhideWhenUsed="1"/>
-    <w:lsdException w:name="Table 3D effects 3" w:semiHidden="1" w:unhideWhenUsed="1"/>
-    <w:lsdException w:name="Table Contemporary" w:semiHidden="1" w:unhideWhenUsed="1"/>
-    <w:lsdException w:name="Table Elegant" w:semiHidden="1" w:unhideWhenUsed="1"/>
-    <w:lsdException w:name="Table Professional" w:semiHidden="1" w:unhideWhenUsed="1"/>
-    <w:lsdException w:name="Table Subtle 1" w:semiHidden="1" w:unhideWhenUsed="1"/>
-    <w:lsdException w:name="Table Subtle 2" w:semiHidden="1" w:unhideWhenUsed="1"/>
-    <w:lsdException w:name="Table Web 1" w:semiHidden="1" w:unhideWhenUsed="1"/>
-    <w:lsdException w:name="Table Web 2" w:semiHidden="1" w:unhideWhenUsed="1"/>
-    <w:lsdException w:name="Table Web 3" w:semiHidden="1" w:unhideWhenUsed="1"/>
-    <w:lsdException w:name="Balloon Text" w:semiHidden="1" w:unhideWhenUsed="1"/>
-    <w:lsdException w:name="Table Grid" w:uiPriority="59"/>
-    <w:lsdException w:name="Table Theme" w:semiHidden="1" w:unhideWhenUsed="1"/>
-    <w:lsdException w:name="Placeholder Text" w:semiHidden="1"/>
-    <w:lsdException w:name="No Spacing" w:uiPriority="1" w:qFormat="1"/>
-    <w:lsdException w:name="Light Shading" w:uiPriority="60"/>
-    <w:lsdException w:name="Light List" w:uiPriority="61"/>
-    <w:lsdException w:name="Light Grid" w:uiPriority="62"/>
-    <w:lsdException w:name="Medium Shading 1" w:uiPriority="63"/>
-    <w:lsdException w:name="Medium Shading 2" w:uiPriority="64"/>
-    <w:lsdException w:name="Medium List 1" w:uiPriority="65"/>
-    <w:lsdException w:name="Medium List 2" w:uiPriority="66"/>
-    <w:lsdException w:name="Medium Grid 1" w:uiPriority="67"/>
-    <w:lsdException w:name="Medium Grid 2" w:uiPriority="68"/>
-    <w:lsdException w:name="Medium Grid 3" w:uiPriority="69"/>
-    <w:lsdException w:name="Dark List" w:uiPriority="70"/>
-    <w:lsdException w:name="Colorful Shading" w:uiPriority="71"/>
-    <w:lsdException w:name="Colorful List" w:uiPriority="72"/>
-    <w:lsdException w:name="Colorful Grid" w:uiPriority="73"/>
-    <w:lsdException w:name="Light Shading Accent 1" w:uiPriority="60"/>
-    <w:lsdException w:name="Light List Accent 1" w:uiPriority="61"/>
-    <w:lsdException w:name="Light Grid Accent 1" w:uiPriority="62"/>
-    <w:lsdException w:name="Medium Shading 1 Accent 1" w:uiPriority="63"/>
-    <w:lsdException w:name="Medium Shading 2 Accent 1" w:uiPriority="64"/>
-    <w:lsdException w:name="Medium List 1 Accent 1" w:uiPriority="65"/>
-    <w:lsdException w:name="Revision" w:semiHidden="1"/>
-    <w:lsdException w:name="List Paragraph" w:uiPriority="34" w:qFormat="1"/>
-    <w:lsdException w:name="Quote" w:uiPriority="29" w:qFormat="1"/>
-    <w:lsdException w:name="Intense Quote" w:uiPriority="30" w:qFormat="1"/>
-    <w:lsdException w:name="Medium List 2 Accent 1" w:uiPriority="66"/>
-    <w:lsdException w:name="Medium Grid 1 Accent 1" w:uiPriority="67"/>
-    <w:lsdException w:name="Medium Grid 2 Accent 1" w:uiPriority="68"/>
-    <w:lsdException w:name="Medium Grid 3 Accent 1" w:uiPriority="69"/>
-    <w:lsdException w:name="Dark List Accent 1" w:uiPriority="70"/>
-    <w:lsdException w:name="Colorful Shading Accent 1" w:uiPriority="71"/>
-    <w:lsdException w:name="Colorful List Accent 1" w:uiPriority="72"/>
-    <w:lsdException w:name="Colorful Grid Accent 1" w:uiPriority="73"/>
-    <w:lsdException w:name="Light Shading Accent 2" w:uiPriority="60"/>
-    <w:lsdException w:name="Light List Accent 2" w:uiPriority="61"/>
-    <w:lsdException w:name="Light Grid Accent 2" w:uiPriority="62"/>
-    <w:lsdException w:name="Medium Shading 1 Accent 2" w:uiPriority="63"/>
-    <w:lsdException w:name="Medium Shading 2 Accent 2" w:uiPriority="64"/>
-    <w:lsdException w:name="Medium List 1 Accent 2" w:uiPriority="65"/>
-    <w:lsdException w:name="Medium List 2 Accent 2" w:uiPriority="66"/>
-    <w:lsdException w:name="Medium Grid 1 Accent 2" w:uiPriority="67"/>
-    <w:lsdException w:name="Medium Grid 2 Accent 2" w:uiPriority="68"/>
-    <w:lsdException w:name="Medium Grid 3 Accent 2" w:uiPriority="69"/>
-    <w:lsdException w:name="Dark List Accent 2" w:uiPriority="70"/>
-    <w:lsdException w:name="Colorful Shading Accent 2" w:uiPriority="71"/>
-    <w:lsdException w:name="Colorful List Accent 2" w:uiPriority="72"/>
-    <w:lsdException w:name="Colorful Grid Accent 2" w:uiPriority="73"/>
-    <w:lsdException w:name="Light Shading Accent 3" w:uiPriority="60"/>
-    <w:lsdException w:name="Light List Accent 3" w:uiPriority="61"/>
-    <w:lsdException w:name="Light Grid Accent 3" w:uiPriority="62"/>
-    <w:lsdException w:name="Medium Shading 1 Accent 3" w:uiPriority="63"/>
-    <w:lsdException w:name="Medium Shading 2 Accent 3" w:uiPriority="64"/>
-    <w:lsdException w:name="Medium List 1 Accent 3" w:uiPriority="65"/>
-    <w:lsdException w:name="Medium List 2 Accent 3" w:uiPriority="66"/>
-    <w:lsdException w:name="Medium Grid 1 Accent 3" w:uiPriority="67"/>
-    <w:lsdException w:name="Medium Grid 2 Accent 3" w:uiPriority="68"/>
-    <w:lsdException w:name="Medium Grid 3 Accent 3" w:uiPriority="69"/>
-    <w:lsdException w:name="Dark List Accent 3" w:uiPriority="70"/>
-    <w:lsdException w:name="Colorful Shading Accent 3" w:uiPriority="71"/>
-    <w:lsdException w:name="Colorful List Accent 3" w:uiPriority="72"/>
-    <w:lsdException w:name="Colorful Grid Accent 3" w:uiPriority="73"/>
-    <w:lsdException w:name="Light Shading Accent 4" w:uiPriority="60"/>
-    <w:lsdException w:name="Light List Accent 4" w:uiPriority="61"/>
-    <w:lsdException w:name="Light Grid Accent 4" w:uiPriority="62"/>
-    <w:lsdException w:name="Medium Shading 1 Accent 4" w:uiPriority="63"/>
-    <w:lsdException w:name="Medium Shading 2 Accent 4" w:uiPriority="64"/>
-    <w:lsdException w:name="Medium List 1 Accent 4" w:uiPriority="65"/>
-    <w:lsdException w:name="Medium List 2 Accent 4" w:uiPriority="66"/>
-    <w:lsdException w:name="Medium Grid 1 Accent 4" w:uiPriority="67"/>
-    <w:lsdException w:name="Medium Grid 2 Accent 4" w:uiPriority="68"/>
-    <w:lsdException w:name="Medium Grid 3 Accent 4" w:uiPriority="69"/>
-    <w:lsdException w:name="Dark List Accent 4" w:uiPriority="70"/>
-    <w:lsdException w:name="Colorful Shading Accent 4" w:uiPriority="71"/>
-    <w:lsdException w:name="Colorful List Accent 4" w:uiPriority="72"/>
-    <w:lsdException w:name="Colorful Grid Accent 4" w:uiPriority="73"/>
-    <w:lsdException w:name="Light Shading Accent 5" w:uiPriority="60"/>
-    <w:lsdException w:name="Light List Accent 5" w:uiPriority="61"/>
-    <w:lsdException w:name="Light Grid Accent 5" w:uiPriority="62"/>
-    <w:lsdException w:name="Medium Shading 1 Accent 5" w:uiPriority="63"/>
-    <w:lsdException w:name="Medium Shading 2 Accent 5" w:uiPriority="64"/>
-    <w:lsdException w:name="Medium List 1 Accent 5" w:uiPriority="65"/>
-    <w:lsdException w:name="Medium List 2 Accent 5" w:uiPriority="66"/>
-    <w:lsdException w:name="Medium Grid 1 Accent 5" w:uiPriority="67"/>
-    <w:lsdException w:name="Medium Grid 2 Accent 5" w:uiPriority="68"/>
-    <w:lsdException w:name="Medium Grid 3 Accent 5" w:uiPriority="69"/>
-    <w:lsdException w:name="Dark List Accent 5" w:uiPriority="70"/>
-    <w:lsdException w:name="Colorful Shading Accent 5" w:uiPriority="71"/>
-    <w:lsdException w:name="Colorful List Accent 5" w:uiPriority="72"/>
-    <w:lsdException w:name="Colorful Grid Accent 5" w:uiPriority="73"/>
-    <w:lsdException w:name="Light Shading Accent 6" w:uiPriority="60"/>
-    <w:lsdException w:name="Light List Accent 6" w:uiPriority="61"/>
-    <w:lsdException w:name="Light Grid Accent 6" w:uiPriority="62"/>
-    <w:lsdException w:name="Medium Shading 1 Accent 6" w:uiPriority="63"/>
-    <w:lsdException w:name="Medium Shading 2 Accent 6" w:uiPriority="64"/>
-    <w:lsdException w:name="Medium List 1 Accent 6" w:uiPriority="65"/>
-    <w:lsdException w:name="Medium List 2 Accent 6" w:uiPriority="66"/>
-    <w:lsdException w:name="Medium Grid 1 Accent 6" w:uiPriority="67"/>
-    <w:lsdException w:name="Medium Grid 2 Accent 6" w:uiPriority="68"/>
-    <w:lsdException w:name="Medium Grid 3 Accent 6" w:uiPriority="69"/>
-    <w:lsdException w:name="Dark List Accent 6" w:uiPriority="70"/>
-    <w:lsdException w:name="Colorful Shading Accent 6" w:uiPriority="71"/>
-    <w:lsdException w:name="Colorful List Accent 6" w:uiPriority="72"/>
-    <w:lsdException w:name="Colorful Grid Accent 6" w:uiPriority="73"/>
-    <w:lsdException w:name="Subtle Emphasis" w:uiPriority="19" w:qFormat="1"/>
-    <w:lsdException w:name="Intense Emphasis" w:uiPriority="21" w:qFormat="1"/>
-    <w:lsdException w:name="Subtle Reference" w:uiPriority="31" w:qFormat="1"/>
-    <w:lsdException w:name="Intense Reference" w:uiPriority="32" w:qFormat="1"/>
-    <w:lsdException w:name="Book Title" w:uiPriority="33" w:qFormat="1"/>
-    <w:lsdException w:name="Bibliography" w:semiHidden="1" w:uiPriority="37" w:unhideWhenUsed="1"/>
-    <w:lsdException w:name="TOC Heading" w:semiHidden="1" w:uiPriority="39" w:unhideWhenUsed="1" w:qFormat="1"/>
-    <w:lsdException w:name="Plain Table 1" w:uiPriority="41"/>
-    <w:lsdException w:name="Plain Table 2" w:uiPriority="42"/>
-    <w:lsdException w:name="Plain Table 3" w:uiPriority="43"/>
-    <w:lsdException w:name="Plain Table 4" w:uiPriority="44"/>
-    <w:lsdException w:name="Plain Table 5" w:uiPriority="45"/>
-    <w:lsdException w:name="Grid Table Light" w:uiPriority="40"/>
-    <w:lsdException w:name="Grid Table 1 Light" w:uiPriority="46"/>
-    <w:lsdException w:name="Grid Table 2" w:uiPriority="47"/>
-    <w:lsdException w:name="Grid Table 3" w:uiPriority="48"/>
-    <w:lsdException w:name="Grid Table 4" w:uiPriority="49"/>
-    <w:lsdException w:name="Grid Table 5 Dark" w:uiPriority="50"/>
-    <w:lsdException w:name="Grid Table 6 Colorful" w:uiPriority="51"/>
-    <w:lsdException w:name="Grid Table 7 Colorful" w:uiPriority="52"/>
-    <w:lsdException w:name="Grid Table 1 Light Accent 1" w:uiPriority="46"/>
-    <w:lsdException w:name="Grid Table 2 Accent 1" w:uiPriority="47"/>
-    <w:lsdException w:name="Grid Table 3 Accent 1" w:uiPriority="48"/>
-    <w:lsdException w:name="Grid Table 4 Accent 1" w:uiPriority="49"/>
-    <w:lsdException w:name="Grid Table 5 Dark Accent 1" w:uiPriority="50"/>
-    <w:lsdException w:name="Grid Table 6 Colorful Accent 1" w:uiPriority="51"/>
-    <w:lsdException w:name="Grid Table 7 Colorful Accent 1" w:uiPriority="52"/>
-    <w:lsdException w:name="Grid Table 1 Light Accent 2" w:uiPriority="46"/>
-    <w:lsdException w:name="Grid Table 2 Accent 2" w:uiPriority="47"/>
-    <w:lsdException w:name="Grid Table 3 Accent 2" w:uiPriority="48"/>
-    <w:lsdException w:name="Grid Table 4 Accent 2" w:uiPriority="49"/>
-    <w:lsdException w:name="Grid Table 5 Dark Accent 2" w:uiPriority="50"/>
-    <w:lsdException w:name="Grid Table 6 Colorful Accent 2" w:uiPriority="51"/>
-    <w:lsdException w:name="Grid Table 7 Colorful Accent 2" w:uiPriority="52"/>
-    <w:lsdException w:name="Grid Table 1 Light Accent 3" w:uiPriority="46"/>
-    <w:lsdException w:name="Grid Table 2 Accent 3" w:uiPriority="47"/>
-    <w:lsdException w:name="Grid Table 3 Accent 3" w:uiPriority="48"/>
-    <w:lsdException w:name="Grid Table 4 Accent 3" w:uiPriority="49"/>
-    <w:lsdException w:name="Grid Table 5 Dark Accent 3" w:uiPriority="50"/>
-    <w:lsdException w:name="Grid Table 6 Colorful Accent 3" w:uiPriority="51"/>
-    <w:lsdException w:name="Grid Table 7 Colorful Accent 3" w:uiPriority="52"/>
-    <w:lsdException w:name="Grid Table 1 Light Accent 4" w:uiPriority="46"/>
-    <w:lsdException w:name="Grid Table 2 Accent 4" w:uiPriority="47"/>
-    <w:lsdException w:name="Grid Table 3 Accent 4" w:uiPriority="48"/>
-    <w:lsdException w:name="Grid Table 4 Accent 4" w:uiPriority="49"/>
-    <w:lsdException w:name="Grid Table 5 Dark Accent 4" w:uiPriority="50"/>
-    <w:lsdException w:name="Grid Table 6 Colorful Accent 4" w:uiPriority="51"/>
-    <w:lsdException w:name="Grid Table 7 Colorful Accent 4" w:uiPriority="52"/>
-    <w:lsdException w:name="Grid Table 1 Light Accent 5" w:uiPriority="46"/>
-    <w:lsdException w:name="Grid Table 2 Accent 5" w:uiPriority="47"/>
-    <w:lsdException w:name="Grid Table 3 Accent 5" w:uiPriority="48"/>
-    <w:lsdException w:name="Grid Table 4 Accent 5" w:uiPriority="49"/>
-    <w:lsdException w:name="Grid Table 5 Dark Accent 5" w:uiPriority="50"/>
-    <w:lsdException w:name="Grid Table 6 Colorful Accent 5" w:uiPriority="51"/>
-    <w:lsdException w:name="Grid Table 7 Colorful Accent 5" w:uiPriority="52"/>
-    <w:lsdException w:name="Grid Table 1 Light Accent 6" w:uiPriority="46"/>
-    <w:lsdException w:name="Grid Table 2 Accent 6" w:uiPriority="47"/>
-    <w:lsdException w:name="Grid Table 3 Accent 6" w:uiPriority="48"/>
-    <w:lsdException w:name="Grid Table 4 Accent 6" w:uiPriority="49"/>
-    <w:lsdException w:name="Grid Table 5 Dark Accent 6" w:uiPriority="50"/>
-    <w:lsdException w:name="Grid Table 6 Colorful Accent 6" w:uiPriority="51"/>
-    <w:lsdException w:name="Grid Table 7 Colorful Accent 6" w:uiPriority="52"/>
-    <w:lsdException w:name="List Table 1 Light" w:uiPriority="46"/>
-    <w:lsdException w:name="List Table 2" w:uiPriority="47"/>
-    <w:lsdException w:name="List Table 3" w:uiPriority="48"/>
-    <w:lsdException w:name="List Table 4" w:uiPriority="49"/>
-    <w:lsdException w:name="List Table 5 Dark" w:uiPriority="50"/>
-    <w:lsdException w:name="List Table 6 Colorful" w:uiPriority="51"/>
-    <w:lsdException w:name="List Table 7 Colorful" w:uiPriority="52"/>
-    <w:lsdException w:name="List Table 1 Light Accent 1" w:uiPriority="46"/>
-    <w:lsdException w:name="List Table 2 Accent 1" w:uiPriority="47"/>
-    <w:lsdException w:name="List Table 3 Accent 1" w:uiPriority="48"/>
-    <w:lsdException w:name="List Table 4 Accent 1" w:uiPriority="49"/>
-    <w:lsdException w:name="List Table 5 Dark Accent 1" w:uiPriority="50"/>
-    <w:lsdException w:name="List Table 6 Colorful Accent 1" w:uiPriority="51"/>
-    <w:lsdException w:name="List Table 7 Colorful Accent 1" w:uiPriority="52"/>
-    <w:lsdException w:name="List Table 1 Light Accent 2" w:uiPriority="46"/>
-    <w:lsdException w:name="List Table 2 Accent 2" w:uiPriority="47"/>
-    <w:lsdException w:name="List Table 3 Accent 2" w:uiPriority="48"/>
-    <w:lsdException w:name="List Table 4 Accent 2" w:uiPriority="49"/>
-    <w:lsdException w:name="List Table 5 Dark Accent 2" w:uiPriority="50"/>
-    <w:lsdException w:name="List Table 6 Colorful Accent 2" w:uiPriority="51"/>
-    <w:lsdException w:name="List Table 7 Colorful Accent 2" w:uiPriority="52"/>
-    <w:lsdException w:name="List Table 1 Light Accent 3" w:uiPriority="46"/>
-    <w:lsdException w:name="List Table 2 Accent 3" w:uiPriority="47"/>
-    <w:lsdException w:name="List Table 3 Accent 3" w:uiPriority="48"/>
-    <w:lsdException w:name="List Table 4 Accent 3" w:uiPriority="49"/>
-    <w:lsdException w:name="List Table 5 Dark Accent 3" w:uiPriority="50"/>
-    <w:lsdException w:name="List Table 6 Colorful Accent 3" w:uiPriority="51"/>
-    <w:lsdException w:name="List Table 7 Colorful Accent 3" w:uiPriority="52"/>
-    <w:lsdException w:name="List Table 1 Light Accent 4" w:uiPriority="46"/>
-    <w:lsdException w:name="List Table 2 Accent 4" w:uiPriority="47"/>
-    <w:lsdException w:name="List Table 3 Accent 4" w:uiPriority="48"/>
-    <w:lsdException w:name="List Table 4 Accent 4" w:uiPriority="49"/>
-    <w:lsdException w:name="List Table 5 Dark Accent 4" w:uiPriority="50"/>
-    <w:lsdException w:name="List Table 6 Colorful Accent 4" w:uiPriority="51"/>
-    <w:lsdException w:name="List Table 7 Colorful Accent 4" w:uiPriority="52"/>
-    <w:lsdException w:name="List Table 1 Light Accent 5" w:uiPriority="46"/>
-    <w:lsdException w:name="List Table 2 Accent 5" w:uiPriority="47"/>
-    <w:lsdException w:name="List Table 3 Accent 5" w:uiPriority="48"/>
-    <w:lsdException w:name="List Table 4 Accent 5" w:uiPriority="49"/>
-    <w:lsdException w:name="List Table 5 Dark Accent 5" w:uiPriority="50"/>
-    <w:lsdException w:name="List Table 6 Colorful Accent 5" w:uiPriority="51"/>
-    <w:lsdException w:name="List Table 7 Colorful Accent 5" w:uiPriority="52"/>
-    <w:lsdException w:name="List Table 1 Light Accent 6" w:uiPriority="46"/>
-    <w:lsdException w:name="List Table 2 Accent 6" w:uiPriority="47"/>
-    <w:lsdException w:name="List Table 3 Accent 6" w:uiPriority="48"/>
-    <w:lsdException w:name="List Table 4 Accent 6" w:uiPriority="49"/>
-    <w:lsdException w:name="List Table 5 Dark Accent 6" w:uiPriority="50"/>
-    <w:lsdException w:name="List Table 6 Colorful Accent 6" w:uiPriority="51"/>
-    <w:lsdException w:name="List Table 7 Colorful Accent 6" w:uiPriority="52"/>
+  <w:latentStyles w:defLockedState="0" w:defUIPriority="99" w:defSemiHidden="1" w:defUnhideWhenUsed="1" w:defQFormat="0" w:count="267">
+    <w:lsdException w:name="Normal" w:semiHidden="0" w:uiPriority="0" w:unhideWhenUsed="0" w:qFormat="1"/>
+    <w:lsdException w:name="heading 1" w:semiHidden="0" w:uiPriority="9" w:unhideWhenUsed="0" w:qFormat="1"/>
+    <w:lsdException w:name="heading 2" w:uiPriority="9" w:qFormat="1"/>
+    <w:lsdException w:name="heading 3" w:uiPriority="9" w:qFormat="1"/>
+    <w:lsdException w:name="heading 4" w:uiPriority="9" w:qFormat="1"/>
+    <w:lsdException w:name="heading 5" w:uiPriority="9" w:qFormat="1"/>
+    <w:lsdException w:name="heading 6" w:uiPriority="9" w:qFormat="1"/>
+    <w:lsdException w:name="heading 7" w:uiPriority="9" w:qFormat="1"/>
+    <w:lsdException w:name="heading 8" w:uiPriority="9" w:qFormat="1"/>
+    <w:lsdException w:name="heading 9" w:uiPriority="9" w:qFormat="1"/>
+    <w:lsdException w:name="toc 1" w:uiPriority="39"/>
+    <w:lsdException w:name="toc 2" w:uiPriority="39"/>
+    <w:lsdException w:name="toc 3" w:uiPriority="39"/>
+    <w:lsdException w:name="toc 4" w:uiPriority="39"/>
+    <w:lsdException w:name="toc 5" w:uiPriority="39"/>
+    <w:lsdException w:name="toc 6" w:uiPriority="39"/>
+    <w:lsdException w:name="toc 7" w:uiPriority="39"/>
+    <w:lsdException w:name="toc 8" w:uiPriority="39"/>
+    <w:lsdException w:name="toc 9" w:uiPriority="39"/>
+    <w:lsdException w:name="caption" w:uiPriority="35" w:qFormat="1"/>
+    <w:lsdException w:name="Title" w:semiHidden="0" w:uiPriority="10" w:unhideWhenUsed="0" w:qFormat="1"/>
+    <w:lsdException w:name="Default Paragraph Font" w:uiPriority="1"/>
+    <w:lsdException w:name="Subtitle" w:semiHidden="0" w:uiPriority="11" w:unhideWhenUsed="0" w:qFormat="1"/>
+    <w:lsdException w:name="Strong" w:semiHidden="0" w:uiPriority="22" w:unhideWhenUsed="0" w:qFormat="1"/>
+    <w:lsdException w:name="Emphasis" w:semiHidden="0" w:uiPriority="20" w:unhideWhenUsed="0" w:qFormat="1"/>
+    <w:lsdException w:name="Table Grid" w:semiHidden="0" w:uiPriority="59" w:unhideWhenUsed="0"/>
+    <w:lsdException w:name="Placeholder Text" w:unhideWhenUsed="0"/>
+    <w:lsdException w:name="No Spacing" w:semiHidden="0" w:uiPriority="1" w:unhideWhenUsed="0" w:qFormat="1"/>
+    <w:lsdException w:name="Light Shading" w:semiHidden="0" w:uiPriority="60" w:unhideWhenUsed="0"/>
+    <w:lsdException w:name="Light List" w:semiHidden="0" w:uiPriority="61" w:unhideWhenUsed="0"/>
+    <w:lsdException w:name="Light Grid" w:semiHidden="0" w:uiPriority="62" w:unhideWhenUsed="0"/>
+    <w:lsdException w:name="Medium Shading 1" w:semiHidden="0" w:uiPriority="63" w:unhideWhenUsed="0"/>
+    <w:lsdException w:name="Medium Shading 2" w:semiHidden="0" w:uiPriority="64" w:unhideWhenUsed="0"/>
+    <w:lsdException w:name="Medium List 1" w:semiHidden="0" w:uiPriority="65" w:unhideWhenUsed="0"/>
+    <w:lsdException w:name="Medium List 2" w:semiHidden="0" w:uiPriority="66" w:unhideWhenUsed="0"/>
+    <w:lsdException w:name="Medium Grid 1" w:semiHidden="0" w:uiPriority="67" w:unhideWhenUsed="0"/>
+    <w:lsdException w:name="Medium Grid 2" w:semiHidden="0" w:uiPriority="68" w:unhideWhenUsed="0"/>
+    <w:lsdException w:name="Medium Grid 3" w:semiHidden="0" w:uiPriority="69" w:unhideWhenUsed="0"/>
+    <w:lsdException w:name="Dark List" w:semiHidden="0" w:uiPriority="70" w:unhideWhenUsed="0"/>
+    <w:lsdException w:name="Colorful Shading" w:semiHidden="0" w:uiPriority="71" w:unhideWhenUsed="0"/>
+    <w:lsdException w:name="Colorful List" w:semiHidden="0" w:uiPriority="72" w:unhideWhenUsed="0"/>
+    <w:lsdException w:name="Colorful Grid" w:semiHidden="0" w:uiPriority="73" w:unhideWhenUsed="0"/>
+    <w:lsdException w:name="Light Shading Accent 1" w:semiHidden="0" w:uiPriority="60" w:unhideWhenUsed="0"/>
+    <w:lsdException w:name="Light List Accent 1" w:semiHidden="0" w:uiPriority="61" w:unhideWhenUsed="0"/>
+    <w:lsdException w:name="Light Grid Accent 1" w:semiHidden="0" w:uiPriority="62" w:unhideWhenUsed="0"/>
+    <w:lsdException w:name="Medium Shading 1 Accent 1" w:semiHidden="0" w:uiPriority="63" w:unhideWhenUsed="0"/>
+    <w:lsdException w:name="Medium Shading 2 Accent 1" w:semiHidden="0" w:uiPriority="64" w:unhideWhenUsed="0"/>
+    <w:lsdException w:name="Medium List 1 Accent 1" w:semiHidden="0" w:uiPriority="65" w:unhideWhenUsed="0"/>
+    <w:lsdException w:name="Revision" w:unhideWhenUsed="0"/>
+    <w:lsdException w:name="List Paragraph" w:semiHidden="0" w:uiPriority="34" w:unhideWhenUsed="0" w:qFormat="1"/>
+    <w:lsdException w:name="Quote" w:semiHidden="0" w:uiPriority="29" w:unhideWhenUsed="0" w:qFormat="1"/>
+    <w:lsdException w:name="Intense Quote" w:semiHidden="0" w:uiPriority="30" w:unhideWhenUsed="0" w:qFormat="1"/>
+    <w:lsdException w:name="Medium List 2 Accent 1" w:semiHidden="0" w:uiPriority="66" w:unhideWhenUsed="0"/>
+    <w:lsdException w:name="Medium Grid 1 Accent 1" w:semiHidden="0" w:uiPriority="67" w:unhideWhenUsed="0"/>
+    <w:lsdException w:name="Medium Grid 2 Accent 1" w:semiHidden="0" w:uiPriority="68" w:unhideWhenUsed="0"/>
+    <w:lsdException w:name="Medium Grid 3 Accent 1" w:semiHidden="0" w:uiPriority="69" w:unhideWhenUsed="0"/>
+    <w:lsdException w:name="Dark List Accent 1" w:semiHidden="0" w:uiPriority="70" w:unhideWhenUsed="0"/>
+    <w:lsdException w:name="Colorful Shading Accent 1" w:semiHidden="0" w:uiPriority="71" w:unhideWhenUsed="0"/>
+    <w:lsdException w:name="Colorful List Accent 1" w:semiHidden="0" w:uiPriority="72" w:unhideWhenUsed="0"/>
+    <w:lsdException w:name="Colorful Grid Accent 1" w:semiHidden="0" w:uiPriority="73" w:unhideWhenUsed="0"/>
+    <w:lsdException w:name="Light Shading Accent 2" w:semiHidden="0" w:uiPriority="60" w:unhideWhenUsed="0"/>
+    <w:lsdException w:name="Light List Accent 2" w:semiHidden="0" w:uiPriority="61" w:unhideWhenUsed="0"/>
+    <w:lsdException w:name="Light Grid Accent 2" w:semiHidden="0" w:uiPriority="62" w:unhideWhenUsed="0"/>
+    <w:lsdException w:name="Medium Shading 1 Accent 2" w:semiHidden="0" w:uiPriority="63" w:unhideWhenUsed="0"/>
+    <w:lsdException w:name="Medium Shading 2 Accent 2" w:semiHidden="0" w:uiPriority="64" w:unhideWhenUsed="0"/>
+    <w:lsdException w:name="Medium List 1 Accent 2" w:semiHidden="0" w:uiPriority="65" w:unhideWhenUsed="0"/>
+    <w:lsdException w:name="Medium List 2 Accent 2" w:semiHidden="0" w:uiPriority="66" w:unhideWhenUsed="0"/>
+    <w:lsdException w:name="Medium Grid 1 Accent 2" w:semiHidden="0" w:uiPriority="67" w:unhideWhenUsed="0"/>
+    <w:lsdException w:name="Medium Grid 2 Accent 2" w:semiHidden="0" w:uiPriority="68" w:unhideWhenUsed="0"/>
+    <w:lsdException w:name="Medium Grid 3 Accent 2" w:semiHidden="0" w:uiPriority="69" w:unhideWhenUsed="0"/>
+    <w:lsdException w:name="Dark List Accent 2" w:semiHidden="0" w:uiPriority="70" w:unhideWhenUsed="0"/>
+    <w:lsdException w:name="Colorful Shading Accent 2" w:semiHidden="0" w:uiPriority="71" w:unhideWhenUsed="0"/>
+    <w:lsdException w:name="Colorful List Accent 2" w:semiHidden="0" w:uiPriority="72" w:unhideWhenUsed="0"/>
+    <w:lsdException w:name="Colorful Grid Accent 2" w:semiHidden="0" w:uiPriority="73" w:unhideWhenUsed="0"/>
+    <w:lsdException w:name="Light Shading Accent 3" w:semiHidden="0" w:uiPriority="60" w:unhideWhenUsed="0"/>
+    <w:lsdException w:name="Light List Accent 3" w:semiHidden="0" w:uiPriority="61" w:unhideWhenUsed="0"/>
+    <w:lsdException w:name="Light Grid Accent 3" w:semiHidden="0" w:uiPriority="62" w:unhideWhenUsed="0"/>
+    <w:lsdException w:name="Medium Shading 1 Accent 3" w:semiHidden="0" w:uiPriority="63" w:unhideWhenUsed="0"/>
+    <w:lsdException w:name="Medium Shading 2 Accent 3" w:semiHidden="0" w:uiPriority="64" w:unhideWhenUsed="0"/>
+    <w:lsdException w:name="Medium List 1 Accent 3" w:semiHidden="0" w:uiPriority="65" w:unhideWhenUsed="0"/>
+    <w:lsdException w:name="Medium List 2 Accent 3" w:semiHidden="0" w:uiPriority="66" w:unhideWhenUsed="0"/>
+    <w:lsdException w:name="Medium Grid 1 Accent 3" w:semiHidden="0" w:uiPriority="67" w:unhideWhenUsed="0"/>
+    <w:lsdException w:name="Medium Grid 2 Accent 3" w:semiHidden="0" w:uiPriority="68" w:unhideWhenUsed="0"/>
+    <w:lsdException w:name="Medium Grid 3 Accent 3" w:semiHidden="0" w:uiPriority="69" w:unhideWhenUsed="0"/>
+    <w:lsdException w:name="Dark List Accent 3" w:semiHidden="0" w:uiPriority="70" w:unhideWhenUsed="0"/>
+    <w:lsdException w:name="Colorful Shading Accent 3" w:semiHidden="0" w:uiPriority="71" w:unhideWhenUsed="0"/>
+    <w:lsdException w:name="Colorful List Accent 3" w:semiHidden="0" w:uiPriority="72" w:unhideWhenUsed="0"/>
+    <w:lsdException w:name="Colorful Grid Accent 3" w:semiHidden="0" w:uiPriority="73" w:unhideWhenUsed="0"/>
+    <w:lsdException w:name="Light Shading Accent 4" w:semiHidden="0" w:uiPriority="60" w:unhideWhenUsed="0"/>
+    <w:lsdException w:name="Light List Accent 4" w:semiHidden="0" w:uiPriority="61" w:unhideWhenUsed="0"/>
+    <w:lsdException w:name="Light Grid Accent 4" w:semiHidden="0" w:uiPriority="62" w:unhideWhenUsed="0"/>
+    <w:lsdException w:name="Medium Shading 1 Accent 4" w:semiHidden="0" w:uiPriority="63" w:unhideWhenUsed="0"/>
+    <w:lsdException w:name="Medium Shading 2 Accent 4" w:semiHidden="0" w:uiPriority="64" w:unhideWhenUsed="0"/>
+    <w:lsdException w:name="Medium List 1 Accent 4" w:semiHidden="0" w:uiPriority="65" w:unhideWhenUsed="0"/>
+    <w:lsdException w:name="Medium List 2 Accent 4" w:semiHidden="0" w:uiPriority="66" w:unhideWhenUsed="0"/>
+    <w:lsdException w:name="Medium Grid 1 Accent 4" w:semiHidden="0" w:uiPriority="67" w:unhideWhenUsed="0"/>
+    <w:lsdException w:name="Medium Grid 2 Accent 4" w:semiHidden="0" w:uiPriority="68" w:unhideWhenUsed="0"/>
+    <w:lsdException w:name="Medium Grid 3 Accent 4" w:semiHidden="0" w:uiPriority="69" w:unhideWhenUsed="0"/>
+    <w:lsdException w:name="Dark List Accent 4" w:semiHidden="0" w:uiPriority="70" w:unhideWhenUsed="0"/>
+    <w:lsdException w:name="Colorful Shading Accent 4" w:semiHidden="0" w:uiPriority="71" w:unhideWhenUsed="0"/>
+    <w:lsdException w:name="Colorful List Accent 4" w:semiHidden="0" w:uiPriority="72" w:unhideWhenUsed="0"/>
+    <w:lsdException w:name="Colorful Grid Accent 4" w:semiHidden="0" w:uiPriority="73" w:unhideWhenUsed="0"/>
+    <w:lsdException w:name="Light Shading Accent 5" w:semiHidden="0" w:uiPriority="60" w:unhideWhenUsed="0"/>
+    <w:lsdException w:name="Light List Accent 5" w:semiHidden="0" w:uiPriority="61" w:unhideWhenUsed="0"/>
+    <w:lsdException w:name="Light Grid Accent 5" w:semiHidden="0" w:uiPriority="62" w:unhideWhenUsed="0"/>
+    <w:lsdException w:name="Medium Shading 1 Accent 5" w:semiHidden="0" w:uiPriority="63" w:unhideWhenUsed="0"/>
+    <w:lsdException w:name="Medium Shading 2 Accent 5" w:semiHidden="0" w:uiPriority="64" w:unhideWhenUsed="0"/>
+    <w:lsdException w:name="Medium List 1 Accent 5" w:semiHidden="0" w:uiPriority="65" w:unhideWhenUsed="0"/>
+    <w:lsdException w:name="Medium List 2 Accent 5" w:semiHidden="0" w:uiPriority="66" w:unhideWhenUsed="0"/>
+    <w:lsdException w:name="Medium Grid 1 Accent 5" w:semiHidden="0" w:uiPriority="67" w:unhideWhenUsed="0"/>
+    <w:lsdException w:name="Medium Grid 2 Accent 5" w:semiHidden="0" w:uiPriority="68" w:unhideWhenUsed="0"/>
+    <w:lsdException w:name="Medium Grid 3 Accent 5" w:semiHidden="0" w:uiPriority="69" w:unhideWhenUsed="0"/>
+    <w:lsdException w:name="Dark List Accent 5" w:semiHidden="0" w:uiPriority="70" w:unhideWhenUsed="0"/>
+    <w:lsdException w:name="Colorful Shading Accent 5" w:semiHidden="0" w:uiPriority="71" w:unhideWhenUsed="0"/>
+    <w:lsdException w:name="Colorful List Accent 5" w:semiHidden="0" w:uiPriority="72" w:unhideWhenUsed="0"/>
+    <w:lsdException w:name="Colorful Grid Accent 5" w:semiHidden="0" w:uiPriority="73" w:unhideWhenUsed="0"/>
+    <w:lsdException w:name="Light Shading Accent 6" w:semiHidden="0" w:uiPriority="60" w:unhideWhenUsed="0"/>
+    <w:lsdException w:name="Light List Accent 6" w:semiHidden="0" w:uiPriority="61" w:unhideWhenUsed="0"/>
+    <w:lsdException w:name="Light Grid Accent 6" w:semiHidden="0" w:uiPriority="62" w:unhideWhenUsed="0"/>
+    <w:lsdException w:name="Medium Shading 1 Accent 6" w:semiHidden="0" w:uiPriority="63" w:unhideWhenUsed="0"/>
+    <w:lsdException w:name="Medium Shading 2 Accent 6" w:semiHidden="0" w:uiPriority="64" w:unhideWhenUsed="0"/>
+    <w:lsdException w:name="Medium List 1 Accent 6" w:semiHidden="0" w:uiPriority="65" w:unhideWhenUsed="0"/>
+    <w:lsdException w:name="Medium List 2 Accent 6" w:semiHidden="0" w:uiPriority="66" w:unhideWhenUsed="0"/>
+    <w:lsdException w:name="Medium Grid 1 Accent 6" w:semiHidden="0" w:uiPriority="67" w:unhideWhenUsed="0"/>
+    <w:lsdException w:name="Medium Grid 2 Accent 6" w:semiHidden="0" w:uiPriority="68" w:unhideWhenUsed="0"/>
+    <w:lsdException w:name="Medium Grid 3 Accent 6" w:semiHidden="0" w:uiPriority="69" w:unhideWhenUsed="0"/>
+    <w:lsdException w:name="Dark List Accent 6" w:semiHidden="0" w:uiPriority="70" w:unhideWhenUsed="0"/>
+    <w:lsdException w:name="Colorful Shading Accent 6" w:semiHidden="0" w:uiPriority="71" w:unhideWhenUsed="0"/>
+    <w:lsdException w:name="Colorful List Accent 6" w:semiHidden="0" w:uiPriority="72" w:unhideWhenUsed="0"/>
+    <w:lsdException w:name="Colorful Grid Accent 6" w:semiHidden="0" w:uiPriority="73" w:unhideWhenUsed="0"/>
+    <w:lsdException w:name="Subtle Emphasis" w:semiHidden="0" w:uiPriority="19" w:unhideWhenUsed="0" w:qFormat="1"/>
+    <w:lsdException w:name="Intense Emphasis" w:semiHidden="0" w:uiPriority="21" w:unhideWhenUsed="0" w:qFormat="1"/>
+    <w:lsdException w:name="Subtle Reference" w:semiHidden="0" w:uiPriority="31" w:unhideWhenUsed="0" w:qFormat="1"/>
+    <w:lsdException w:name="Intense Reference" w:semiHidden="0" w:uiPriority="32" w:unhideWhenUsed="0" w:qFormat="1"/>
+    <w:lsdException w:name="Book Title" w:semiHidden="0" w:uiPriority="33" w:unhideWhenUsed="0" w:qFormat="1"/>
+    <w:lsdException w:name="Bibliography" w:uiPriority="37"/>
+    <w:lsdException w:name="TOC Heading" w:uiPriority="39" w:qFormat="1"/>
   </w:latentStyles>
   <w:style w:type="paragraph" w:default="1" w:styleId="Normal">
     <w:name w:val="Normal"/>
@@ -14828,6 +15896,7 @@
     <w:uiPriority w:val="99"/>
     <w:semiHidden/>
     <w:unhideWhenUsed/>
+    <w:qFormat/>
     <w:tblPr>
       <w:tblInd w:w="0" w:type="dxa"/>
       <w:tblCellMar>
@@ -14915,6 +15984,7 @@
       <w:spacing w:after="0" w:line="240" w:lineRule="auto"/>
     </w:pPr>
     <w:tblPr>
+      <w:tblInd w:w="0" w:type="dxa"/>
       <w:tblBorders>
         <w:top w:val="single" w:sz="4" w:space="0" w:color="auto"/>
         <w:left w:val="single" w:sz="4" w:space="0" w:color="auto"/>
@@ -14923,6 +15993,12 @@
         <w:insideH w:val="single" w:sz="4" w:space="0" w:color="auto"/>
         <w:insideV w:val="single" w:sz="4" w:space="0" w:color="auto"/>
       </w:tblBorders>
+      <w:tblCellMar>
+        <w:top w:w="0" w:type="dxa"/>
+        <w:left w:w="108" w:type="dxa"/>
+        <w:bottom w:w="0" w:type="dxa"/>
+        <w:right w:w="108" w:type="dxa"/>
+      </w:tblCellMar>
     </w:tblPr>
   </w:style>
   <w:style w:type="paragraph" w:styleId="BalloonText">

</xml_diff>